<commit_message>
añadido un archivo fantasma y un cambio
</commit_message>
<xml_diff>
--- a/Aemark 2017_RC.docx
+++ b/Aemark 2017_RC.docx
@@ -1,7 +1,18 @@
 
 <file path=word/document.xml><?xml version="1.0" encoding="utf-8"?>
-<w:document xmlns:wpc="http://schemas.microsoft.com/office/word/2010/wordprocessingCanvas" xmlns:cx="http://schemas.microsoft.com/office/drawing/2014/chartex" xmlns:cx1="http://schemas.microsoft.com/office/drawing/2015/9/8/chartex" xmlns:cx2="http://schemas.microsoft.com/office/drawing/2015/10/21/chartex" xmlns:cx3="http://schemas.microsoft.com/office/drawing/2016/5/9/chartex" xmlns:cx4="http://schemas.microsoft.com/office/drawing/2016/5/10/chartex" xmlns:cx5="http://schemas.microsoft.com/office/drawing/2016/5/11/chartex" xmlns:cx6="http://schemas.microsoft.com/office/drawing/2016/5/12/chartex" xmlns:cx7="http://schemas.microsoft.com/office/drawing/2016/5/13/chartex" xmlns:cx8="http://schemas.microsoft.com/office/drawing/2016/5/14/chartex" xmlns:mc="http://schemas.openxmlformats.org/markup-compatibility/2006" xmlns:o="urn:schemas-microsoft-com:office:office" xmlns:r="http://schemas.openxmlformats.org/officeDocument/2006/relationships" xmlns:m="http://schemas.openxmlformats.org/officeDocument/2006/math" xmlns:v="urn:schemas-microsoft-com:vml" xmlns:wp14="http://schemas.microsoft.com/office/word/2010/wordprocessingDrawing" xmlns:wp="http://schemas.openxmlformats.org/drawingml/2006/wordprocessingDrawing" xmlns:w10="urn:schemas-microsoft-com:office:word" xmlns:w="http://schemas.openxmlformats.org/wordprocessingml/2006/main" xmlns:w14="http://schemas.microsoft.com/office/word/2010/wordml" xmlns:w15="http://schemas.microsoft.com/office/word/2012/wordml" xmlns:w16se="http://schemas.microsoft.com/office/word/2015/wordml/symex" xmlns:wpg="http://schemas.microsoft.com/office/word/2010/wordprocessingGroup" xmlns:wpi="http://schemas.microsoft.com/office/word/2010/wordprocessingInk" xmlns:wne="http://schemas.microsoft.com/office/word/2006/wordml" xmlns:wps="http://schemas.microsoft.com/office/word/2010/wordprocessingShape" mc:Ignorable="w14 w15 w16se wp14">
+<w:document xmlns:wpc="http://schemas.microsoft.com/office/word/2010/wordprocessingCanvas" xmlns:cx="http://schemas.microsoft.com/office/drawing/2014/chartex" xmlns:cx1="http://schemas.microsoft.com/office/drawing/2015/9/8/chartex" xmlns:cx2="http://schemas.microsoft.com/office/drawing/2015/10/21/chartex" xmlns:cx3="http://schemas.microsoft.com/office/drawing/2016/5/9/chartex" xmlns:cx4="http://schemas.microsoft.com/office/drawing/2016/5/10/chartex" xmlns:cx5="http://schemas.microsoft.com/office/drawing/2016/5/11/chartex" xmlns:cx6="http://schemas.microsoft.com/office/drawing/2016/5/12/chartex" xmlns:cx7="http://schemas.microsoft.com/office/drawing/2016/5/13/chartex" xmlns:cx8="http://schemas.microsoft.com/office/drawing/2016/5/14/chartex" xmlns:mc="http://schemas.openxmlformats.org/markup-compatibility/2006" xmlns:aink="http://schemas.microsoft.com/office/drawing/2016/ink" xmlns:am3d="http://schemas.microsoft.com/office/drawing/2017/model3d" xmlns:o="urn:schemas-microsoft-com:office:office" xmlns:r="http://schemas.openxmlformats.org/officeDocument/2006/relationships" xmlns:m="http://schemas.openxmlformats.org/officeDocument/2006/math" xmlns:v="urn:schemas-microsoft-com:vml" xmlns:wp14="http://schemas.microsoft.com/office/word/2010/wordprocessingDrawing" xmlns:wp="http://schemas.openxmlformats.org/drawingml/2006/wordprocessingDrawing" xmlns:w10="urn:schemas-microsoft-com:office:word" xmlns:w="http://schemas.openxmlformats.org/wordprocessingml/2006/main" xmlns:w14="http://schemas.microsoft.com/office/word/2010/wordml" xmlns:w15="http://schemas.microsoft.com/office/word/2012/wordml" xmlns:w16cid="http://schemas.microsoft.com/office/word/2016/wordml/cid" xmlns:w16se="http://schemas.microsoft.com/office/word/2015/wordml/symex" xmlns:wpg="http://schemas.microsoft.com/office/word/2010/wordprocessingGroup" xmlns:wpi="http://schemas.microsoft.com/office/word/2010/wordprocessingInk" xmlns:wne="http://schemas.microsoft.com/office/word/2006/wordml" xmlns:wps="http://schemas.microsoft.com/office/word/2010/wordprocessingShape" mc:Ignorable="w14 w15 w16se w16cid wp14">
   <w:body>
+    <w:p>
+      <w:pPr>
+        <w:pStyle w:val="Ttulodetrabajo"/>
+        <w:spacing w:before="920"/>
+      </w:pPr>
+      <w:r>
+        <w:t>**probando markdown**</w:t>
+      </w:r>
+      <w:bookmarkStart w:id="0" w:name="_GoBack"/>
+      <w:bookmarkEnd w:id="0"/>
+    </w:p>
     <w:p>
       <w:pPr>
         <w:pStyle w:val="Ttulodetrabajo"/>
@@ -182,13 +193,8 @@
         <w:t xml:space="preserve">, </w:t>
       </w:r>
       <w:r>
-        <w:t xml:space="preserve">lo que se ha denominado comportamiento </w:t>
-      </w:r>
-      <w:proofErr w:type="spellStart"/>
-      <w:r>
-        <w:t>omnicanal</w:t>
-      </w:r>
-      <w:proofErr w:type="spellEnd"/>
+        <w:t>lo que se ha denominado comportamiento omnicanal</w:t>
+      </w:r>
       <w:r>
         <w:rPr>
           <w:i w:val="0"/>
@@ -196,26 +202,10 @@
         <w:t>.</w:t>
       </w:r>
       <w:r>
-        <w:t xml:space="preserve"> El conocimiento, por parte del minorista, de este comportamiento </w:t>
-      </w:r>
-      <w:proofErr w:type="spellStart"/>
-      <w:r>
-        <w:t>omnicanal</w:t>
-      </w:r>
-      <w:proofErr w:type="spellEnd"/>
-      <w:r>
-        <w:t xml:space="preserve"> le permite gestionar de forma más eficiente los puntos de contacto con el consumidor. </w:t>
-      </w:r>
-      <w:r>
-        <w:t xml:space="preserve">En este trabajo nos centramos en definir conceptualmente en qué consiste el comportamiento </w:t>
-      </w:r>
-      <w:proofErr w:type="spellStart"/>
-      <w:r>
-        <w:t>omnicanal</w:t>
-      </w:r>
-      <w:proofErr w:type="spellEnd"/>
-      <w:r>
-        <w:t>, de forma que una empresa pueda segmentar a sus consumidores eficazmente basándose en este comportamiento, considerando los servicios de distribución y las políticas de canal, entre otras variables, como claves que explican esta segmentación. Así, realizamos una aplicación empírica para clientes de una empresa global del sector de la moda rápida a los que se les ha realizado una encuesta online.</w:t>
+        <w:t xml:space="preserve"> El conocimiento, por parte del minorista, de este comportamiento omnicanal le permite gestionar de forma más eficiente los puntos de contacto con el consumidor. </w:t>
+      </w:r>
+      <w:r>
+        <w:t>En este trabajo nos centramos en definir conceptualmente en qué consiste el comportamiento omnicanal, de forma que una empresa pueda segmentar a sus consumidores eficazmente basándose en este comportamiento, considerando los servicios de distribución y las políticas de canal, entre otras variables, como claves que explican esta segmentación. Así, realizamos una aplicación empírica para clientes de una empresa global del sector de la moda rápida a los que se les ha realizado una encuesta online.</w:t>
       </w:r>
       <w:r>
         <w:rPr>
@@ -252,21 +242,12 @@
           <w:iCs w:val="0"/>
         </w:rPr>
       </w:pPr>
-      <w:proofErr w:type="spellStart"/>
       <w:r>
         <w:rPr>
           <w:i w:val="0"/>
           <w:iCs w:val="0"/>
         </w:rPr>
-        <w:t>Omnicanal</w:t>
-      </w:r>
-      <w:proofErr w:type="spellEnd"/>
-      <w:r>
-        <w:rPr>
-          <w:i w:val="0"/>
-          <w:iCs w:val="0"/>
-        </w:rPr>
-        <w:t>, multicanal, segmentación, servicios de distribución, políticas de canal, distribución online.</w:t>
+        <w:t>Omnicanal, multicanal, segmentación, servicios de distribución, políticas de canal, distribución online.</w:t>
       </w:r>
     </w:p>
     <w:p>
@@ -351,7 +332,14 @@
         <w:rPr>
           <w:lang w:val="en-US"/>
         </w:rPr>
-        <w:t xml:space="preserve"> Distribution services and channel policies, besides other variables, explain this segmentation. We show an empirical application with survey data of customers of a global fast fashion retailer. Users of the brick and mortar and the online channel are more women, younger, more innovative in the use of channels and make a greater percentage of their purchases online. Assurance of product delivery and privacy and security policies are the key channel characteristics in this segmentation. </w:t>
+        <w:t xml:space="preserve"> Distribution services and channel policies, besides other variables, explain this segmentation. We show an empirical application with survey data of customers of a global fast fashion retailer. Users of the brick and mortar and the online channel are more women, younger, more innovative in the use of channels and make a greater percentage of their purchases </w:t>
+      </w:r>
+      <w:r>
+        <w:rPr>
+          <w:lang w:val="en-US"/>
+        </w:rPr>
+        <w:lastRenderedPageBreak/>
+        <w:t xml:space="preserve">online. Assurance of product delivery and privacy and security policies are the key channel characteristics in this segmentation. </w:t>
       </w:r>
     </w:p>
     <w:p>
@@ -420,18 +408,10 @@
         <w:t xml:space="preserve"> poder satisfacer sus deseos, dónde y cuá</w:t>
       </w:r>
       <w:r>
-        <w:t>ndo quieran, pagar de la forma más conveniente e interaccionar con los vendedores según sus preferencias. Es decir, en sus procesos de compra son cada vez más determinantes, no solo las características de los bienes y servicios que compran, sino también los servicios adicionales asociados a los canales de distribución (</w:t>
-      </w:r>
-      <w:proofErr w:type="spellStart"/>
-      <w:r>
-        <w:t>Nargundk</w:t>
-      </w:r>
-      <w:r>
-        <w:t>ar</w:t>
-      </w:r>
-      <w:proofErr w:type="spellEnd"/>
-      <w:r>
-        <w:t>, 2006). Por ejemplo, según los</w:t>
+        <w:t>ndo quieran, pagar de la forma más conveniente e interaccionar con los vendedores según sus preferencias. Es decir, en sus procesos de compra son cada vez más determinantes, no solo las características de los bienes y servicios que compran, sino también los servicios adicionales asociados a los canales de distribución (Nargundk</w:t>
+      </w:r>
+      <w:r>
+        <w:t>ar, 2006). Por ejemplo, según los</w:t>
       </w:r>
       <w:r>
         <w:t xml:space="preserve"> informe</w:t>
@@ -440,23 +420,7 @@
         <w:t>s</w:t>
       </w:r>
       <w:r>
-        <w:t xml:space="preserve"> de </w:t>
-      </w:r>
-      <w:proofErr w:type="spellStart"/>
-      <w:r>
-        <w:t>Accenture</w:t>
-      </w:r>
-      <w:proofErr w:type="spellEnd"/>
-      <w:r>
-        <w:t xml:space="preserve"> (2015) y </w:t>
-      </w:r>
-      <w:proofErr w:type="spellStart"/>
-      <w:r>
-        <w:t>Accenture</w:t>
-      </w:r>
-      <w:proofErr w:type="spellEnd"/>
-      <w:r>
-        <w:t xml:space="preserve"> (2016), los compradores en tienda demandan a los vendedores mayor capacidad para solicitar los productos que no están en stock y, además, consideran esencial el acceso a wifi en el interior del establecimiento, mientras que los dos factores más valorados en la experiencia de compra online son la posibilidad de elegir dónde y cuándo un producto es recogido o entregado y el tiempo de entrega. Tanto en la compra en el establecimiento físico como en la compra online se demandan servicios adicionales que permitan una experiencia de compra satisfactoria.</w:t>
+        <w:t xml:space="preserve"> de Accenture (2015) y Accenture (2016), los compradores en tienda demandan a los vendedores mayor capacidad para solicitar los productos que no están en stock y, además, consideran esencial el acceso a wifi en el interior del establecimiento, mientras que los dos factores más valorados en la experiencia de compra online son la posibilidad de elegir dónde y cuándo un producto es recogido o entregado y el tiempo de entrega. Tanto en la compra en el establecimiento físico como en la compra online se demandan servicios adicionales que permitan una experiencia de compra satisfactoria.</w:t>
       </w:r>
     </w:p>
     <w:p>
@@ -485,31 +449,7 @@
         <w:fldChar w:fldCharType="end"/>
       </w:r>
       <w:r>
-        <w:t>, y los vendedores buscan integrar sus canales de venta con el fin de ofrecer una experiencia conveniente y “sin costuras”, el llamado “</w:t>
-      </w:r>
-      <w:proofErr w:type="spellStart"/>
-      <w:r>
-        <w:t>omnichannel</w:t>
-      </w:r>
-      <w:proofErr w:type="spellEnd"/>
-      <w:r>
-        <w:t xml:space="preserve"> </w:t>
-      </w:r>
-      <w:proofErr w:type="spellStart"/>
-      <w:r>
-        <w:t>retail</w:t>
-      </w:r>
-      <w:proofErr w:type="spellEnd"/>
-      <w:r>
-        <w:t xml:space="preserve">” (Guillot, 2015). Esta venta </w:t>
-      </w:r>
-      <w:proofErr w:type="spellStart"/>
-      <w:r>
-        <w:t>omnicanal</w:t>
-      </w:r>
-      <w:proofErr w:type="spellEnd"/>
-      <w:r>
-        <w:t xml:space="preserve"> pretende mejorar el valor total de la compra ofrecido al consumidor </w:t>
+        <w:t xml:space="preserve">, y los vendedores buscan integrar sus canales de venta con el fin de ofrecer una experiencia conveniente y “sin costuras”, el llamado “omnichannel retail” (Guillot, 2015). Esta venta omnicanal pretende mejorar el valor total de la compra ofrecido al consumidor </w:t>
       </w:r>
       <w:r>
         <w:fldChar w:fldCharType="begin" w:fldLock="1"/>
@@ -565,15 +505,7 @@
         <w:t>los profesionales de</w:t>
       </w:r>
       <w:r>
-        <w:t xml:space="preserve"> marketing sobre el comportamiento </w:t>
-      </w:r>
-      <w:proofErr w:type="spellStart"/>
-      <w:r>
-        <w:t>omnicanal</w:t>
-      </w:r>
-      <w:proofErr w:type="spellEnd"/>
-      <w:r>
-        <w:t xml:space="preserve"> pero este fenómeno ha sido abordado principalmente desde una perspectiva de gestión y no tanto desde el punto de vista del comportamiento del consumidor. La definición básica de gestión del cliente multicanal </w:t>
+        <w:t xml:space="preserve"> marketing sobre el comportamiento omnicanal pero este fenómeno ha sido abordado principalmente desde una perspectiva de gestión y no tanto desde el punto de vista del comportamiento del consumidor. La definición básica de gestión del cliente multicanal </w:t>
       </w:r>
       <w:r>
         <w:fldChar w:fldCharType="begin" w:fldLock="1"/>
@@ -603,13 +535,16 @@
         <w:instrText>ADDIN CSL_CITATION { "citationItems" : [ { "id" : "ITEM-1", "itemData" : { "DOI" : "10.1016/j.jretai.2015.02.005", "ISBN" : "0022-4359", "ISSN" : "00224359", "abstract" : "The world of retailing has changed dramatically in the past decade. The advent of the online channel and new additional digital channels such as mobile channels and social media have changed retail business models, the execution of the retail mix, and shopper behavior. Whereas multi-channel was in vogue in the last decade in retailing, we now observe a move to so-called omni-channel retailing. Omni-channel retailing is taking a broader perspective on channels and how shoppers are influenced and move through channels in their search and buying process. We discuss this development conceptually and subsequent</w:instrText>
       </w:r>
       <w:r>
-        <w:instrText>ly discuss exis</w:instrText>
+        <w:rPr>
+          <w:lang w:val="en-GB"/>
+        </w:rPr>
+        <w:instrText>ly discuss existing research in this multi-channel retailing. We also introduce the articles in this special issue on multi-channel retailing and position these articles in the new omni-channel movement. We end with putting forward a research agenda to further guide future research in this area.", "author" : [ { "dropping-particle" : "", "family" : "Verhoef", "given" : "Peter C.", "non-dropping-particle" : "", "parse-names" : false, "suffix" : "" }, { "dropping-particle" : "", "family" : "Kannan", "given" : "P. K.", "non-dropping-partic</w:instrText>
       </w:r>
       <w:r>
         <w:rPr>
           <w:lang w:val="en-US"/>
         </w:rPr>
-        <w:instrText>ting research in this multi-channel retailing. We also introduce the articles in this special issue on multi-channel retailing and position these articles in the new omni-channel movement. We end with putting forward a research agenda to further guide future research in this area.", "author" : [ { "dropping-particle" : "", "family" : "Verhoef", "given" : "Peter C.", "non-dropping-particle" : "", "parse-names" : false, "suffix" : "" }, { "dropping-particle" : "", "family" : "Kannan", "given" : "P. K.", "non-dropping-particle" : "", "par</w:instrText>
+        <w:instrText>le" : "", "par</w:instrText>
       </w:r>
       <w:r>
         <w:rPr>
@@ -668,455 +603,7 @@
         <w:rPr>
           <w:lang w:val="en-GB"/>
         </w:rPr>
-        <w:t xml:space="preserve"> </w:t>
-      </w:r>
-      <w:proofErr w:type="spellStart"/>
-      <w:r>
-        <w:rPr>
-          <w:lang w:val="en-GB"/>
-        </w:rPr>
-        <w:t>proporcionan</w:t>
-      </w:r>
-      <w:proofErr w:type="spellEnd"/>
-      <w:r>
-        <w:rPr>
-          <w:lang w:val="en-GB"/>
-        </w:rPr>
-        <w:t xml:space="preserve"> </w:t>
-      </w:r>
-      <w:proofErr w:type="spellStart"/>
-      <w:r>
-        <w:rPr>
-          <w:lang w:val="en-GB"/>
-        </w:rPr>
-        <w:t>una</w:t>
-      </w:r>
-      <w:proofErr w:type="spellEnd"/>
-      <w:r>
-        <w:rPr>
-          <w:lang w:val="en-GB"/>
-        </w:rPr>
-        <w:t xml:space="preserve"> </w:t>
-      </w:r>
-      <w:proofErr w:type="spellStart"/>
-      <w:r>
-        <w:rPr>
-          <w:lang w:val="en-GB"/>
-        </w:rPr>
-        <w:t>definición</w:t>
-      </w:r>
-      <w:proofErr w:type="spellEnd"/>
-      <w:r>
-        <w:rPr>
-          <w:lang w:val="en-GB"/>
-        </w:rPr>
-        <w:t xml:space="preserve"> </w:t>
-      </w:r>
-      <w:proofErr w:type="spellStart"/>
-      <w:r>
-        <w:rPr>
-          <w:lang w:val="en-GB"/>
-        </w:rPr>
-        <w:t>más</w:t>
-      </w:r>
-      <w:proofErr w:type="spellEnd"/>
-      <w:r>
-        <w:rPr>
-          <w:lang w:val="en-GB"/>
-        </w:rPr>
-        <w:t xml:space="preserve"> </w:t>
-      </w:r>
-      <w:proofErr w:type="spellStart"/>
-      <w:r>
-        <w:rPr>
-          <w:lang w:val="en-GB"/>
-        </w:rPr>
-        <w:t>amplia</w:t>
-      </w:r>
-      <w:proofErr w:type="spellEnd"/>
-      <w:r>
-        <w:rPr>
-          <w:lang w:val="en-GB"/>
-        </w:rPr>
-        <w:t xml:space="preserve"> de la </w:t>
-      </w:r>
-      <w:proofErr w:type="spellStart"/>
-      <w:r>
-        <w:rPr>
-          <w:lang w:val="en-GB"/>
-        </w:rPr>
-        <w:t>gestión</w:t>
-      </w:r>
-      <w:proofErr w:type="spellEnd"/>
-      <w:r>
-        <w:rPr>
-          <w:lang w:val="en-GB"/>
-        </w:rPr>
-        <w:t xml:space="preserve"> </w:t>
-      </w:r>
-      <w:proofErr w:type="spellStart"/>
-      <w:r>
-        <w:rPr>
-          <w:lang w:val="en-GB"/>
-        </w:rPr>
-        <w:t>omnicanal</w:t>
-      </w:r>
-      <w:proofErr w:type="spellEnd"/>
-      <w:r>
-        <w:rPr>
-          <w:lang w:val="en-GB"/>
-        </w:rPr>
-        <w:t xml:space="preserve"> </w:t>
-      </w:r>
-      <w:proofErr w:type="spellStart"/>
-      <w:r>
-        <w:rPr>
-          <w:lang w:val="en-GB"/>
-        </w:rPr>
-        <w:t>como</w:t>
-      </w:r>
-      <w:proofErr w:type="spellEnd"/>
-      <w:r>
-        <w:rPr>
-          <w:lang w:val="en-GB"/>
-        </w:rPr>
-        <w:t xml:space="preserve"> “la </w:t>
-      </w:r>
-      <w:proofErr w:type="spellStart"/>
-      <w:r>
-        <w:rPr>
-          <w:lang w:val="en-GB"/>
-        </w:rPr>
-        <w:t>gestión</w:t>
-      </w:r>
-      <w:proofErr w:type="spellEnd"/>
-      <w:r>
-        <w:rPr>
-          <w:lang w:val="en-GB"/>
-        </w:rPr>
-        <w:t xml:space="preserve"> </w:t>
-      </w:r>
-      <w:proofErr w:type="spellStart"/>
-      <w:r>
-        <w:rPr>
-          <w:lang w:val="en-GB"/>
-        </w:rPr>
-        <w:t>sinergética</w:t>
-      </w:r>
-      <w:proofErr w:type="spellEnd"/>
-      <w:r>
-        <w:rPr>
-          <w:lang w:val="en-GB"/>
-        </w:rPr>
-        <w:t xml:space="preserve"> de </w:t>
-      </w:r>
-      <w:proofErr w:type="spellStart"/>
-      <w:r>
-        <w:rPr>
-          <w:lang w:val="en-GB"/>
-        </w:rPr>
-        <w:t>los</w:t>
-      </w:r>
-      <w:proofErr w:type="spellEnd"/>
-      <w:r>
-        <w:rPr>
-          <w:lang w:val="en-GB"/>
-        </w:rPr>
-        <w:t xml:space="preserve"> </w:t>
-      </w:r>
-      <w:proofErr w:type="spellStart"/>
-      <w:r>
-        <w:rPr>
-          <w:lang w:val="en-GB"/>
-        </w:rPr>
-        <w:t>numerosos</w:t>
-      </w:r>
-      <w:proofErr w:type="spellEnd"/>
-      <w:r>
-        <w:rPr>
-          <w:lang w:val="en-GB"/>
-        </w:rPr>
-        <w:t xml:space="preserve"> </w:t>
-      </w:r>
-      <w:proofErr w:type="spellStart"/>
-      <w:r>
-        <w:rPr>
-          <w:lang w:val="en-GB"/>
-        </w:rPr>
-        <w:t>canales</w:t>
-      </w:r>
-      <w:proofErr w:type="spellEnd"/>
-      <w:r>
-        <w:rPr>
-          <w:lang w:val="en-GB"/>
-        </w:rPr>
-        <w:t xml:space="preserve"> y </w:t>
-      </w:r>
-      <w:proofErr w:type="spellStart"/>
-      <w:r>
-        <w:rPr>
-          <w:lang w:val="en-GB"/>
-        </w:rPr>
-        <w:t>puntos</w:t>
-      </w:r>
-      <w:proofErr w:type="spellEnd"/>
-      <w:r>
-        <w:rPr>
-          <w:lang w:val="en-GB"/>
-        </w:rPr>
-        <w:t xml:space="preserve"> de </w:t>
-      </w:r>
-      <w:proofErr w:type="spellStart"/>
-      <w:r>
-        <w:rPr>
-          <w:lang w:val="en-GB"/>
-        </w:rPr>
-        <w:t>contacto</w:t>
-      </w:r>
-      <w:proofErr w:type="spellEnd"/>
-      <w:r>
-        <w:rPr>
-          <w:lang w:val="en-GB"/>
-        </w:rPr>
-        <w:t xml:space="preserve"> con el </w:t>
-      </w:r>
-      <w:proofErr w:type="spellStart"/>
-      <w:r>
-        <w:rPr>
-          <w:lang w:val="en-GB"/>
-        </w:rPr>
-        <w:t>cliente</w:t>
-      </w:r>
-      <w:proofErr w:type="spellEnd"/>
-      <w:r>
-        <w:rPr>
-          <w:lang w:val="en-GB"/>
-        </w:rPr>
-        <w:t xml:space="preserve"> </w:t>
-      </w:r>
-      <w:proofErr w:type="spellStart"/>
-      <w:r>
-        <w:rPr>
-          <w:lang w:val="en-GB"/>
-        </w:rPr>
-        <w:t>disponibles</w:t>
-      </w:r>
-      <w:proofErr w:type="spellEnd"/>
-      <w:r>
-        <w:rPr>
-          <w:lang w:val="en-GB"/>
-        </w:rPr>
-        <w:t xml:space="preserve">, de forma que se </w:t>
-      </w:r>
-      <w:proofErr w:type="spellStart"/>
-      <w:r>
-        <w:rPr>
-          <w:lang w:val="en-GB"/>
-        </w:rPr>
-        <w:t>optimice</w:t>
-      </w:r>
-      <w:proofErr w:type="spellEnd"/>
-      <w:r>
-        <w:rPr>
-          <w:lang w:val="en-GB"/>
-        </w:rPr>
-        <w:t xml:space="preserve"> la </w:t>
-      </w:r>
-      <w:proofErr w:type="spellStart"/>
-      <w:r>
-        <w:rPr>
-          <w:lang w:val="en-GB"/>
-        </w:rPr>
-        <w:t>experiencia</w:t>
-      </w:r>
-      <w:proofErr w:type="spellEnd"/>
-      <w:r>
-        <w:rPr>
-          <w:lang w:val="en-GB"/>
-        </w:rPr>
-        <w:t xml:space="preserve"> del </w:t>
-      </w:r>
-      <w:proofErr w:type="spellStart"/>
-      <w:r>
-        <w:rPr>
-          <w:lang w:val="en-GB"/>
-        </w:rPr>
-        <w:t>consumidor</w:t>
-      </w:r>
-      <w:proofErr w:type="spellEnd"/>
-      <w:r>
-        <w:rPr>
-          <w:lang w:val="en-GB"/>
-        </w:rPr>
-        <w:t xml:space="preserve"> a </w:t>
-      </w:r>
-      <w:proofErr w:type="spellStart"/>
-      <w:r>
-        <w:rPr>
-          <w:lang w:val="en-GB"/>
-        </w:rPr>
-        <w:t>través</w:t>
-      </w:r>
-      <w:proofErr w:type="spellEnd"/>
-      <w:r>
-        <w:rPr>
-          <w:lang w:val="en-GB"/>
-        </w:rPr>
-        <w:t xml:space="preserve"> de </w:t>
-      </w:r>
-      <w:proofErr w:type="spellStart"/>
-      <w:r>
-        <w:rPr>
-          <w:lang w:val="en-GB"/>
-        </w:rPr>
-        <w:t>los</w:t>
-      </w:r>
-      <w:proofErr w:type="spellEnd"/>
-      <w:r>
-        <w:rPr>
-          <w:lang w:val="en-GB"/>
-        </w:rPr>
-        <w:t xml:space="preserve"> </w:t>
-      </w:r>
-      <w:proofErr w:type="spellStart"/>
-      <w:r>
-        <w:rPr>
-          <w:lang w:val="en-GB"/>
-        </w:rPr>
-        <w:t>canales</w:t>
-      </w:r>
-      <w:proofErr w:type="spellEnd"/>
-      <w:r>
-        <w:rPr>
-          <w:lang w:val="en-GB"/>
-        </w:rPr>
-        <w:t xml:space="preserve"> y </w:t>
-      </w:r>
-      <w:proofErr w:type="spellStart"/>
-      <w:r>
-        <w:rPr>
-          <w:lang w:val="en-GB"/>
-        </w:rPr>
-        <w:t>los</w:t>
-      </w:r>
-      <w:proofErr w:type="spellEnd"/>
-      <w:r>
-        <w:rPr>
-          <w:lang w:val="en-GB"/>
-        </w:rPr>
-        <w:t xml:space="preserve"> </w:t>
-      </w:r>
-      <w:proofErr w:type="spellStart"/>
-      <w:r>
-        <w:rPr>
-          <w:lang w:val="en-GB"/>
-        </w:rPr>
-        <w:t>resultados</w:t>
-      </w:r>
-      <w:proofErr w:type="spellEnd"/>
-      <w:r>
-        <w:rPr>
-          <w:lang w:val="en-GB"/>
-        </w:rPr>
-        <w:t xml:space="preserve"> de </w:t>
-      </w:r>
-      <w:proofErr w:type="spellStart"/>
-      <w:r>
-        <w:rPr>
-          <w:lang w:val="en-GB"/>
-        </w:rPr>
-        <w:t>estos</w:t>
-      </w:r>
-      <w:proofErr w:type="spellEnd"/>
-      <w:r>
-        <w:rPr>
-          <w:lang w:val="en-GB"/>
-        </w:rPr>
-        <w:t xml:space="preserve"> </w:t>
-      </w:r>
-      <w:proofErr w:type="spellStart"/>
-      <w:r>
-        <w:rPr>
-          <w:lang w:val="en-GB"/>
-        </w:rPr>
-        <w:t>canales</w:t>
-      </w:r>
-      <w:proofErr w:type="spellEnd"/>
-      <w:r>
-        <w:rPr>
-          <w:lang w:val="en-GB"/>
-        </w:rPr>
-        <w:t xml:space="preserve">”. </w:t>
-      </w:r>
-      <w:proofErr w:type="spellStart"/>
-      <w:r>
-        <w:rPr>
-          <w:lang w:val="en-GB"/>
-        </w:rPr>
-        <w:t>Esta</w:t>
-      </w:r>
-      <w:proofErr w:type="spellEnd"/>
-      <w:r>
-        <w:rPr>
-          <w:lang w:val="en-GB"/>
-        </w:rPr>
-        <w:t xml:space="preserve"> </w:t>
-      </w:r>
-      <w:proofErr w:type="spellStart"/>
-      <w:r>
-        <w:rPr>
-          <w:lang w:val="en-GB"/>
-        </w:rPr>
-        <w:t>definición</w:t>
-      </w:r>
-      <w:proofErr w:type="spellEnd"/>
-      <w:r>
-        <w:rPr>
-          <w:lang w:val="en-GB"/>
-        </w:rPr>
-        <w:t xml:space="preserve"> </w:t>
-      </w:r>
-      <w:proofErr w:type="spellStart"/>
-      <w:r>
-        <w:rPr>
-          <w:lang w:val="en-GB"/>
-        </w:rPr>
-        <w:t>es</w:t>
-      </w:r>
-      <w:proofErr w:type="spellEnd"/>
-      <w:r>
-        <w:rPr>
-          <w:lang w:val="en-GB"/>
-        </w:rPr>
-        <w:t xml:space="preserve"> </w:t>
-      </w:r>
-      <w:proofErr w:type="spellStart"/>
-      <w:r>
-        <w:rPr>
-          <w:lang w:val="en-GB"/>
-        </w:rPr>
-        <w:t>más</w:t>
-      </w:r>
-      <w:proofErr w:type="spellEnd"/>
-      <w:r>
-        <w:rPr>
-          <w:lang w:val="en-GB"/>
-        </w:rPr>
-        <w:t xml:space="preserve"> </w:t>
-      </w:r>
-      <w:proofErr w:type="spellStart"/>
-      <w:r>
-        <w:rPr>
-          <w:lang w:val="en-GB"/>
-        </w:rPr>
-        <w:t>amplia</w:t>
-      </w:r>
-      <w:proofErr w:type="spellEnd"/>
-      <w:r>
-        <w:rPr>
-          <w:lang w:val="en-GB"/>
-        </w:rPr>
-        <w:t xml:space="preserve"> que la de </w:t>
+        <w:t xml:space="preserve"> proporcionan una definición más amplia de la gestión omnicanal como “la gestión sinergética de los numerosos canales y puntos de contacto con el cliente disponibles, de forma que se optimice la experiencia del consumidor a través de los canales y los resultados de estos canales”. Esta definición es más amplia que la de </w:t>
       </w:r>
       <w:r>
         <w:fldChar w:fldCharType="begin" w:fldLock="1"/>
@@ -1208,29 +695,13 @@
         <w:fldChar w:fldCharType="end"/>
       </w:r>
       <w:r>
-        <w:t xml:space="preserve">. Por ejemplo, considerando el servicio de accesibilidad de la localización, el poder recoger un producto comprado online en un establecimiento conveniente para el consumidor es claramente un comportamiento </w:t>
-      </w:r>
-      <w:proofErr w:type="spellStart"/>
-      <w:r>
-        <w:t>omnicanal</w:t>
-      </w:r>
-      <w:proofErr w:type="spellEnd"/>
-      <w:r>
-        <w:t xml:space="preserve"> desde el punto de vista del cliente, sea cual sea el tipo de canal que se considere desde una perspectiva de gestión. El consumidor combina dos canales de distribución, comprando únicamente en uno de ellos (ya sea </w:t>
+        <w:t xml:space="preserve">. Por ejemplo, considerando el servicio de accesibilidad de la localización, el poder recoger un producto comprado online en un establecimiento conveniente para el consumidor es claramente un comportamiento omnicanal desde el punto de vista del cliente, sea cual sea el tipo de canal que se considere desde una perspectiva de gestión. El consumidor combina dos canales de distribución, comprando únicamente en uno de ellos (ya sea </w:t>
       </w:r>
       <w:r>
         <w:t>a través de</w:t>
       </w:r>
       <w:r>
-        <w:t xml:space="preserve"> una </w:t>
-      </w:r>
-      <w:proofErr w:type="spellStart"/>
-      <w:r>
-        <w:t>tablet</w:t>
-      </w:r>
-      <w:proofErr w:type="spellEnd"/>
-      <w:r>
-        <w:t>, ordenador fijo o teléfono móvil). Además, este ejemplo ilustra como los canales online pueden ser iguales desde el punto de vista del consumidor para algunos propósitos, pero no para otros. Desde el punto de vista de la empresa, puede ser útil distinguir cuales son estos casos.</w:t>
+        <w:t xml:space="preserve"> una tablet, ordenador fijo o teléfono móvil). Además, este ejemplo ilustra como los canales online pueden ser iguales desde el punto de vista del consumidor para algunos propósitos, pero no para otros. Desde el punto de vista de la empresa, puede ser útil distinguir cuales son estos casos.</w:t>
       </w:r>
     </w:p>
     <w:p>
@@ -1253,21 +724,13 @@
         <w:pStyle w:val="Textoindependiente"/>
       </w:pPr>
       <w:r>
-        <w:t xml:space="preserve">La contribución básica del trabajo es proporcionar una definición del comportamiento </w:t>
-      </w:r>
-      <w:proofErr w:type="spellStart"/>
-      <w:r>
-        <w:t>omn</w:t>
+        <w:t>La contribución básica del trabajo es proporcionar una definición del comportamiento omn</w:t>
       </w:r>
       <w:r>
         <w:t>i</w:t>
       </w:r>
       <w:r>
-        <w:t>canal</w:t>
-      </w:r>
-      <w:proofErr w:type="spellEnd"/>
-      <w:r>
-        <w:t xml:space="preserve"> desde el punto de vista del consumidor y detallar las principales consecuencias lógicas y empíricas que se extraen de esta perspectiva. Para ello, nos apoyamos en dos conceptos bien establecidos en la literatura de marketing: el papel de los servicios de distribución en la definición de la función de un minorista </w:t>
+        <w:t xml:space="preserve">canal desde el punto de vista del consumidor y detallar las principales consecuencias lógicas y empíricas que se extraen de esta perspectiva. Para ello, nos apoyamos en dos conceptos bien establecidos en la literatura de marketing: el papel de los servicios de distribución en la definición de la función de un minorista </w:t>
       </w:r>
       <w:r>
         <w:fldChar w:fldCharType="begin" w:fldLock="1"/>
@@ -1398,31 +861,7 @@
         <w:t>cómo</w:t>
       </w:r>
       <w:r>
-        <w:t xml:space="preserve"> los consumidores se autoseleccionan en </w:t>
-      </w:r>
-      <w:proofErr w:type="spellStart"/>
-      <w:r>
-        <w:t>omni</w:t>
-      </w:r>
-      <w:proofErr w:type="spellEnd"/>
-      <w:r>
-        <w:t xml:space="preserve"> y no-</w:t>
-      </w:r>
-      <w:proofErr w:type="spellStart"/>
-      <w:r>
-        <w:t>omni</w:t>
-      </w:r>
-      <w:proofErr w:type="spellEnd"/>
-      <w:r>
-        <w:t xml:space="preserve"> consumidores y combinando o no servicios en función de sus características y de sus percepciones sobre los servicios del canal. Finalmente, en las conclusiones, derivamos las implicaciones de gestión de esta perspectiva del consumidor del comportamiento </w:t>
-      </w:r>
-      <w:proofErr w:type="spellStart"/>
-      <w:r>
-        <w:t>omnicanal</w:t>
-      </w:r>
-      <w:proofErr w:type="spellEnd"/>
-      <w:r>
-        <w:t xml:space="preserve">. </w:t>
+        <w:t xml:space="preserve"> los consumidores se autoseleccionan en omni y no-omni consumidores y combinando o no servicios en función de sus características y de sus percepciones sobre los servicios del canal. Finalmente, en las conclusiones, derivamos las implicaciones de gestión de esta perspectiva del consumidor del comportamiento omnicanal. </w:t>
       </w:r>
     </w:p>
     <w:p>
@@ -1438,15 +877,7 @@
         <w:pStyle w:val="Ttulo2"/>
       </w:pPr>
       <w:r>
-        <w:t xml:space="preserve">El comportamiento </w:t>
-      </w:r>
-      <w:proofErr w:type="spellStart"/>
-      <w:r>
-        <w:t>omnicanal</w:t>
-      </w:r>
-      <w:proofErr w:type="spellEnd"/>
-      <w:r>
-        <w:t>: el doble rol del cliente como comprador y usuario</w:t>
+        <w:t>El comportamiento omnicanal: el doble rol del cliente como comprador y usuario</w:t>
       </w:r>
     </w:p>
     <w:p>
@@ -1465,97 +896,7 @@
           <w:szCs w:val="22"/>
           <w:lang w:val="es-ES"/>
         </w:rPr>
-        <w:t>Como se ha mencionado en la introducción, la literatura tanto profesional como académica ha utilizado frecuentemente el término “</w:t>
-      </w:r>
-      <w:proofErr w:type="spellStart"/>
-      <w:r>
-        <w:rPr>
-          <w:sz w:val="22"/>
-          <w:szCs w:val="22"/>
-          <w:lang w:val="es-ES"/>
-        </w:rPr>
-        <w:t>omnicanal</w:t>
-      </w:r>
-      <w:proofErr w:type="spellEnd"/>
-      <w:r>
-        <w:rPr>
-          <w:sz w:val="22"/>
-          <w:szCs w:val="22"/>
-          <w:lang w:val="es-ES"/>
-        </w:rPr>
-        <w:t xml:space="preserve">” en los últimos años. En el año 2000, se encuentran en Google </w:t>
-      </w:r>
-      <w:proofErr w:type="spellStart"/>
-      <w:r>
-        <w:rPr>
-          <w:sz w:val="22"/>
-          <w:szCs w:val="22"/>
-          <w:lang w:val="es-ES"/>
-        </w:rPr>
-        <w:t>Scholar</w:t>
-      </w:r>
-      <w:proofErr w:type="spellEnd"/>
-      <w:r>
-        <w:rPr>
-          <w:sz w:val="22"/>
-          <w:szCs w:val="22"/>
-          <w:lang w:val="es-ES"/>
-        </w:rPr>
-        <w:t xml:space="preserve"> dos resultados para la búsqueda del término, mientras que en el año 2016 hay 980 citas que incluyen el término “</w:t>
-      </w:r>
-      <w:proofErr w:type="spellStart"/>
-      <w:r>
-        <w:rPr>
-          <w:sz w:val="22"/>
-          <w:szCs w:val="22"/>
-          <w:lang w:val="es-ES"/>
-        </w:rPr>
-        <w:t>omnichannel</w:t>
-      </w:r>
-      <w:proofErr w:type="spellEnd"/>
-      <w:r>
-        <w:rPr>
-          <w:sz w:val="22"/>
-          <w:szCs w:val="22"/>
-          <w:lang w:val="es-ES"/>
-        </w:rPr>
-        <w:t xml:space="preserve">”. Este incremento exponencial de la literatura no se ha visto acompañado de una definición formal generalmente adoptada de qué se entiende exactamente por “comportamiento </w:t>
-      </w:r>
-      <w:proofErr w:type="spellStart"/>
-      <w:r>
-        <w:rPr>
-          <w:sz w:val="22"/>
-          <w:szCs w:val="22"/>
-          <w:lang w:val="es-ES"/>
-        </w:rPr>
-        <w:t>omnicanal</w:t>
-      </w:r>
-      <w:proofErr w:type="spellEnd"/>
-      <w:r>
-        <w:rPr>
-          <w:sz w:val="22"/>
-          <w:szCs w:val="22"/>
-          <w:lang w:val="es-ES"/>
-        </w:rPr>
-        <w:t xml:space="preserve">” desde la perspectiva del consumidor, aunque sí de qué significa gestión </w:t>
-      </w:r>
-      <w:proofErr w:type="spellStart"/>
-      <w:r>
-        <w:rPr>
-          <w:sz w:val="22"/>
-          <w:szCs w:val="22"/>
-          <w:lang w:val="es-ES"/>
-        </w:rPr>
-        <w:t>omnicanal</w:t>
-      </w:r>
-      <w:proofErr w:type="spellEnd"/>
-      <w:r>
-        <w:rPr>
-          <w:sz w:val="22"/>
-          <w:szCs w:val="22"/>
-          <w:lang w:val="es-ES"/>
-        </w:rPr>
-        <w:t xml:space="preserve"> </w:t>
+        <w:t xml:space="preserve">Como se ha mencionado en la introducción, la literatura tanto profesional como académica ha utilizado frecuentemente el término “omnicanal” en los últimos años. En el año 2000, se encuentran en Google Scholar dos resultados para la búsqueda del término, mientras que en el año 2016 hay 980 citas que incluyen el término “omnichannel”. Este incremento exponencial de la literatura no se ha visto acompañado de una definición formal generalmente adoptada de qué se entiende exactamente por “comportamiento omnicanal” desde la perspectiva del consumidor, aunque sí de qué significa gestión omnicanal </w:t>
       </w:r>
       <w:r>
         <w:rPr>
@@ -1623,160 +964,159 @@
           <w:szCs w:val="22"/>
           <w:lang w:val="es-ES"/>
         </w:rPr>
-        <w:t xml:space="preserve">En este trabajo, abordamos la tarea de definir el comportamiento </w:t>
-      </w:r>
-      <w:proofErr w:type="spellStart"/>
+        <w:t>En este trabajo, abordamos la tarea de definir el comportamiento omnicanal de los clientes de una empresa. Así, nos centramos en presentar una visión novedosa de este tema cada vez más importante en, por un lado, la aproximación conceptual y, por otro lado, nuestra aproximación a su implementación práctica. Concretamente, tomando el caso más simple pero quizás también más importante, centramos el análisis en el caso de cualquier empresa, ya sea fabricante o detallista, que distribuye sus productos a los consumidores a través de sus propios canales (tiendas físicas e Internet) y quiere conocer cómo se comportan sus clientes en un determinado periodo de tiempo. Si los clientes omnicanal se comportan de manera distin</w:t>
+      </w:r>
       <w:r>
         <w:rPr>
           <w:sz w:val="22"/>
           <w:szCs w:val="22"/>
           <w:lang w:val="es-ES"/>
         </w:rPr>
-        <w:t>omnicanal</w:t>
-      </w:r>
-      <w:proofErr w:type="spellEnd"/>
+        <w:t>t</w:t>
+      </w:r>
       <w:r>
         <w:rPr>
           <w:sz w:val="22"/>
           <w:szCs w:val="22"/>
           <w:lang w:val="es-ES"/>
         </w:rPr>
-        <w:t xml:space="preserve"> de los clientes de una empresa. Así, nos centramos en presentar una visión novedosa de este tema cada vez más importante en, por un lado, la aproximación conceptual y, por otro lado, nuestra aproximación a su implementación práctica. Concretamente, tomando el caso más simple pero quizás también más importante, centramos el análisis en el caso de cualquier empresa, ya sea fabricante o detallista, que distribuye sus productos a los consumidores a través de sus propios canales (tiendas físicas e Internet) y quiere conocer cómo se comportan sus clientes en un determinado periodo de tiempo. Si los clientes </w:t>
-      </w:r>
-      <w:proofErr w:type="spellStart"/>
-      <w:r>
+        <w:t>a a los monocanal, es probable que esto afecte a sus decisiones de compra y, por tanto, a las ventas, beneficios y crecimiento de la empresa. Para conseguir clasificar a los clientes en categorías mutuamente excluyentes, podemos optar por describir cada categoría exhaustivamente o, como hemos optado en este trabajo, por proporcionar reglas de clasificación sin ambigüedades. Para ello, en primer lugar, proponemos dos definiciones básicas:</w:t>
+      </w:r>
+    </w:p>
+    <w:p>
+      <w:pPr>
+        <w:spacing w:after="120"/>
+        <w:jc w:val="both"/>
         <w:rPr>
           <w:sz w:val="22"/>
           <w:szCs w:val="22"/>
           <w:lang w:val="es-ES"/>
         </w:rPr>
-        <w:t>omnicanal</w:t>
-      </w:r>
-      <w:proofErr w:type="spellEnd"/>
+      </w:pPr>
       <w:r>
         <w:rPr>
           <w:sz w:val="22"/>
           <w:szCs w:val="22"/>
           <w:lang w:val="es-ES"/>
         </w:rPr>
-        <w:t xml:space="preserve"> se comportan de manera distin</w:t>
-      </w:r>
-      <w:r>
+        <w:t>Definición 1: Un cliente de una empresa es alguien que ha comprado algún producto de la empresa durante un periodo de tiempo dado.</w:t>
+      </w:r>
+    </w:p>
+    <w:p>
+      <w:pPr>
+        <w:spacing w:after="120"/>
+        <w:jc w:val="both"/>
         <w:rPr>
           <w:sz w:val="22"/>
           <w:szCs w:val="22"/>
           <w:lang w:val="es-ES"/>
         </w:rPr>
-        <w:t>t</w:t>
-      </w:r>
+      </w:pPr>
       <w:r>
         <w:rPr>
           <w:sz w:val="22"/>
           <w:szCs w:val="22"/>
           <w:lang w:val="es-ES"/>
         </w:rPr>
-        <w:t xml:space="preserve">a a los </w:t>
-      </w:r>
-      <w:proofErr w:type="spellStart"/>
+        <w:t xml:space="preserve">Antes de la aparición de internet, la visión estándar de los canales fue considerar a los consumidores como mono o multicanal dependiendo de si compraban solo en un canal (por ejemplo, canal interno o canal externo) en cuyo caso sería un cliente monocanal o a través de </w:t>
+      </w:r>
       <w:r>
         <w:rPr>
           <w:sz w:val="22"/>
           <w:szCs w:val="22"/>
           <w:lang w:val="es-ES"/>
         </w:rPr>
-        <w:t>monocanal</w:t>
-      </w:r>
-      <w:proofErr w:type="spellEnd"/>
-      <w:r>
+        <w:lastRenderedPageBreak/>
+        <w:t xml:space="preserve">varios canales en un determinado periodo de análisis en cuyo caso sería cliente multicanal. Si se extrapola esta definición a los canales online, podríamos clasificar a los clientes en mono u omnicanal en función de si han comprado solamente en el canal físico o en el canal online o han comprado en ambos durante el periodo de análisis. </w:t>
+      </w:r>
+    </w:p>
+    <w:p>
+      <w:pPr>
+        <w:spacing w:after="120"/>
+        <w:jc w:val="both"/>
         <w:rPr>
           <w:sz w:val="22"/>
           <w:szCs w:val="22"/>
           <w:lang w:val="es-ES"/>
         </w:rPr>
-        <w:t>, es probable que esto afecte a sus decisiones de compra y, por tanto, a las ventas, beneficios y crecimiento de la empresa. Para conseguir clasificar a los clientes en categorías mutuamente excluyentes, podemos optar por describir cada categoría exhaustivamente o, como hemos optado en este trabajo, por proporcionar reglas de clasificación sin ambigüedades. Para ello, en primer lugar, proponemos dos definiciones básicas:</w:t>
-      </w:r>
-    </w:p>
-    <w:p>
-      <w:pPr>
-        <w:spacing w:after="120"/>
-        <w:jc w:val="both"/>
+      </w:pPr>
+      <w:r>
         <w:rPr>
           <w:sz w:val="22"/>
           <w:szCs w:val="22"/>
           <w:lang w:val="es-ES"/>
         </w:rPr>
-      </w:pPr>
+        <w:t>Sin embargo, esta extrapolación presenta muchas carencias dado que Internet permite a los consumidore</w:t>
+      </w:r>
       <w:r>
         <w:rPr>
           <w:sz w:val="22"/>
           <w:szCs w:val="22"/>
           <w:lang w:val="es-ES"/>
         </w:rPr>
-        <w:t>Definición 1: Un cliente de una empresa es alguien que ha comprado algún producto de la empresa durante un periodo de tiempo dado.</w:t>
-      </w:r>
-    </w:p>
-    <w:p>
-      <w:pPr>
-        <w:spacing w:after="120"/>
-        <w:jc w:val="both"/>
+        <w:t xml:space="preserve">s interactuar con la empresa de diferentes </w:t>
+      </w:r>
+      <w:r>
         <w:rPr>
           <w:sz w:val="22"/>
           <w:szCs w:val="22"/>
           <w:lang w:val="es-ES"/>
         </w:rPr>
-      </w:pPr>
+        <w:t>formas</w:t>
+      </w:r>
       <w:r>
         <w:rPr>
           <w:sz w:val="22"/>
           <w:szCs w:val="22"/>
           <w:lang w:val="es-ES"/>
         </w:rPr>
-        <w:t xml:space="preserve">Antes de la aparición de internet, la visión estándar de los canales fue considerar a los consumidores como mono o multicanal dependiendo de si compraban solo en un canal (por ejemplo, canal interno o canal externo) en cuyo caso sería un cliente </w:t>
-      </w:r>
-      <w:proofErr w:type="spellStart"/>
+        <w:t>,</w:t>
+      </w:r>
       <w:r>
         <w:rPr>
           <w:sz w:val="22"/>
           <w:szCs w:val="22"/>
           <w:lang w:val="es-ES"/>
         </w:rPr>
-        <w:t>monocanal</w:t>
-      </w:r>
-      <w:proofErr w:type="spellEnd"/>
-      <w:r>
+        <w:t xml:space="preserve"> que no necesariamente implican la compra en el canal online. Una de las más notorias, por ejemplo, es la adquisición en Internet de información sobre los precios de los productos sin necesidad de comprarlos también en la tienda online. Internet tiene una ventaja intrínseca sobre los canales offline en términos de costes de búsqueda, lo que incentiva el uso intensivo de esta práctica. </w:t>
+      </w:r>
+    </w:p>
+    <w:p>
+      <w:pPr>
+        <w:spacing w:after="120"/>
+        <w:jc w:val="both"/>
         <w:rPr>
           <w:sz w:val="22"/>
           <w:szCs w:val="22"/>
           <w:lang w:val="es-ES"/>
         </w:rPr>
-        <w:t xml:space="preserve"> o a través de </w:t>
-      </w:r>
+      </w:pPr>
       <w:r>
         <w:rPr>
           <w:sz w:val="22"/>
           <w:szCs w:val="22"/>
           <w:lang w:val="es-ES"/>
         </w:rPr>
-        <w:lastRenderedPageBreak/>
-        <w:t xml:space="preserve">varios canales en un determinado periodo de análisis en cuyo caso sería cliente multicanal. Si se extrapola esta definición a los canales online, podríamos clasificar a los clientes en mono u </w:t>
-      </w:r>
-      <w:proofErr w:type="spellStart"/>
-      <w:r>
+        <w:t>La visión tradicional de los canales es insuficiente para capturar las similitudes y las diferencias entre consumidores que utilizan Internet para buscar información sobre precios y compran offline y otros consumidores que nunca utilizan Internet. Este es solo un ejemplo de las posibles interacciones que un consumidor puede tener con una empresa a través del canal online que no implican una compra. Para abordar este problema se precisa una nueva definición.</w:t>
+      </w:r>
+    </w:p>
+    <w:p>
+      <w:pPr>
+        <w:spacing w:after="120"/>
+        <w:jc w:val="both"/>
         <w:rPr>
           <w:sz w:val="22"/>
           <w:szCs w:val="22"/>
           <w:lang w:val="es-ES"/>
         </w:rPr>
-        <w:t>omnicanal</w:t>
-      </w:r>
-      <w:proofErr w:type="spellEnd"/>
+      </w:pPr>
       <w:r>
         <w:rPr>
           <w:sz w:val="22"/>
           <w:szCs w:val="22"/>
           <w:lang w:val="es-ES"/>
         </w:rPr>
-        <w:t xml:space="preserve"> en función de si han comprado solamente en el canal físico o en el canal online o han comprado en ambos durante el periodo de análisis. </w:t>
+        <w:t>Definición 2: Un usuario de una empresa es alguien que interactúa con un canal de una empresa durante un periodo de tiempo dado.</w:t>
       </w:r>
     </w:p>
     <w:p>
@@ -1795,340 +1135,65 @@
           <w:szCs w:val="22"/>
           <w:lang w:val="es-ES"/>
         </w:rPr>
-        <w:t>Sin embargo, esta extrapolación presenta muchas carencias dado que Internet permite a los consumidore</w:t>
-      </w:r>
-      <w:r>
+        <w:t>Así, los clientes de una empresa que interactúan con un determinado canal son clientes-usuarios del canal en cuestión. En un periodo de tiempo dado, esta clasificación incluiría a los que solo adquieren información en Internet y solo compra en tienda, así como a aquellos que visitan la tienda para examinar los productos y compran online. Estos clientes son usuarios omnicanal pero clientes monocanal, en un caso clientes del canal físico y en el otro del canal online. Estos clientes son clientes omnicanal cuyo comportamiento omnicanal se basa en la mezcla de servicios ofertados por un canal con los ofertados en otro canal. La diferencia entre ellos es la forma en la que adquieren acceso a los derechos de propiedad a través de la compra en un determinado canal. De la misma manera, los clientes que en un determinado periodo de tiempo solo compran en el canal físico y nunca visitan la página web o compran online y nunca han ido a la tienda son clientes y usuarios monocanal. Los identificamos como clientes no-omni canal que no mezclan los servicios de distribución ofertados por ambos canales.</w:t>
+      </w:r>
+    </w:p>
+    <w:p>
+      <w:pPr>
+        <w:spacing w:after="120"/>
+        <w:jc w:val="both"/>
         <w:rPr>
           <w:sz w:val="22"/>
           <w:szCs w:val="22"/>
           <w:lang w:val="es-ES"/>
         </w:rPr>
-        <w:t xml:space="preserve">s interactuar con la empresa de diferentes </w:t>
-      </w:r>
+      </w:pPr>
       <w:r>
         <w:rPr>
           <w:sz w:val="22"/>
           <w:szCs w:val="22"/>
           <w:lang w:val="es-ES"/>
         </w:rPr>
-        <w:t>formas</w:t>
-      </w:r>
-      <w:r>
+        <w:t>Por último, aquellos clientes que compran en ambos canales durante un determinado periodo de análisis son usuarios y clientes multicanal y han tenido acceso a todos los servicios de distribución de ambos canales. Así, los clientes multicanal son también clientes omnicanal pero se diferencian del caso anterior porque han mezclado completamente los servicios de distribución. Los denominamos clientes completamente omnicanal.</w:t>
+      </w:r>
+    </w:p>
+    <w:p>
+      <w:pPr>
+        <w:spacing w:after="120"/>
+        <w:jc w:val="both"/>
         <w:rPr>
           <w:sz w:val="22"/>
           <w:szCs w:val="22"/>
           <w:lang w:val="es-ES"/>
         </w:rPr>
-        <w:t>,</w:t>
-      </w:r>
+      </w:pPr>
       <w:r>
         <w:rPr>
           <w:sz w:val="22"/>
           <w:szCs w:val="22"/>
           <w:lang w:val="es-ES"/>
         </w:rPr>
-        <w:t xml:space="preserve"> que no necesariamente implican la compra en el canal online. Una de las más notorias, por ejemplo, es la adquisición en Internet de información sobre los precios de los productos sin necesidad de comprarlos también en la tienda online. Internet tiene una ventaja intrínseca sobre los canales offline en términos de costes de búsqueda, lo que incentiva el uso intensivo de esta práctica. </w:t>
+        <w:t>Esta clasificación de los clientes de una determinada empresa se presenta en la Figura 1:</w:t>
       </w:r>
     </w:p>
     <w:p>
       <w:pPr>
-        <w:spacing w:after="120"/>
-        <w:jc w:val="both"/>
-        <w:rPr>
-          <w:sz w:val="22"/>
+        <w:pStyle w:val="Textoindependiente"/>
+        <w:rPr>
           <w:szCs w:val="22"/>
-          <w:lang w:val="es-ES"/>
-        </w:rPr>
-      </w:pPr>
-      <w:r>
-        <w:rPr>
-          <w:sz w:val="22"/>
+        </w:rPr>
+      </w:pPr>
+      <w:r>
+        <w:rPr>
           <w:szCs w:val="22"/>
-          <w:lang w:val="es-ES"/>
-        </w:rPr>
-        <w:t>La visión tradicional de los canales es insuficiente para capturar las similitudes y las diferencias entre consumidores que utilizan Internet para buscar información sobre precios y compran offline y otros consumidores que nunca utilizan Internet. Este es solo un ejemplo de las posibles interacciones que un consumidor puede tener con una empresa a través del canal online que no implican una compra. Para abordar este problema se precisa una nueva definición.</w:t>
-      </w:r>
-    </w:p>
-    <w:p>
-      <w:pPr>
-        <w:spacing w:after="120"/>
-        <w:jc w:val="both"/>
-        <w:rPr>
-          <w:sz w:val="22"/>
+        </w:rPr>
+        <w:t xml:space="preserve">Resumiendo, todos los clientes de una empresa son compradores y </w:t>
+      </w:r>
+      <w:r>
+        <w:rPr>
           <w:szCs w:val="22"/>
-          <w:lang w:val="es-ES"/>
-        </w:rPr>
-      </w:pPr>
-      <w:r>
-        <w:rPr>
-          <w:sz w:val="22"/>
-          <w:szCs w:val="22"/>
-          <w:lang w:val="es-ES"/>
-        </w:rPr>
-        <w:t>Definición 2: Un usuario de una empresa es alguien que interactúa con un canal de una empresa durante un periodo de tiempo dado.</w:t>
-      </w:r>
-    </w:p>
-    <w:p>
-      <w:pPr>
-        <w:spacing w:after="120"/>
-        <w:jc w:val="both"/>
-        <w:rPr>
-          <w:sz w:val="22"/>
-          <w:szCs w:val="22"/>
-          <w:lang w:val="es-ES"/>
-        </w:rPr>
-      </w:pPr>
-      <w:r>
-        <w:rPr>
-          <w:sz w:val="22"/>
-          <w:szCs w:val="22"/>
-          <w:lang w:val="es-ES"/>
-        </w:rPr>
-        <w:t xml:space="preserve">Así, los clientes de una empresa que interactúan con un determinado canal son clientes-usuarios del canal en cuestión. En un periodo de tiempo dado, esta clasificación incluiría a los que solo adquieren información en Internet y solo compra en tienda, así como a aquellos que visitan la tienda para examinar los productos y compran online. Estos clientes son usuarios </w:t>
-      </w:r>
-      <w:proofErr w:type="spellStart"/>
-      <w:r>
-        <w:rPr>
-          <w:sz w:val="22"/>
-          <w:szCs w:val="22"/>
-          <w:lang w:val="es-ES"/>
-        </w:rPr>
-        <w:t>omnicanal</w:t>
-      </w:r>
-      <w:proofErr w:type="spellEnd"/>
-      <w:r>
-        <w:rPr>
-          <w:sz w:val="22"/>
-          <w:szCs w:val="22"/>
-          <w:lang w:val="es-ES"/>
-        </w:rPr>
-        <w:t xml:space="preserve"> pero clientes </w:t>
-      </w:r>
-      <w:proofErr w:type="spellStart"/>
-      <w:r>
-        <w:rPr>
-          <w:sz w:val="22"/>
-          <w:szCs w:val="22"/>
-          <w:lang w:val="es-ES"/>
-        </w:rPr>
-        <w:t>monocanal</w:t>
-      </w:r>
-      <w:proofErr w:type="spellEnd"/>
-      <w:r>
-        <w:rPr>
-          <w:sz w:val="22"/>
-          <w:szCs w:val="22"/>
-          <w:lang w:val="es-ES"/>
-        </w:rPr>
-        <w:t xml:space="preserve">, en un caso clientes del canal físico y en el otro del canal online. Estos clientes son clientes </w:t>
-      </w:r>
-      <w:proofErr w:type="spellStart"/>
-      <w:r>
-        <w:rPr>
-          <w:sz w:val="22"/>
-          <w:szCs w:val="22"/>
-          <w:lang w:val="es-ES"/>
-        </w:rPr>
-        <w:t>omnicanal</w:t>
-      </w:r>
-      <w:proofErr w:type="spellEnd"/>
-      <w:r>
-        <w:rPr>
-          <w:sz w:val="22"/>
-          <w:szCs w:val="22"/>
-          <w:lang w:val="es-ES"/>
-        </w:rPr>
-        <w:t xml:space="preserve"> cuyo comportamiento </w:t>
-      </w:r>
-      <w:proofErr w:type="spellStart"/>
-      <w:r>
-        <w:rPr>
-          <w:sz w:val="22"/>
-          <w:szCs w:val="22"/>
-          <w:lang w:val="es-ES"/>
-        </w:rPr>
-        <w:t>omnicanal</w:t>
-      </w:r>
-      <w:proofErr w:type="spellEnd"/>
-      <w:r>
-        <w:rPr>
-          <w:sz w:val="22"/>
-          <w:szCs w:val="22"/>
-          <w:lang w:val="es-ES"/>
-        </w:rPr>
-        <w:t xml:space="preserve"> se basa en la mezcla de servicios ofertados por un canal con los ofertados en otro canal. La diferencia entre ellos es la forma en la que adquieren acceso a los derechos de propiedad a través de la compra en un determinado canal. De la misma manera, los clientes que en un determinado periodo de tiempo solo compran en el canal físico y nunca visitan la página web o compran online y nunca han ido a la tienda son clientes y usuarios </w:t>
-      </w:r>
-      <w:proofErr w:type="spellStart"/>
-      <w:r>
-        <w:rPr>
-          <w:sz w:val="22"/>
-          <w:szCs w:val="22"/>
-          <w:lang w:val="es-ES"/>
-        </w:rPr>
-        <w:t>monocanal</w:t>
-      </w:r>
-      <w:proofErr w:type="spellEnd"/>
-      <w:r>
-        <w:rPr>
-          <w:sz w:val="22"/>
-          <w:szCs w:val="22"/>
-          <w:lang w:val="es-ES"/>
-        </w:rPr>
-        <w:t>. Los identificamos como clientes no-</w:t>
-      </w:r>
-      <w:proofErr w:type="spellStart"/>
-      <w:r>
-        <w:rPr>
-          <w:sz w:val="22"/>
-          <w:szCs w:val="22"/>
-          <w:lang w:val="es-ES"/>
-        </w:rPr>
-        <w:t>omni</w:t>
-      </w:r>
-      <w:proofErr w:type="spellEnd"/>
-      <w:r>
-        <w:rPr>
-          <w:sz w:val="22"/>
-          <w:szCs w:val="22"/>
-          <w:lang w:val="es-ES"/>
-        </w:rPr>
-        <w:t xml:space="preserve"> canal que no mezclan los servicios de distribución ofertados por ambos canales.</w:t>
-      </w:r>
-    </w:p>
-    <w:p>
-      <w:pPr>
-        <w:spacing w:after="120"/>
-        <w:jc w:val="both"/>
-        <w:rPr>
-          <w:sz w:val="22"/>
-          <w:szCs w:val="22"/>
-          <w:lang w:val="es-ES"/>
-        </w:rPr>
-      </w:pPr>
-      <w:r>
-        <w:rPr>
-          <w:sz w:val="22"/>
-          <w:szCs w:val="22"/>
-          <w:lang w:val="es-ES"/>
-        </w:rPr>
-        <w:t xml:space="preserve">Por último, aquellos clientes que compran en ambos canales durante un determinado periodo de análisis son usuarios y clientes multicanal y han tenido acceso a todos los servicios de distribución de ambos canales. Así, los clientes multicanal son también clientes </w:t>
-      </w:r>
-      <w:proofErr w:type="spellStart"/>
-      <w:r>
-        <w:rPr>
-          <w:sz w:val="22"/>
-          <w:szCs w:val="22"/>
-          <w:lang w:val="es-ES"/>
-        </w:rPr>
-        <w:t>omnicanal</w:t>
-      </w:r>
-      <w:proofErr w:type="spellEnd"/>
-      <w:r>
-        <w:rPr>
-          <w:sz w:val="22"/>
-          <w:szCs w:val="22"/>
-          <w:lang w:val="es-ES"/>
-        </w:rPr>
-        <w:t xml:space="preserve"> pero se diferencian del caso anterior porque han mezclado completamente los servicios de distribución. Los denominamos clientes completamente </w:t>
-      </w:r>
-      <w:proofErr w:type="spellStart"/>
-      <w:r>
-        <w:rPr>
-          <w:sz w:val="22"/>
-          <w:szCs w:val="22"/>
-          <w:lang w:val="es-ES"/>
-        </w:rPr>
-        <w:t>omnicanal</w:t>
-      </w:r>
-      <w:proofErr w:type="spellEnd"/>
-      <w:r>
-        <w:rPr>
-          <w:sz w:val="22"/>
-          <w:szCs w:val="22"/>
-          <w:lang w:val="es-ES"/>
-        </w:rPr>
-        <w:t>.</w:t>
-      </w:r>
-    </w:p>
-    <w:p>
-      <w:pPr>
-        <w:spacing w:after="120"/>
-        <w:jc w:val="both"/>
-        <w:rPr>
-          <w:sz w:val="22"/>
-          <w:szCs w:val="22"/>
-          <w:lang w:val="es-ES"/>
-        </w:rPr>
-      </w:pPr>
-      <w:r>
-        <w:rPr>
-          <w:sz w:val="22"/>
-          <w:szCs w:val="22"/>
-          <w:lang w:val="es-ES"/>
-        </w:rPr>
-        <w:t>Esta clasificación de los clientes de una determinada empresa se presenta en la Figura 1:</w:t>
-      </w:r>
-    </w:p>
-    <w:p>
-      <w:pPr>
-        <w:pStyle w:val="Textoindependiente"/>
-        <w:rPr>
-          <w:szCs w:val="22"/>
-        </w:rPr>
-      </w:pPr>
-      <w:r>
-        <w:rPr>
-          <w:szCs w:val="22"/>
-        </w:rPr>
-        <w:t xml:space="preserve">Resumiendo, todos los clientes de una empresa son compradores y </w:t>
-      </w:r>
-      <w:r>
-        <w:rPr>
-          <w:szCs w:val="22"/>
-        </w:rPr>
-        <w:t xml:space="preserve">usuarios de la empresa y todos los clientes de un canal son compradores y usuarios de ese canal, pero no todos los usuarios de un canal son clientes de dicho canal. Así, uno de los aspectos que define el comportamiento </w:t>
-      </w:r>
-      <w:proofErr w:type="spellStart"/>
-      <w:r>
-        <w:rPr>
-          <w:szCs w:val="22"/>
-        </w:rPr>
-        <w:t>omnicanal</w:t>
-      </w:r>
-      <w:proofErr w:type="spellEnd"/>
-      <w:r>
-        <w:rPr>
-          <w:szCs w:val="22"/>
-        </w:rPr>
-        <w:t xml:space="preserve"> es el hecho de utilizar canales distintos a aquel en el que se compra. Un segundo aspecto esencial es el hecho de comprar en más de un canal, lo que denominamos usuarios </w:t>
-      </w:r>
-      <w:proofErr w:type="spellStart"/>
-      <w:r>
-        <w:rPr>
-          <w:szCs w:val="22"/>
-        </w:rPr>
-        <w:t>omnicanal</w:t>
-      </w:r>
-      <w:proofErr w:type="spellEnd"/>
-      <w:r>
-        <w:rPr>
-          <w:szCs w:val="22"/>
-        </w:rPr>
-        <w:t xml:space="preserve"> de mezcla parcial frente a usuarios de mezcla completa. Los usuarios de mezcla parcial utilizan alguno de los servicios de distribución de un canal diferente al de compra (información u otro servicio, por ejemplo entrega) mientras que los usuarios completamente </w:t>
-      </w:r>
-      <w:proofErr w:type="spellStart"/>
-      <w:r>
-        <w:rPr>
-          <w:szCs w:val="22"/>
-        </w:rPr>
-        <w:t>omnicanal</w:t>
-      </w:r>
-      <w:proofErr w:type="spellEnd"/>
-      <w:r>
-        <w:rPr>
-          <w:szCs w:val="22"/>
-        </w:rPr>
-        <w:t xml:space="preserve"> pueden utilizar todos los servicios de varios canales en un determinado periodo de tiempo.</w:t>
+        </w:rPr>
+        <w:t>usuarios de la empresa y todos los clientes de un canal son compradores y usuarios de ese canal, pero no todos los usuarios de un canal son clientes de dicho canal. Así, uno de los aspectos que define el comportamiento omnicanal es el hecho de utilizar canales distintos a aquel en el que se compra. Un segundo aspecto esencial es el hecho de comprar en más de un canal, lo que denominamos usuarios omnicanal de mezcla parcial frente a usuarios de mezcla completa. Los usuarios de mezcla parcial utilizan alguno de los servicios de distribución de un canal diferente al de compra (información u otro servicio, por ejemplo entrega) mientras que los usuarios completamente omnicanal pueden utilizar todos los servicios de varios canales en un determinado periodo de tiempo.</w:t>
       </w:r>
     </w:p>
     <w:p>
@@ -2184,19 +1249,8 @@
           <w:szCs w:val="22"/>
           <w:lang w:val="es-ES"/>
         </w:rPr>
-        <w:t xml:space="preserve">Clasificación de los clientes según la definición de comportamiento </w:t>
-      </w:r>
-      <w:proofErr w:type="spellStart"/>
-      <w:r>
-        <w:rPr>
-          <w:b/>
-          <w:sz w:val="22"/>
-          <w:szCs w:val="22"/>
-          <w:lang w:val="es-ES"/>
-        </w:rPr>
-        <w:t>omnicanal</w:t>
-      </w:r>
-      <w:proofErr w:type="spellEnd"/>
+        <w:t>Clasificación de los clientes según la definición de comportamiento omnicanal</w:t>
+      </w:r>
     </w:p>
     <w:p>
       <w:pPr>
@@ -2378,21 +1432,8 @@
                                     <w:szCs w:val="18"/>
                                     <w:lang w:val="es-ES"/>
                                   </w:rPr>
-                                  <w:t xml:space="preserve">Clientes </w:t>
+                                  <w:t>Clientes monocanal</w:t>
                                 </w:r>
-                                <w:proofErr w:type="spellStart"/>
-                                <w:r>
-                                  <w:rPr>
-                                    <w:rFonts w:ascii="Times New Roman" w:hAnsi="Times New Roman"/>
-                                    <w:color w:val="000000" w:themeColor="text1"/>
-                                    <w:kern w:val="24"/>
-                                    <w:sz w:val="18"/>
-                                    <w:szCs w:val="18"/>
-                                    <w:lang w:val="es-ES"/>
-                                  </w:rPr>
-                                  <w:t>monocanal</w:t>
-                                </w:r>
-                                <w:proofErr w:type="spellEnd"/>
                               </w:p>
                             </w:txbxContent>
                           </wps:txbx>
@@ -2462,21 +1503,8 @@
                                     <w:szCs w:val="18"/>
                                     <w:lang w:val="es-ES"/>
                                   </w:rPr>
-                                  <w:t xml:space="preserve">Completamente </w:t>
+                                  <w:t>Completamente omnicanal</w:t>
                                 </w:r>
-                                <w:proofErr w:type="spellStart"/>
-                                <w:r>
-                                  <w:rPr>
-                                    <w:rFonts w:ascii="Times New Roman" w:hAnsi="Times New Roman"/>
-                                    <w:color w:val="FFFFFF" w:themeColor="background1"/>
-                                    <w:kern w:val="24"/>
-                                    <w:sz w:val="18"/>
-                                    <w:szCs w:val="18"/>
-                                    <w:lang w:val="es-ES"/>
-                                  </w:rPr>
-                                  <w:t>omnicanal</w:t>
-                                </w:r>
-                                <w:proofErr w:type="spellEnd"/>
                               </w:p>
                             </w:txbxContent>
                           </wps:txbx>
@@ -2874,21 +1902,8 @@
                                     <w:szCs w:val="18"/>
                                     <w:lang w:val="es-ES"/>
                                   </w:rPr>
-                                  <w:t>Usuarios no-</w:t>
+                                  <w:t>Usuarios no-omnicanal</w:t>
                                 </w:r>
-                                <w:proofErr w:type="spellStart"/>
-                                <w:r>
-                                  <w:rPr>
-                                    <w:rFonts w:ascii="Times New Roman" w:hAnsi="Times New Roman"/>
-                                    <w:color w:val="000000" w:themeColor="text1"/>
-                                    <w:kern w:val="24"/>
-                                    <w:sz w:val="18"/>
-                                    <w:szCs w:val="18"/>
-                                    <w:lang w:val="es-ES"/>
-                                  </w:rPr>
-                                  <w:t>omnicanal</w:t>
-                                </w:r>
-                                <w:proofErr w:type="spellEnd"/>
                               </w:p>
                               <w:p>
                                 <w:pPr>
@@ -2975,29 +1990,7 @@
                                     <w:sz w:val="18"/>
                                     <w:szCs w:val="18"/>
                                   </w:rPr>
-                                  <w:t xml:space="preserve">Usuarios </w:t>
-                                </w:r>
-                                <w:proofErr w:type="spellStart"/>
-                                <w:r>
-                                  <w:rPr>
-                                    <w:rFonts w:ascii="Times New Roman" w:hAnsi="Times New Roman"/>
-                                    <w:color w:val="000000" w:themeColor="text1"/>
-                                    <w:kern w:val="24"/>
-                                    <w:sz w:val="18"/>
-                                    <w:szCs w:val="18"/>
-                                  </w:rPr>
-                                  <w:t>omnicanal</w:t>
-                                </w:r>
-                                <w:proofErr w:type="spellEnd"/>
-                                <w:r>
-                                  <w:rPr>
-                                    <w:rFonts w:ascii="Times New Roman" w:hAnsi="Times New Roman"/>
-                                    <w:color w:val="000000" w:themeColor="text1"/>
-                                    <w:kern w:val="24"/>
-                                    <w:sz w:val="18"/>
-                                    <w:szCs w:val="18"/>
-                                  </w:rPr>
-                                  <w:t xml:space="preserve"> (mezclan)</w:t>
+                                  <w:t>Usuarios omnicanal (mezclan)</w:t>
                                 </w:r>
                               </w:p>
                             </w:txbxContent>
@@ -3062,47 +2055,7 @@
                                     <w:sz w:val="18"/>
                                     <w:szCs w:val="18"/>
                                   </w:rPr>
-                                  <w:t xml:space="preserve">Usuarios no </w:t>
-                                </w:r>
-                                <w:proofErr w:type="spellStart"/>
-                                <w:r>
-                                  <w:rPr>
-                                    <w:color w:val="FFFFFF" w:themeColor="background1"/>
-                                    <w:kern w:val="24"/>
-                                    <w:sz w:val="18"/>
-                                    <w:szCs w:val="18"/>
-                                  </w:rPr>
-                                  <w:t>omnicanal</w:t>
-                                </w:r>
-                                <w:proofErr w:type="spellEnd"/>
-                                <w:r>
-                                  <w:rPr>
-                                    <w:color w:val="FFFFFF" w:themeColor="background1"/>
-                                    <w:kern w:val="24"/>
-                                    <w:sz w:val="18"/>
-                                    <w:szCs w:val="18"/>
-                                  </w:rPr>
-                                  <w:t xml:space="preserve">, Cliente </w:t>
-                                </w:r>
-                                <w:proofErr w:type="spellStart"/>
-                                <w:r>
-                                  <w:rPr>
-                                    <w:color w:val="FFFFFF" w:themeColor="background1"/>
-                                    <w:kern w:val="24"/>
-                                    <w:sz w:val="18"/>
-                                    <w:szCs w:val="18"/>
-                                  </w:rPr>
-                                  <w:t>Monocanal</w:t>
-                                </w:r>
-                                <w:proofErr w:type="spellEnd"/>
-                                <w:r>
-                                  <w:rPr>
-                                    <w:color w:val="FFFFFF" w:themeColor="background1"/>
-                                    <w:kern w:val="24"/>
-                                    <w:sz w:val="18"/>
-                                    <w:szCs w:val="18"/>
-                                  </w:rPr>
-                                  <w:t xml:space="preserve"> tienda</w:t>
+                                  <w:t>Usuarios no omnicanal, Cliente Monocanal tienda</w:t>
                                 </w:r>
                               </w:p>
                             </w:txbxContent>
@@ -3169,51 +2122,7 @@
                                     <w:sz w:val="18"/>
                                     <w:szCs w:val="18"/>
                                   </w:rPr>
-                                  <w:t xml:space="preserve">Usuarios no </w:t>
-                                </w:r>
-                                <w:proofErr w:type="spellStart"/>
-                                <w:r>
-                                  <w:rPr>
-                                    <w:rFonts w:ascii="Times New Roman" w:hAnsi="Times New Roman"/>
-                                    <w:color w:val="FFFFFF" w:themeColor="background1"/>
-                                    <w:kern w:val="24"/>
-                                    <w:sz w:val="18"/>
-                                    <w:szCs w:val="18"/>
-                                  </w:rPr>
-                                  <w:t>omnicanal</w:t>
-                                </w:r>
-                                <w:proofErr w:type="spellEnd"/>
-                                <w:r>
-                                  <w:rPr>
-                                    <w:rFonts w:ascii="Times New Roman" w:hAnsi="Times New Roman"/>
-                                    <w:color w:val="FFFFFF" w:themeColor="background1"/>
-                                    <w:kern w:val="24"/>
-                                    <w:sz w:val="18"/>
-                                    <w:szCs w:val="18"/>
-                                  </w:rPr>
-                                  <w:t xml:space="preserve">, Cliente </w:t>
-                                </w:r>
-                                <w:proofErr w:type="spellStart"/>
-                                <w:r>
-                                  <w:rPr>
-                                    <w:rFonts w:ascii="Times New Roman" w:hAnsi="Times New Roman"/>
-                                    <w:color w:val="FFFFFF" w:themeColor="background1"/>
-                                    <w:kern w:val="24"/>
-                                    <w:sz w:val="18"/>
-                                    <w:szCs w:val="18"/>
-                                  </w:rPr>
-                                  <w:t>Monocanal</w:t>
-                                </w:r>
-                                <w:proofErr w:type="spellEnd"/>
-                                <w:r>
-                                  <w:rPr>
-                                    <w:rFonts w:ascii="Times New Roman" w:hAnsi="Times New Roman"/>
-                                    <w:color w:val="FFFFFF" w:themeColor="background1"/>
-                                    <w:kern w:val="24"/>
-                                    <w:sz w:val="18"/>
-                                    <w:szCs w:val="18"/>
-                                  </w:rPr>
-                                  <w:t xml:space="preserve"> web</w:t>
+                                  <w:t>Usuarios no omnicanal, Cliente Monocanal web</w:t>
                                 </w:r>
                               </w:p>
                             </w:txbxContent>
@@ -3380,29 +2289,7 @@
                                     <w:sz w:val="18"/>
                                     <w:szCs w:val="18"/>
                                   </w:rPr>
-                                  <w:t xml:space="preserve">Usuarios </w:t>
-                                </w:r>
-                                <w:proofErr w:type="spellStart"/>
-                                <w:r>
-                                  <w:rPr>
-                                    <w:rFonts w:ascii="Times New Roman" w:hAnsi="Times New Roman"/>
-                                    <w:color w:val="000000" w:themeColor="text1"/>
-                                    <w:kern w:val="24"/>
-                                    <w:sz w:val="18"/>
-                                    <w:szCs w:val="18"/>
-                                  </w:rPr>
-                                  <w:t>omnicanal</w:t>
-                                </w:r>
-                                <w:proofErr w:type="spellEnd"/>
-                                <w:r>
-                                  <w:rPr>
-                                    <w:rFonts w:ascii="Times New Roman" w:hAnsi="Times New Roman"/>
-                                    <w:color w:val="000000" w:themeColor="text1"/>
-                                    <w:kern w:val="24"/>
-                                    <w:sz w:val="18"/>
-                                    <w:szCs w:val="18"/>
-                                  </w:rPr>
-                                  <w:t xml:space="preserve">, </w:t>
+                                  <w:t xml:space="preserve">Usuarios omnicanal, </w:t>
                                 </w:r>
                               </w:p>
                               <w:p>
@@ -3617,29 +2504,7 @@
                                     <w:sz w:val="18"/>
                                     <w:szCs w:val="18"/>
                                   </w:rPr>
-                                  <w:t xml:space="preserve">Cliente </w:t>
-                                </w:r>
-                                <w:proofErr w:type="spellStart"/>
-                                <w:r>
-                                  <w:rPr>
-                                    <w:rFonts w:ascii="Times New Roman" w:hAnsi="Times New Roman"/>
-                                    <w:color w:val="FFFFFF" w:themeColor="background1"/>
-                                    <w:kern w:val="24"/>
-                                    <w:sz w:val="18"/>
-                                    <w:szCs w:val="18"/>
-                                  </w:rPr>
-                                  <w:t>Monocanal</w:t>
-                                </w:r>
-                                <w:proofErr w:type="spellEnd"/>
-                                <w:r>
-                                  <w:rPr>
-                                    <w:rFonts w:ascii="Times New Roman" w:hAnsi="Times New Roman"/>
-                                    <w:color w:val="FFFFFF" w:themeColor="background1"/>
-                                    <w:kern w:val="24"/>
-                                    <w:sz w:val="18"/>
-                                    <w:szCs w:val="18"/>
-                                  </w:rPr>
-                                  <w:t xml:space="preserve"> web </w:t>
+                                  <w:t xml:space="preserve">Cliente Monocanal web </w:t>
                                 </w:r>
                               </w:p>
                               <w:p>
@@ -3663,20 +2528,8 @@
                                     <w:sz w:val="18"/>
                                     <w:szCs w:val="18"/>
                                   </w:rPr>
-                                  <w:t xml:space="preserve">Usuario </w:t>
+                                  <w:t>Usuario omnicanal</w:t>
                                 </w:r>
-                                <w:proofErr w:type="spellStart"/>
-                                <w:r>
-                                  <w:rPr>
-                                    <w:rFonts w:ascii="Times New Roman" w:hAnsi="Times New Roman"/>
-                                    <w:color w:val="FFFFFF" w:themeColor="background1"/>
-                                    <w:kern w:val="24"/>
-                                    <w:sz w:val="18"/>
-                                    <w:szCs w:val="18"/>
-                                  </w:rPr>
-                                  <w:t>omnicanal</w:t>
-                                </w:r>
-                                <w:proofErr w:type="spellEnd"/>
                               </w:p>
                             </w:txbxContent>
                           </wps:txbx>
@@ -3806,29 +2659,7 @@
                                     <w:sz w:val="18"/>
                                     <w:szCs w:val="18"/>
                                   </w:rPr>
-                                  <w:t xml:space="preserve">Cliente </w:t>
-                                </w:r>
-                                <w:proofErr w:type="spellStart"/>
-                                <w:r>
-                                  <w:rPr>
-                                    <w:rFonts w:ascii="Times New Roman" w:hAnsi="Times New Roman"/>
-                                    <w:color w:val="FFFFFF" w:themeColor="background1"/>
-                                    <w:kern w:val="24"/>
-                                    <w:sz w:val="18"/>
-                                    <w:szCs w:val="18"/>
-                                  </w:rPr>
-                                  <w:t>Monocanal</w:t>
-                                </w:r>
-                                <w:proofErr w:type="spellEnd"/>
-                                <w:r>
-                                  <w:rPr>
-                                    <w:rFonts w:ascii="Times New Roman" w:hAnsi="Times New Roman"/>
-                                    <w:color w:val="FFFFFF" w:themeColor="background1"/>
-                                    <w:kern w:val="24"/>
-                                    <w:sz w:val="18"/>
-                                    <w:szCs w:val="18"/>
-                                  </w:rPr>
-                                  <w:t xml:space="preserve"> tienda </w:t>
+                                  <w:t xml:space="preserve">Cliente Monocanal tienda </w:t>
                                 </w:r>
                               </w:p>
                               <w:p>
@@ -3852,20 +2683,8 @@
                                     <w:sz w:val="18"/>
                                     <w:szCs w:val="18"/>
                                   </w:rPr>
-                                  <w:t xml:space="preserve">Usuario </w:t>
+                                  <w:t>Usuario omnicanal</w:t>
                                 </w:r>
-                                <w:proofErr w:type="spellStart"/>
-                                <w:r>
-                                  <w:rPr>
-                                    <w:rFonts w:ascii="Times New Roman" w:hAnsi="Times New Roman"/>
-                                    <w:color w:val="FFFFFF" w:themeColor="background1"/>
-                                    <w:kern w:val="24"/>
-                                    <w:sz w:val="18"/>
-                                    <w:szCs w:val="18"/>
-                                  </w:rPr>
-                                  <w:t>omnicanal</w:t>
-                                </w:r>
-                                <w:proofErr w:type="spellEnd"/>
                               </w:p>
                             </w:txbxContent>
                           </wps:txbx>
@@ -4052,8 +2871,8 @@
           <mc:Fallback>
             <w:pict>
               <v:group w14:anchorId="58C1422F" id="Grupo 64" o:spid="_x0000_s1026" style="position:absolute;left:0;text-align:left;margin-left:-26.4pt;margin-top:10.5pt;width:507.35pt;height:290.9pt;z-index:251652096" coordsize="64430,36945" o:gfxdata="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">
-                <v:group id="37 Grupo" o:spid="_x0000_s1027" style="position:absolute;left:1849;top:4122;width:60357;height:30112" coordorigin="1849,4122" coordsize="71170,41209" o:gfxdata="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">
-                  <v:rect id="Rectángulo 4" o:spid="_x0000_s1028" style="position:absolute;left:1849;top:22738;width:9145;height:4848;visibility:visible;mso-wrap-style:square;v-text-anchor:middle" o:gfxdata="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" fillcolor="#f2f2f2 [3052]" strokecolor="black [3213]">
+                <v:group id="37 Grupo" o:spid="_x0000_s1027" style="position:absolute;left:1849;top:4122;width:60357;height:30112" coordorigin="1849,4122" coordsize="71170,41209" o:gfxdata="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">
+                  <v:rect id="Rectángulo 4" o:spid="_x0000_s1028" style="position:absolute;left:1849;top:22738;width:9145;height:4848;visibility:visible;mso-wrap-style:square;v-text-anchor:middle" o:gfxdata="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" fillcolor="#f2f2f2 [3052]" strokecolor="black [3213]">
                     <v:textbox inset=".5mm,0,.5mm,0">
                       <w:txbxContent>
                         <w:p>
@@ -4081,7 +2900,7 @@
                       </w:txbxContent>
                     </v:textbox>
                   </v:rect>
-                  <v:roundrect id="Rectángulo redondeado 3" o:spid="_x0000_s1029" style="position:absolute;left:10844;top:15257;width:8145;height:4060;visibility:visible;mso-wrap-style:square;v-text-anchor:middle" arcsize="10923f" o:gfxdata="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" fillcolor="white [3212]" strokecolor="black [3213]">
+                  <v:roundrect id="Rectángulo redondeado 3" o:spid="_x0000_s1029" style="position:absolute;left:10844;top:15257;width:8145;height:4060;visibility:visible;mso-wrap-style:square;v-text-anchor:middle" arcsize="10923f" o:gfxdata="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" fillcolor="white [3212]" strokecolor="black [3213]">
                     <v:textbox inset=".5mm,0,.5mm,0">
                       <w:txbxContent>
                         <w:p>
@@ -4111,7 +2930,7 @@
                       </w:txbxContent>
                     </v:textbox>
                   </v:roundrect>
-                  <v:roundrect id="Rectángulo redondeado 4" o:spid="_x0000_s1030" style="position:absolute;left:30513;top:39646;width:16268;height:5686;visibility:visible;mso-wrap-style:square;v-text-anchor:middle" arcsize="10923f" o:gfxdata="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" fillcolor="#404040 [2429]" strokecolor="black [3213]">
+                  <v:roundrect id="Rectángulo redondeado 4" o:spid="_x0000_s1030" style="position:absolute;left:30513;top:39646;width:16268;height:5686;visibility:visible;mso-wrap-style:square;v-text-anchor:middle" arcsize="10923f" o:gfxdata="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" fillcolor="#404040 [2429]" strokecolor="black [3213]">
                     <v:textbox inset=".5mm,0,.5mm,0">
                       <w:txbxContent>
                         <w:p>
@@ -4143,7 +2962,7 @@
                       </w:txbxContent>
                     </v:textbox>
                   </v:roundrect>
-                  <v:roundrect id="Rectángulo redondeado 5" o:spid="_x0000_s1031" style="position:absolute;left:16745;top:21451;width:11547;height:5404;visibility:visible;mso-wrap-style:square;v-text-anchor:middle" arcsize="10923f" o:gfxdata="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" fillcolor="white [3212]" strokecolor="black [3213]">
+                  <v:roundrect id="Rectángulo redondeado 5" o:spid="_x0000_s1031" style="position:absolute;left:16745;top:21451;width:11547;height:5404;visibility:visible;mso-wrap-style:square;v-text-anchor:middle" arcsize="10923f" o:gfxdata="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" fillcolor="white [3212]" strokecolor="black [3213]">
                     <v:textbox inset=".5mm,0,.5mm,0">
                       <w:txbxContent>
                         <w:p>
@@ -4185,7 +3004,7 @@
                       </w:txbxContent>
                     </v:textbox>
                   </v:roundrect>
-                  <v:roundrect id="Rectángulo redondeado 6" o:spid="_x0000_s1032" style="position:absolute;left:16558;top:8215;width:12155;height:5355;visibility:visible;mso-wrap-style:square;v-text-anchor:middle" arcsize="10923f" o:gfxdata="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" fillcolor="white [3212]" strokecolor="black [3213]">
+                  <v:roundrect id="Rectángulo redondeado 6" o:spid="_x0000_s1032" style="position:absolute;left:16558;top:8215;width:12155;height:5355;visibility:visible;mso-wrap-style:square;v-text-anchor:middle" arcsize="10923f" o:gfxdata="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" fillcolor="white [3212]" strokecolor="black [3213]">
                     <v:textbox inset=".5mm,0,.5mm,0">
                       <w:txbxContent>
                         <w:p>
@@ -4215,11 +3034,11 @@
                       </w:txbxContent>
                     </v:textbox>
                   </v:roundrect>
-                  <v:line id="Conector recto 9" o:spid="_x0000_s1033" style="position:absolute;visibility:visible;mso-wrap-style:square" from="10994,25162" to="10994,25162" o:connectortype="straight" o:gfxdata="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" strokecolor="black [3040]"/>
-                  <v:line id="Conector recto 10" o:spid="_x0000_s1034" style="position:absolute;visibility:visible;mso-wrap-style:square" from="6422,27586" to="30513,42489" o:connectortype="straight" o:gfxdata="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" strokecolor="black [3040]"/>
-                  <v:line id="Conector recto 11" o:spid="_x0000_s1035" style="position:absolute;visibility:visible;mso-wrap-style:square" from="14916,19317" to="16745,24153" o:connectortype="straight" o:gfxdata="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" strokecolor="black [3040]"/>
-                  <v:line id="Conector recto 12" o:spid="_x0000_s1036" style="position:absolute;flip:y;visibility:visible;mso-wrap-style:square" from="14916,10892" to="16558,15257" o:connectortype="straight" o:gfxdata="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" strokecolor="black [3040]"/>
-                  <v:rect id="Rectángulo 13" o:spid="_x0000_s1037" style="position:absolute;left:65608;top:19690;width:7412;height:5217;visibility:visible;mso-wrap-style:square;v-text-anchor:middle" o:gfxdata="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" fillcolor="#d8d8d8 [2732]" strokecolor="black [3213]">
+                  <v:line id="Conector recto 9" o:spid="_x0000_s1033" style="position:absolute;visibility:visible;mso-wrap-style:square" from="10994,25162" to="10994,25162" o:connectortype="straight" o:gfxdata="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" strokecolor="black [3040]"/>
+                  <v:line id="Conector recto 10" o:spid="_x0000_s1034" style="position:absolute;visibility:visible;mso-wrap-style:square" from="6422,27586" to="30513,42489" o:connectortype="straight" o:gfxdata="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" strokecolor="black [3040]"/>
+                  <v:line id="Conector recto 11" o:spid="_x0000_s1035" style="position:absolute;visibility:visible;mso-wrap-style:square" from="14916,19317" to="16745,24153" o:connectortype="straight" o:gfxdata="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" strokecolor="black [3040]"/>
+                  <v:line id="Conector recto 12" o:spid="_x0000_s1036" style="position:absolute;flip:y;visibility:visible;mso-wrap-style:square" from="14916,10892" to="16558,15257" o:connectortype="straight" o:gfxdata="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" strokecolor="black [3040]"/>
+                  <v:rect id="Rectángulo 13" o:spid="_x0000_s1037" style="position:absolute;left:65608;top:19690;width:7412;height:5217;visibility:visible;mso-wrap-style:square;v-text-anchor:middle" o:gfxdata="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" fillcolor="#d8d8d8 [2732]" strokecolor="black [3213]">
                     <v:textbox inset=".5mm,0,.5mm,0">
                       <w:txbxContent>
                         <w:p>
@@ -4249,7 +3068,7 @@
                       </w:txbxContent>
                     </v:textbox>
                   </v:rect>
-                  <v:roundrect id="Rectángulo redondeado 12" o:spid="_x0000_s1038" style="position:absolute;left:54140;top:7108;width:14759;height:6082;visibility:visible;mso-wrap-style:square;v-text-anchor:middle" arcsize="10923f" o:gfxdata="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" fillcolor="white [3212]" strokecolor="black [3213]">
+                  <v:roundrect id="Rectángulo redondeado 12" o:spid="_x0000_s1038" style="position:absolute;left:54140;top:7108;width:14759;height:6082;visibility:visible;mso-wrap-style:square;v-text-anchor:middle" arcsize="10923f" o:gfxdata="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" fillcolor="white [3212]" strokecolor="black [3213]">
                     <v:textbox inset=".5mm,0,.5mm,0">
                       <w:txbxContent>
                         <w:p>
@@ -4303,7 +3122,7 @@
                       </w:txbxContent>
                     </v:textbox>
                   </v:roundrect>
-                  <v:roundrect id="Rectángulo redondeado 13" o:spid="_x0000_s1039" style="position:absolute;left:54577;top:31414;width:14319;height:5911;visibility:visible;mso-wrap-style:square;v-text-anchor:middle" arcsize="10923f" o:gfxdata="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" fillcolor="white [3212]" strokecolor="black [3213]">
+                  <v:roundrect id="Rectángulo redondeado 13" o:spid="_x0000_s1039" style="position:absolute;left:54577;top:31414;width:14319;height:5911;visibility:visible;mso-wrap-style:square;v-text-anchor:middle" arcsize="10923f" o:gfxdata="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" fillcolor="white [3212]" strokecolor="black [3213]">
                     <v:textbox inset=".5mm,0,.5mm,0">
                       <w:txbxContent>
                         <w:p>
@@ -4331,7 +3150,7 @@
                       </w:txbxContent>
                     </v:textbox>
                   </v:roundrect>
-                  <v:roundrect id="Rectángulo redondeado 14" o:spid="_x0000_s1040" style="position:absolute;left:30851;top:12448;width:15623;height:6371;visibility:visible;mso-wrap-style:square;v-text-anchor:middle" arcsize="10923f" o:gfxdata="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" fillcolor="#404040 [2429]" strokecolor="black [3213]">
+                  <v:roundrect id="Rectángulo redondeado 14" o:spid="_x0000_s1040" style="position:absolute;left:30851;top:12448;width:15623;height:6371;visibility:visible;mso-wrap-style:square;v-text-anchor:middle" arcsize="10923f" o:gfxdata="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" fillcolor="#404040 [2429]" strokecolor="black [3213]">
                     <v:textbox inset=".5mm,0,.5mm,0">
                       <w:txbxContent>
                         <w:p>
@@ -4357,7 +3176,7 @@
                       </w:txbxContent>
                     </v:textbox>
                   </v:roundrect>
-                  <v:roundrect id="Rectángulo redondeado 15" o:spid="_x0000_s1041" style="position:absolute;left:31038;top:4122;width:15499;height:5694;visibility:visible;mso-wrap-style:square;v-text-anchor:middle" arcsize="10923f" o:gfxdata="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" fillcolor="#404040 [2429]" strokecolor="black [3213]">
+                  <v:roundrect id="Rectángulo redondeado 15" o:spid="_x0000_s1041" style="position:absolute;left:31038;top:4122;width:15499;height:5694;visibility:visible;mso-wrap-style:square;v-text-anchor:middle" arcsize="10923f" o:gfxdata="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" fillcolor="#404040 [2429]" strokecolor="black [3213]">
                     <v:textbox inset=".5mm,0,.5mm,0">
                       <w:txbxContent>
                         <w:p>
@@ -4385,10 +3204,10 @@
                       </w:txbxContent>
                     </v:textbox>
                   </v:roundrect>
-                  <v:line id="Conector recto 18" o:spid="_x0000_s1042" style="position:absolute;flip:x y;visibility:visible;mso-wrap-style:square" from="68899,10149" to="69314,19690" o:connectortype="straight" o:gfxdata="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" strokecolor="black [3040]"/>
-                  <v:line id="Conector recto 19" o:spid="_x0000_s1043" style="position:absolute;flip:x;visibility:visible;mso-wrap-style:square" from="68896,24907" to="69314,34369" o:connectortype="straight" o:gfxdata="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" strokecolor="black [3040]"/>
-                  <v:line id="Conector recto 20" o:spid="_x0000_s1044" style="position:absolute;flip:x;visibility:visible;mso-wrap-style:square" from="46474,10149" to="54140,15634" o:connectortype="straight" o:gfxdata="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" filled="t" fillcolor="white [3212]" strokecolor="black [3213]"/>
-                  <v:roundrect id="Rectángulo redondeado 19" o:spid="_x0000_s1045" style="position:absolute;left:48095;top:24907;width:12436;height:5519;visibility:visible;mso-wrap-style:square;v-text-anchor:middle" arcsize="10923f" o:gfxdata="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" fillcolor="white [3212]" strokecolor="black [3213]">
+                  <v:line id="Conector recto 18" o:spid="_x0000_s1042" style="position:absolute;flip:x y;visibility:visible;mso-wrap-style:square" from="68899,10149" to="69314,19690" o:connectortype="straight" o:gfxdata="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" strokecolor="black [3040]"/>
+                  <v:line id="Conector recto 19" o:spid="_x0000_s1043" style="position:absolute;flip:x;visibility:visible;mso-wrap-style:square" from="68896,24907" to="69314,34369" o:connectortype="straight" o:gfxdata="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" strokecolor="black [3040]"/>
+                  <v:line id="Conector recto 20" o:spid="_x0000_s1044" style="position:absolute;flip:x;visibility:visible;mso-wrap-style:square" from="46474,10149" to="54140,15634" o:connectortype="straight" o:gfxdata="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" filled="t" fillcolor="white [3212]" strokecolor="black [3213]"/>
+                  <v:roundrect id="Rectángulo redondeado 19" o:spid="_x0000_s1045" style="position:absolute;left:48095;top:24907;width:12436;height:5519;visibility:visible;mso-wrap-style:square;v-text-anchor:middle" arcsize="10923f" o:gfxdata="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" fillcolor="white [3212]" strokecolor="black [3213]">
                     <v:textbox inset=".5mm,0,.5mm,0">
                       <w:txbxContent>
                         <w:p>
@@ -4438,11 +3257,11 @@
                       </w:txbxContent>
                     </v:textbox>
                   </v:roundrect>
-                  <v:line id="Conector recto 22" o:spid="_x0000_s1046" style="position:absolute;flip:x;visibility:visible;mso-wrap-style:square" from="46781,37325" to="61736,42489" o:connectortype="straight" o:gfxdata="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" strokecolor="black [3040]"/>
-                  <v:line id="Conector recto 23" o:spid="_x0000_s1047" style="position:absolute;flip:x y;visibility:visible;mso-wrap-style:square" from="60531,27667" to="61736,31414" o:connectortype="straight" o:gfxdata="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" strokecolor="black [3040]"/>
-                  <v:line id="Conector recto 24" o:spid="_x0000_s1048" style="position:absolute;flip:x y;visibility:visible;mso-wrap-style:square" from="46537,6969" to="54140,10149" o:connectortype="straight" o:gfxdata="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" strokecolor="black [3040]"/>
-                  <v:line id="Conector recto 25" o:spid="_x0000_s1049" style="position:absolute;flip:y;visibility:visible;mso-wrap-style:square" from="6421,17287" to="10843,22738" o:connectortype="straight" o:gfxdata="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" strokecolor="black [3040]"/>
-                  <v:roundrect id="Rectángulo redondeado 24" o:spid="_x0000_s1050" style="position:absolute;left:30666;top:21451;width:15621;height:5728;visibility:visible;mso-wrap-style:square;v-text-anchor:middle" arcsize="10923f" o:gfxdata="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" fillcolor="#404040 [2429]" strokecolor="black [3213]">
+                  <v:line id="Conector recto 22" o:spid="_x0000_s1046" style="position:absolute;flip:x;visibility:visible;mso-wrap-style:square" from="46781,37325" to="61736,42489" o:connectortype="straight" o:gfxdata="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" strokecolor="black [3040]"/>
+                  <v:line id="Conector recto 23" o:spid="_x0000_s1047" style="position:absolute;flip:x y;visibility:visible;mso-wrap-style:square" from="60531,27667" to="61736,31414" o:connectortype="straight" o:gfxdata="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" strokecolor="black [3040]"/>
+                  <v:line id="Conector recto 24" o:spid="_x0000_s1048" style="position:absolute;flip:x y;visibility:visible;mso-wrap-style:square" from="46537,6969" to="54140,10149" o:connectortype="straight" o:gfxdata="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" strokecolor="black [3040]"/>
+                  <v:line id="Conector recto 25" o:spid="_x0000_s1049" style="position:absolute;flip:y;visibility:visible;mso-wrap-style:square" from="6421,17287" to="10843,22738" o:connectortype="straight" o:gfxdata="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" strokecolor="black [3040]"/>
+                  <v:roundrect id="Rectángulo redondeado 24" o:spid="_x0000_s1050" style="position:absolute;left:30666;top:21451;width:15621;height:5728;visibility:visible;mso-wrap-style:square;v-text-anchor:middle" arcsize="10923f" o:gfxdata="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" fillcolor="#404040 [2429]" strokecolor="black [3213]">
                     <v:textbox inset=".5mm,0,.5mm,0">
                       <w:txbxContent>
                         <w:p>
@@ -4496,9 +3315,9 @@
                       </w:txbxContent>
                     </v:textbox>
                   </v:roundrect>
-                  <v:line id="Conector recto 27" o:spid="_x0000_s1051" style="position:absolute;visibility:visible;mso-wrap-style:square" from="28713,10892" to="30666,24315" o:connectortype="straight" o:gfxdata="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" strokecolor="black [3040]"/>
-                  <v:line id="Conector recto 28" o:spid="_x0000_s1052" style="position:absolute;flip:y;visibility:visible;mso-wrap-style:square" from="28713,6969" to="31038,10892" o:connectortype="straight" o:gfxdata="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" strokecolor="black [3040]"/>
-                  <v:roundrect id="Rectángulo redondeado 27" o:spid="_x0000_s1053" style="position:absolute;left:30516;top:29815;width:15954;height:7195;visibility:visible;mso-wrap-style:square;v-text-anchor:middle" arcsize="10923f" o:gfxdata="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" fillcolor="#404040 [2429]" strokecolor="black [3213]">
+                  <v:line id="Conector recto 27" o:spid="_x0000_s1051" style="position:absolute;visibility:visible;mso-wrap-style:square" from="28713,10892" to="30666,24315" o:connectortype="straight" o:gfxdata="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" strokecolor="black [3040]"/>
+                  <v:line id="Conector recto 28" o:spid="_x0000_s1052" style="position:absolute;flip:y;visibility:visible;mso-wrap-style:square" from="28713,6969" to="31038,10892" o:connectortype="straight" o:gfxdata="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" strokecolor="black [3040]"/>
+                  <v:roundrect id="Rectángulo redondeado 27" o:spid="_x0000_s1053" style="position:absolute;left:30516;top:29815;width:15954;height:7195;visibility:visible;mso-wrap-style:square;v-text-anchor:middle" arcsize="10923f" o:gfxdata="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" fillcolor="#404040 [2429]" strokecolor="black [3213]">
                     <v:textbox inset=".5mm,0,.5mm,0">
                       <w:txbxContent>
                         <w:p>
@@ -4552,12 +3371,12 @@
                       </w:txbxContent>
                     </v:textbox>
                   </v:roundrect>
-                  <v:line id="Conector recto 30" o:spid="_x0000_s1054" style="position:absolute;visibility:visible;mso-wrap-style:square" from="28292,24153" to="30516,33413" o:connectortype="straight" o:gfxdata="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" strokecolor="black [3040]"/>
-                  <v:line id="Conector recto 31" o:spid="_x0000_s1055" style="position:absolute;flip:y;visibility:visible;mso-wrap-style:square" from="28292,15634" to="30851,24153" o:connectortype="straight" o:gfxdata="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" strokecolor="black [3040]"/>
-                  <v:line id="Conector recto 32" o:spid="_x0000_s1056" style="position:absolute;flip:x y;visibility:visible;mso-wrap-style:square" from="46287,24315" to="48095,27667" o:connectortype="straight" o:gfxdata="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" strokecolor="black [3040]"/>
-                  <v:line id="Conector recto 33" o:spid="_x0000_s1057" style="position:absolute;flip:x;visibility:visible;mso-wrap-style:square" from="46470,27667" to="48095,33413" o:connectortype="straight" o:gfxdata="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" strokecolor="black [3040]"/>
+                  <v:line id="Conector recto 30" o:spid="_x0000_s1054" style="position:absolute;visibility:visible;mso-wrap-style:square" from="28292,24153" to="30516,33413" o:connectortype="straight" o:gfxdata="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" strokecolor="black [3040]"/>
+                  <v:line id="Conector recto 31" o:spid="_x0000_s1055" style="position:absolute;flip:y;visibility:visible;mso-wrap-style:square" from="28292,15634" to="30851,24153" o:connectortype="straight" o:gfxdata="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" strokecolor="black [3040]"/>
+                  <v:line id="Conector recto 32" o:spid="_x0000_s1056" style="position:absolute;flip:x y;visibility:visible;mso-wrap-style:square" from="46287,24315" to="48095,27667" o:connectortype="straight" o:gfxdata="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" strokecolor="black [3040]"/>
+                  <v:line id="Conector recto 33" o:spid="_x0000_s1057" style="position:absolute;flip:x;visibility:visible;mso-wrap-style:square" from="46470,27667" to="48095,33413" o:connectortype="straight" o:gfxdata="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" strokecolor="black [3040]"/>
                 </v:group>
-                <v:rect id="Rectángulo 3" o:spid="_x0000_s1058" style="position:absolute;width:64430;height:36945;visibility:visible;mso-wrap-style:square;v-text-anchor:middle" o:gfxdata="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" filled="f" strokecolor="black [3213]" strokeweight="1pt"/>
+                <v:rect id="Rectángulo 3" o:spid="_x0000_s1058" style="position:absolute;width:64430;height:36945;visibility:visible;mso-wrap-style:square;v-text-anchor:middle" o:gfxdata="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" filled="f" strokecolor="black [3213]" strokeweight="1pt"/>
               </v:group>
             </w:pict>
           </mc:Fallback>
@@ -5572,21 +4391,7 @@
         <w:rPr>
           <w:szCs w:val="22"/>
         </w:rPr>
-        <w:t xml:space="preserve">, </w:t>
-      </w:r>
-      <w:proofErr w:type="spellStart"/>
-      <w:r>
-        <w:rPr>
-          <w:szCs w:val="22"/>
-        </w:rPr>
-        <w:t>aversion</w:t>
-      </w:r>
-      <w:proofErr w:type="spellEnd"/>
-      <w:r>
-        <w:rPr>
-          <w:szCs w:val="22"/>
-        </w:rPr>
-        <w:t xml:space="preserve"> al riesgo </w:t>
+        <w:t xml:space="preserve">, aversion al riesgo </w:t>
       </w:r>
       <w:r>
         <w:rPr>
@@ -5623,21 +4428,7 @@
         <w:rPr>
           <w:szCs w:val="22"/>
         </w:rPr>
-        <w:t xml:space="preserve">, complejidad del </w:t>
-      </w:r>
-      <w:proofErr w:type="spellStart"/>
-      <w:r>
-        <w:rPr>
-          <w:szCs w:val="22"/>
-        </w:rPr>
-        <w:t>product</w:t>
-      </w:r>
-      <w:proofErr w:type="spellEnd"/>
-      <w:r>
-        <w:rPr>
-          <w:szCs w:val="22"/>
-        </w:rPr>
-        <w:t xml:space="preserve"> </w:t>
+        <w:t xml:space="preserve">, complejidad del product </w:t>
       </w:r>
       <w:r>
         <w:rPr>
@@ -5853,15 +4644,7 @@
         <w:pStyle w:val="Textoindependiente"/>
       </w:pPr>
       <w:r>
-        <w:t xml:space="preserve">Para comprobar la aplicabilidad de nuestro enfoque, nos centramos en la segmentación de la base de clientes de una empresa minorista del sector de moda rápida. Pretendemos segmentar su base de clientes tomando como criterio nuestra definición de comportamiento </w:t>
-      </w:r>
-      <w:proofErr w:type="spellStart"/>
-      <w:r>
-        <w:t>omnicanal</w:t>
-      </w:r>
-      <w:proofErr w:type="spellEnd"/>
-      <w:r>
-        <w:t xml:space="preserve"> y explicar la segmentación resultante considerando las variables mencionadas anteriormente.</w:t>
+        <w:t>Para comprobar la aplicabilidad de nuestro enfoque, nos centramos en la segmentación de la base de clientes de una empresa minorista del sector de moda rápida. Pretendemos segmentar su base de clientes tomando como criterio nuestra definición de comportamiento omnicanal y explicar la segmentación resultante considerando las variables mencionadas anteriormente.</w:t>
       </w:r>
     </w:p>
     <w:p>
@@ -6191,18 +4974,8 @@
                 <w:sz w:val="18"/>
                 <w:szCs w:val="18"/>
               </w:rPr>
-              <w:t xml:space="preserve">Des. </w:t>
-            </w:r>
-            <w:proofErr w:type="spellStart"/>
-            <w:r>
-              <w:rPr>
-                <w:b/>
-                <w:sz w:val="18"/>
-                <w:szCs w:val="18"/>
-              </w:rPr>
-              <w:t>estánd</w:t>
-            </w:r>
-            <w:proofErr w:type="spellEnd"/>
+              <w:t>Des. estánd</w:t>
+            </w:r>
             <w:r>
               <w:rPr>
                 <w:b/>
@@ -7900,25 +6673,7 @@
                 <w:sz w:val="18"/>
                 <w:szCs w:val="18"/>
               </w:rPr>
-              <w:t xml:space="preserve">Nivel de seguridad de la entrega del producto en </w:t>
-            </w:r>
-            <w:proofErr w:type="spellStart"/>
-            <w:r>
-              <w:rPr>
-                <w:color w:val="000000"/>
-                <w:sz w:val="18"/>
-                <w:szCs w:val="18"/>
-              </w:rPr>
-              <w:t>en</w:t>
-            </w:r>
-            <w:proofErr w:type="spellEnd"/>
-            <w:r>
-              <w:rPr>
-                <w:color w:val="000000"/>
-                <w:sz w:val="18"/>
-                <w:szCs w:val="18"/>
-              </w:rPr>
-              <w:t xml:space="preserve"> la forma deseada (W)</w:t>
+              <w:t>Nivel de seguridad de la entrega del producto en en la forma deseada (W)</w:t>
             </w:r>
           </w:p>
         </w:tc>
@@ -13215,79 +11970,7 @@
         <w:pStyle w:val="Textoindependiente"/>
       </w:pPr>
       <w:r>
-        <w:t xml:space="preserve">Con respecto a la segmentación, de los 450 consumidores que forman la base, 372 de ellos visitaron los dos tipos de canales en último año, por lo que aunque efectuasen la compra en uno de los dos canales, pudieron utilizar también los servicios ofertados por el canal en el que no efectuaron su compra (Usuarios </w:t>
-      </w:r>
-      <w:proofErr w:type="spellStart"/>
-      <w:r>
-        <w:t>omnicanal</w:t>
-      </w:r>
-      <w:proofErr w:type="spellEnd"/>
-      <w:r>
-        <w:t xml:space="preserve">), mientras que 78 restantes sólo visitaron el canal en el que efectuaron sus compras, por lo que no mezclaron los servicios ofertados por los diferentes canales (Usuarios no </w:t>
-      </w:r>
-      <w:proofErr w:type="spellStart"/>
-      <w:r>
-        <w:t>omnicanal</w:t>
-      </w:r>
-      <w:proofErr w:type="spellEnd"/>
-      <w:r>
-        <w:t xml:space="preserve">). 184 clientes compraron únicamente en un canal, de los cuales 34 lo hicieron en la web y 150 en la tienda. Finalmente, 15 individuos resultaron ser clientes </w:t>
-      </w:r>
-      <w:proofErr w:type="spellStart"/>
-      <w:r>
-        <w:t>monocanal</w:t>
-      </w:r>
-      <w:proofErr w:type="spellEnd"/>
-      <w:r>
-        <w:t xml:space="preserve"> no </w:t>
-      </w:r>
-      <w:proofErr w:type="spellStart"/>
-      <w:r>
-        <w:t>omnichannel</w:t>
-      </w:r>
-      <w:proofErr w:type="spellEnd"/>
-      <w:r>
-        <w:t xml:space="preserve"> en la web, 63 clientes </w:t>
-      </w:r>
-      <w:proofErr w:type="spellStart"/>
-      <w:r>
-        <w:t>monocanal</w:t>
-      </w:r>
-      <w:proofErr w:type="spellEnd"/>
-      <w:r>
-        <w:t xml:space="preserve"> en la tienda, 19 clientes parcialmente </w:t>
-      </w:r>
-      <w:proofErr w:type="spellStart"/>
-      <w:r>
-        <w:t>omnicanal</w:t>
-      </w:r>
-      <w:proofErr w:type="spellEnd"/>
-      <w:r>
-        <w:t xml:space="preserve"> que compran en la web, 87 clientes </w:t>
-      </w:r>
-      <w:proofErr w:type="spellStart"/>
-      <w:r>
-        <w:t>monocanal</w:t>
-      </w:r>
-      <w:proofErr w:type="spellEnd"/>
-      <w:r>
-        <w:t xml:space="preserve"> parcialmente </w:t>
-      </w:r>
-      <w:proofErr w:type="spellStart"/>
-      <w:r>
-        <w:t>omnicanal</w:t>
-      </w:r>
-      <w:proofErr w:type="spellEnd"/>
-      <w:r>
-        <w:t xml:space="preserve"> que compran en la tienda y 266 completamente </w:t>
-      </w:r>
-      <w:proofErr w:type="spellStart"/>
-      <w:r>
-        <w:t>omnicanal</w:t>
-      </w:r>
-      <w:proofErr w:type="spellEnd"/>
-      <w:r>
-        <w:t>.</w:t>
+        <w:t>Con respecto a la segmentación, de los 450 consumidores que forman la base, 372 de ellos visitaron los dos tipos de canales en último año, por lo que aunque efectuasen la compra en uno de los dos canales, pudieron utilizar también los servicios ofertados por el canal en el que no efectuaron su compra (Usuarios omnicanal), mientras que 78 restantes sólo visitaron el canal en el que efectuaron sus compras, por lo que no mezclaron los servicios ofertados por los diferentes canales (Usuarios no omnicanal). 184 clientes compraron únicamente en un canal, de los cuales 34 lo hicieron en la web y 150 en la tienda. Finalmente, 15 individuos resultaron ser clientes monocanal no omnichannel en la web, 63 clientes monocanal en la tienda, 19 clientes parcialmente omnicanal que compran en la web, 87 clientes monocanal parcialmente omnicanal que compran en la tienda y 266 completamente omnicanal.</w:t>
       </w:r>
     </w:p>
     <w:p>
@@ -13309,58 +11992,10 @@
         <w:t>en esta aplicación empírica nos centramos en explicar la segmentación generada en únicamente dos niveles</w:t>
       </w:r>
       <w:r>
-        <w:t>: (1) Usuarios no-</w:t>
-      </w:r>
-      <w:proofErr w:type="spellStart"/>
-      <w:r>
-        <w:t>omnicanal</w:t>
-      </w:r>
-      <w:proofErr w:type="spellEnd"/>
-      <w:r>
-        <w:t xml:space="preserve"> frente a Usuarios </w:t>
-      </w:r>
-      <w:proofErr w:type="spellStart"/>
-      <w:r>
-        <w:t>omnicanal</w:t>
-      </w:r>
-      <w:proofErr w:type="spellEnd"/>
-      <w:r>
-        <w:t xml:space="preserve"> y (2) Usuarios </w:t>
-      </w:r>
-      <w:proofErr w:type="spellStart"/>
-      <w:r>
-        <w:t>omnicanal</w:t>
-      </w:r>
-      <w:proofErr w:type="spellEnd"/>
-      <w:r>
-        <w:t xml:space="preserve"> con mezcla parcial frente a Usuarios completamente </w:t>
-      </w:r>
-      <w:proofErr w:type="spellStart"/>
-      <w:r>
-        <w:t>omnicanal</w:t>
-      </w:r>
-      <w:proofErr w:type="spellEnd"/>
-      <w:r>
-        <w:t xml:space="preserve">. </w:t>
-      </w:r>
-      <w:r>
-        <w:t xml:space="preserve">Aunque nuestro modelo teórico indica la creación de hasta cinco segmentos, el pequeño tamaño de los segmentos </w:t>
-      </w:r>
-      <w:proofErr w:type="spellStart"/>
-      <w:r>
-        <w:t>monocanal</w:t>
-      </w:r>
-      <w:proofErr w:type="spellEnd"/>
-      <w:r>
-        <w:t xml:space="preserve"> en web (15) y </w:t>
-      </w:r>
-      <w:proofErr w:type="spellStart"/>
-      <w:r>
-        <w:t>omnicanal</w:t>
-      </w:r>
-      <w:proofErr w:type="spellEnd"/>
-      <w:r>
-        <w:t xml:space="preserve"> de mezcla parcial en la web (19) impiden poder explicar la segmentación completa.</w:t>
+        <w:t xml:space="preserve">: (1) Usuarios no-omnicanal frente a Usuarios omnicanal y (2) Usuarios omnicanal con mezcla parcial frente a Usuarios completamente omnicanal. </w:t>
+      </w:r>
+      <w:r>
+        <w:t>Aunque nuestro modelo teórico indica la creación de hasta cinco segmentos, el pequeño tamaño de los segmentos monocanal en web (15) y omnicanal de mezcla parcial en la web (19) impiden poder explicar la segmentación completa.</w:t>
       </w:r>
       <w:r>
         <w:t xml:space="preserve"> </w:t>
@@ -13623,18 +12258,8 @@
                                 <w:szCs w:val="22"/>
                                 <w:lang w:val="en-US"/>
                               </w:rPr>
-                              <w:t xml:space="preserve"> del </w:t>
+                              <w:t xml:space="preserve"> del consumidor</w:t>
                             </w:r>
-                            <w:proofErr w:type="spellStart"/>
-                            <w:r>
-                              <w:rPr>
-                                <w:sz w:val="22"/>
-                                <w:szCs w:val="22"/>
-                                <w:lang w:val="en-US"/>
-                              </w:rPr>
-                              <w:t>consumidor</w:t>
-                            </w:r>
-                            <w:proofErr w:type="spellEnd"/>
                           </w:p>
                         </w:txbxContent>
                       </wps:txbx>
@@ -13930,26 +12555,8 @@
                                       <w14:bevel/>
                                     </w14:textOutline>
                                   </w:rPr>
-                                  <w:t>Usuarios no-</w:t>
+                                  <w:t>Usuarios no-omnicanal</w:t>
                                 </w:r>
-                                <w:proofErr w:type="spellStart"/>
-                                <w:r>
-                                  <w:rPr>
-                                    <w:rFonts w:ascii="Times New Roman" w:hAnsi="Times New Roman"/>
-                                    <w:color w:val="000000" w:themeColor="text1"/>
-                                    <w:kern w:val="24"/>
-                                    <w:sz w:val="22"/>
-                                    <w:szCs w:val="22"/>
-                                    <w:lang w:val="es-ES"/>
-                                    <w14:textOutline w14:w="9525" w14:cap="rnd" w14:cmpd="sng" w14:algn="ctr">
-                                      <w14:noFill/>
-                                      <w14:prstDash w14:val="solid"/>
-                                      <w14:bevel/>
-                                    </w14:textOutline>
-                                  </w:rPr>
-                                  <w:t>omnicanal</w:t>
-                                </w:r>
-                                <w:proofErr w:type="spellEnd"/>
                               </w:p>
                               <w:p>
                                 <w:pPr>
@@ -14074,39 +12681,7 @@
                                       <w14:bevel/>
                                     </w14:textOutline>
                                   </w:rPr>
-                                  <w:t xml:space="preserve">Usuarios </w:t>
-                                </w:r>
-                                <w:proofErr w:type="spellStart"/>
-                                <w:r>
-                                  <w:rPr>
-                                    <w:rFonts w:ascii="Times New Roman" w:hAnsi="Times New Roman"/>
-                                    <w:color w:val="000000" w:themeColor="text1"/>
-                                    <w:kern w:val="24"/>
-                                    <w:sz w:val="22"/>
-                                    <w:szCs w:val="22"/>
-                                    <w14:textOutline w14:w="9525" w14:cap="rnd" w14:cmpd="sng" w14:algn="ctr">
-                                      <w14:noFill/>
-                                      <w14:prstDash w14:val="solid"/>
-                                      <w14:bevel/>
-                                    </w14:textOutline>
-                                  </w:rPr>
-                                  <w:t>omnicanal</w:t>
-                                </w:r>
-                                <w:proofErr w:type="spellEnd"/>
-                                <w:r>
-                                  <w:rPr>
-                                    <w:rFonts w:ascii="Times New Roman" w:hAnsi="Times New Roman"/>
-                                    <w:color w:val="000000" w:themeColor="text1"/>
-                                    <w:kern w:val="24"/>
-                                    <w:sz w:val="22"/>
-                                    <w:szCs w:val="22"/>
-                                    <w14:textOutline w14:w="9525" w14:cap="rnd" w14:cmpd="sng" w14:algn="ctr">
-                                      <w14:noFill/>
-                                      <w14:prstDash w14:val="solid"/>
-                                      <w14:bevel/>
-                                    </w14:textOutline>
-                                  </w:rPr>
-                                  <w:t xml:space="preserve"> </w:t>
+                                  <w:t xml:space="preserve">Usuarios omnicanal </w:t>
                                 </w:r>
                                 <w:r>
                                   <w:rPr>
@@ -14282,25 +12857,8 @@
                                       <w14:bevel/>
                                     </w14:textOutline>
                                   </w:rPr>
-                                  <w:t xml:space="preserve">Completamente </w:t>
+                                  <w:t>Completamente omnicanal</w:t>
                                 </w:r>
-                                <w:proofErr w:type="spellStart"/>
-                                <w:r>
-                                  <w:rPr>
-                                    <w:rFonts w:ascii="Times New Roman" w:hAnsi="Times New Roman"/>
-                                    <w:color w:val="000000" w:themeColor="text1"/>
-                                    <w:kern w:val="24"/>
-                                    <w:sz w:val="22"/>
-                                    <w:szCs w:val="22"/>
-                                    <w14:textOutline w14:w="9525" w14:cap="rnd" w14:cmpd="sng" w14:algn="ctr">
-                                      <w14:noFill/>
-                                      <w14:prstDash w14:val="solid"/>
-                                      <w14:bevel/>
-                                    </w14:textOutline>
-                                  </w:rPr>
-                                  <w:t>omnicanal</w:t>
-                                </w:r>
-                                <w:proofErr w:type="spellEnd"/>
                               </w:p>
                             </w:txbxContent>
                           </wps:txbx>
@@ -14373,39 +12931,7 @@
                                       <w14:bevel/>
                                     </w14:textOutline>
                                   </w:rPr>
-                                  <w:t xml:space="preserve">Usuarios </w:t>
-                                </w:r>
-                                <w:proofErr w:type="spellStart"/>
-                                <w:r>
-                                  <w:rPr>
-                                    <w:rFonts w:ascii="Times New Roman" w:hAnsi="Times New Roman"/>
-                                    <w:color w:val="000000" w:themeColor="text1"/>
-                                    <w:kern w:val="24"/>
-                                    <w:sz w:val="22"/>
-                                    <w:szCs w:val="22"/>
-                                    <w14:textOutline w14:w="9525" w14:cap="rnd" w14:cmpd="sng" w14:algn="ctr">
-                                      <w14:noFill/>
-                                      <w14:prstDash w14:val="solid"/>
-                                      <w14:bevel/>
-                                    </w14:textOutline>
-                                  </w:rPr>
-                                  <w:t>omnicanal</w:t>
-                                </w:r>
-                                <w:proofErr w:type="spellEnd"/>
-                                <w:r>
-                                  <w:rPr>
-                                    <w:rFonts w:ascii="Times New Roman" w:hAnsi="Times New Roman"/>
-                                    <w:color w:val="000000" w:themeColor="text1"/>
-                                    <w:kern w:val="24"/>
-                                    <w:sz w:val="22"/>
-                                    <w:szCs w:val="22"/>
-                                    <w14:textOutline w14:w="9525" w14:cap="rnd" w14:cmpd="sng" w14:algn="ctr">
-                                      <w14:noFill/>
-                                      <w14:prstDash w14:val="solid"/>
-                                      <w14:bevel/>
-                                    </w14:textOutline>
-                                  </w:rPr>
-                                  <w:t xml:space="preserve">, </w:t>
+                                  <w:t xml:space="preserve">Usuarios omnicanal, </w:t>
                                 </w:r>
                               </w:p>
                               <w:p>
@@ -14579,18 +13105,8 @@
                                   <w:szCs w:val="22"/>
                                   <w:lang w:val="en-US"/>
                                 </w:rPr>
-                                <w:t xml:space="preserve"> del </w:t>
+                                <w:t xml:space="preserve"> del consumidor</w:t>
                               </w:r>
-                              <w:proofErr w:type="spellStart"/>
-                              <w:r>
-                                <w:rPr>
-                                  <w:sz w:val="22"/>
-                                  <w:szCs w:val="22"/>
-                                  <w:lang w:val="en-US"/>
-                                </w:rPr>
-                                <w:t>consumidor</w:t>
-                              </w:r>
-                              <w:proofErr w:type="spellEnd"/>
                             </w:p>
                           </w:txbxContent>
                         </wps:txbx>
@@ -14607,8 +13123,8 @@
           <mc:Fallback>
             <w:pict>
               <v:group w14:anchorId="7A4F0E4A" id="Grupo 34" o:spid="_x0000_s1061" style="position:absolute;margin-left:7.95pt;margin-top:21.7pt;width:410.75pt;height:259.45pt;z-index:251663360" coordsize="52165,32950" o:gfxdata="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">
-                <v:group id="Grupo 1" o:spid="_x0000_s1062" style="position:absolute;width:52165;height:32950" coordorigin=",-1228" coordsize="57848,42405" o:gfxdata="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">
-                  <v:rect id="Rectángulo 38" o:spid="_x0000_s1063" style="position:absolute;left:17202;top:-1228;width:10947;height:6150;visibility:visible;mso-wrap-style:square;v-text-anchor:middle" o:gfxdata="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" fillcolor="white [3212]" strokecolor="black [3213]" strokeweight="1.25pt">
+                <v:group id="Grupo 1" o:spid="_x0000_s1062" style="position:absolute;width:52165;height:32950" coordorigin=",-1228" coordsize="57848,42405" o:gfxdata="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">
+                  <v:rect id="Rectángulo 38" o:spid="_x0000_s1063" style="position:absolute;left:17202;top:-1228;width:10947;height:6150;visibility:visible;mso-wrap-style:square;v-text-anchor:middle" o:gfxdata="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" fillcolor="white [3212]" strokecolor="black [3213]" strokeweight="1.25pt">
                     <v:textbox>
                       <w:txbxContent>
                         <w:p>
@@ -14649,7 +13165,7 @@
                       </w:txbxContent>
                     </v:textbox>
                   </v:rect>
-                  <v:roundrect id="Rectángulo redondeado 34" o:spid="_x0000_s1064" style="position:absolute;top:14614;width:19246;height:6097;visibility:visible;mso-wrap-style:square;v-text-anchor:middle" arcsize="10923f" o:gfxdata="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" fillcolor="white [3212]" strokecolor="black [3213]" strokeweight="1.25pt">
+                  <v:roundrect id="Rectángulo redondeado 34" o:spid="_x0000_s1064" style="position:absolute;top:14614;width:19246;height:6097;visibility:visible;mso-wrap-style:square;v-text-anchor:middle" arcsize="10923f" o:gfxdata="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" fillcolor="white [3212]" strokecolor="black [3213]" strokeweight="1.25pt">
                     <v:textbox>
                       <w:txbxContent>
                         <w:p>
@@ -14741,7 +13257,7 @@
                       </w:txbxContent>
                     </v:textbox>
                   </v:roundrect>
-                  <v:roundrect id="Rectángulo redondeado 35" o:spid="_x0000_s1065" style="position:absolute;left:26586;top:14614;width:19276;height:6097;visibility:visible;mso-wrap-style:square;v-text-anchor:middle" arcsize="10923f" o:gfxdata="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" fillcolor="white [3212]" strokecolor="black [3213]" strokeweight="1.25pt">
+                  <v:roundrect id="Rectángulo redondeado 35" o:spid="_x0000_s1065" style="position:absolute;left:26586;top:14614;width:19276;height:6097;visibility:visible;mso-wrap-style:square;v-text-anchor:middle" arcsize="10923f" o:gfxdata="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" fillcolor="white [3212]" strokecolor="black [3213]" strokeweight="1.25pt">
                     <v:textbox>
                       <w:txbxContent>
                         <w:p>
@@ -14809,13 +13325,13 @@
                       </w:txbxContent>
                     </v:textbox>
                   </v:roundrect>
-                  <v:line id="Conector recto 41" o:spid="_x0000_s1066" style="position:absolute;flip:x;visibility:visible;mso-wrap-style:square" from="9623,10327" to="22675,14614" o:connectortype="straight" o:gfxdata="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" strokecolor="black [3213]" strokeweight="1.25pt">
+                  <v:line id="Conector recto 41" o:spid="_x0000_s1066" style="position:absolute;flip:x;visibility:visible;mso-wrap-style:square" from="9623,10327" to="22675,14614" o:connectortype="straight" o:gfxdata="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" strokecolor="black [3213]" strokeweight="1.25pt">
                     <o:lock v:ext="edit" shapetype="f"/>
                   </v:line>
-                  <v:line id="Conector recto 42" o:spid="_x0000_s1067" style="position:absolute;visibility:visible;mso-wrap-style:square" from="22675,10327" to="36224,14614" o:connectortype="straight" o:gfxdata="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" strokecolor="black [3213]" strokeweight="1.25pt">
+                  <v:line id="Conector recto 42" o:spid="_x0000_s1067" style="position:absolute;visibility:visible;mso-wrap-style:square" from="22675,10327" to="36224,14614" o:connectortype="straight" o:gfxdata="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" strokecolor="black [3213]" strokeweight="1.25pt">
                     <o:lock v:ext="edit" shapetype="f"/>
                   </v:line>
-                  <v:roundrect id="Rectángulo redondeado 40" o:spid="_x0000_s1068" style="position:absolute;left:38840;top:35080;width:19008;height:6097;visibility:visible;mso-wrap-style:square;v-text-anchor:middle" arcsize="10923f" o:gfxdata="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" fillcolor="white [3212]" strokecolor="black [3213]" strokeweight="1.25pt">
+                  <v:roundrect id="Rectángulo redondeado 40" o:spid="_x0000_s1068" style="position:absolute;left:38840;top:35080;width:19008;height:6097;visibility:visible;mso-wrap-style:square;v-text-anchor:middle" arcsize="10923f" o:gfxdata="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" fillcolor="white [3212]" strokecolor="black [3213]" strokeweight="1.25pt">
                     <v:textbox>
                       <w:txbxContent>
                         <w:p>
@@ -14853,7 +13369,7 @@
                       </w:txbxContent>
                     </v:textbox>
                   </v:roundrect>
-                  <v:roundrect id="Rectángulo redondeado 41" o:spid="_x0000_s1069" style="position:absolute;left:13597;top:35079;width:19007;height:6096;visibility:visible;mso-wrap-style:square;v-text-anchor:middle" arcsize="10923f" o:gfxdata="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" fillcolor="white [3212]" strokecolor="black [3213]" strokeweight="1.25pt">
+                  <v:roundrect id="Rectángulo redondeado 41" o:spid="_x0000_s1069" style="position:absolute;left:13597;top:35079;width:19007;height:6096;visibility:visible;mso-wrap-style:square;v-text-anchor:middle" arcsize="10923f" o:gfxdata="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" fillcolor="white [3212]" strokecolor="black [3213]" strokeweight="1.25pt">
                     <v:textbox>
                       <w:txbxContent>
                         <w:p>
@@ -14923,14 +13439,14 @@
                       </w:txbxContent>
                     </v:textbox>
                   </v:roundrect>
-                  <v:line id="Conector recto 46" o:spid="_x0000_s1070" style="position:absolute;visibility:visible;mso-wrap-style:square" from="36254,30882" to="48344,35080" o:connectortype="straight" o:gfxdata="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" strokecolor="black [3213]" strokeweight="1.25pt">
+                  <v:line id="Conector recto 46" o:spid="_x0000_s1070" style="position:absolute;visibility:visible;mso-wrap-style:square" from="36254,30882" to="48344,35080" o:connectortype="straight" o:gfxdata="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" strokecolor="black [3213]" strokeweight="1.25pt">
                     <o:lock v:ext="edit" shapetype="f"/>
                   </v:line>
-                  <v:line id="Conector recto 47" o:spid="_x0000_s1071" style="position:absolute;flip:x;visibility:visible;mso-wrap-style:square" from="23100,30882" to="36256,35079" o:connectortype="straight" o:gfxdata="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" strokecolor="black [3213]" strokeweight="1.25pt">
+                  <v:line id="Conector recto 47" o:spid="_x0000_s1071" style="position:absolute;flip:x;visibility:visible;mso-wrap-style:square" from="23100,30882" to="36256,35079" o:connectortype="straight" o:gfxdata="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" strokecolor="black [3213]" strokeweight="1.25pt">
                     <o:lock v:ext="edit" shapetype="f"/>
                   </v:line>
                 </v:group>
-                <v:shape id="Cuadro de texto 217" o:spid="_x0000_s1072" type="#_x0000_t202" style="position:absolute;left:10953;top:4762;width:36786;height:4216;visibility:visible;mso-wrap-style:square;v-text-anchor:top" o:gfxdata="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" filled="f" stroked="f">
+                <v:shape id="Cuadro de texto 217" o:spid="_x0000_s1072" type="#_x0000_t202" style="position:absolute;left:10953;top:4762;width:36786;height:4216;visibility:visible;mso-wrap-style:square;v-text-anchor:top" o:gfxdata="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" filled="f" stroked="f">
                   <v:textbox style="mso-fit-shape-to-text:t">
                     <w:txbxContent>
                       <w:p>
@@ -15006,15 +13522,7 @@
         <w:t xml:space="preserve">independientemente de dónde efectúe dicha compra. </w:t>
       </w:r>
       <w:r>
-        <w:t xml:space="preserve">Sin embargo, no se incluyen características del canal, ya que los usuarios </w:t>
-      </w:r>
-      <w:proofErr w:type="spellStart"/>
-      <w:r>
-        <w:t>monocanal</w:t>
-      </w:r>
-      <w:proofErr w:type="spellEnd"/>
-      <w:r>
-        <w:t xml:space="preserve"> no han visitado el canal alternativo y, por tanto, no pueden valorarlo. </w:t>
+        <w:t xml:space="preserve">Sin embargo, no se incluyen características del canal, ya que los usuarios monocanal no han visitado el canal alternativo y, por tanto, no pueden valorarlo. </w:t>
       </w:r>
       <w:r>
         <w:t xml:space="preserve">Por lo tanto, esta primera </w:t>
@@ -15055,29 +13563,13 @@
         <w:t>u</w:t>
       </w:r>
       <w:r>
-        <w:t xml:space="preserve">suarios </w:t>
-      </w:r>
-      <w:proofErr w:type="spellStart"/>
-      <w:r>
-        <w:t>omnicanal</w:t>
-      </w:r>
-      <w:proofErr w:type="spellEnd"/>
-      <w:r>
-        <w:t>), deciden efectuar sus compras en un solo canal (</w:t>
+        <w:t>suarios omnicanal), deciden efectuar sus compras en un solo canal (</w:t>
       </w:r>
       <w:r>
         <w:t>u</w:t>
       </w:r>
       <w:r>
-        <w:t xml:space="preserve">suarios </w:t>
-      </w:r>
-      <w:proofErr w:type="spellStart"/>
-      <w:r>
-        <w:t>omnicanal</w:t>
-      </w:r>
-      <w:proofErr w:type="spellEnd"/>
-      <w:r>
-        <w:t xml:space="preserve"> con mezcla parcial) </w:t>
+        <w:t xml:space="preserve">suarios omnicanal con mezcla parcial) </w:t>
       </w:r>
       <w:r>
         <w:t>frente</w:t>
@@ -15089,13 +13581,8 @@
         <w:t>u</w:t>
       </w:r>
       <w:r>
-        <w:t xml:space="preserve">suarios completamente </w:t>
-      </w:r>
-      <w:proofErr w:type="spellStart"/>
-      <w:r>
-        <w:t>omnicanal</w:t>
-      </w:r>
-      <w:proofErr w:type="spellEnd"/>
+        <w:t>suarios completamente omnicanal</w:t>
+      </w:r>
       <w:r>
         <w:t xml:space="preserve"> o </w:t>
       </w:r>
@@ -15865,31 +14352,7 @@
         <w:t xml:space="preserve"> Por tanto, pa</w:t>
       </w:r>
       <w:r>
-        <w:t xml:space="preserve">ra estimar las ecuaciones, planteamos un modelo </w:t>
-      </w:r>
-      <w:proofErr w:type="spellStart"/>
-      <w:r>
-        <w:t>probit</w:t>
-      </w:r>
-      <w:proofErr w:type="spellEnd"/>
-      <w:r>
-        <w:t xml:space="preserve"> bivariado (</w:t>
-      </w:r>
-      <w:proofErr w:type="spellStart"/>
-      <w:r>
-        <w:t>Abowd</w:t>
-      </w:r>
-      <w:proofErr w:type="spellEnd"/>
-      <w:r>
-        <w:t xml:space="preserve"> y </w:t>
-      </w:r>
-      <w:proofErr w:type="spellStart"/>
-      <w:r>
-        <w:t>Farber</w:t>
-      </w:r>
-      <w:proofErr w:type="spellEnd"/>
-      <w:r>
-        <w:t>, 1982,Maddala. 1983) en el que los errores están correlacionados.</w:t>
+        <w:t>ra estimar las ecuaciones, planteamos un modelo probit bivariado (Abowd y Farber, 1982,Maddala. 1983) en el que los errores están correlacionados.</w:t>
       </w:r>
       <w:r>
         <w:t xml:space="preserve"> </w:t>
@@ -15963,23 +14426,7 @@
           <w:b/>
           <w:szCs w:val="22"/>
         </w:rPr>
-        <w:t xml:space="preserve">Resultados. Modelo </w:t>
-      </w:r>
-      <w:proofErr w:type="spellStart"/>
-      <w:r>
-        <w:rPr>
-          <w:b/>
-          <w:szCs w:val="22"/>
-        </w:rPr>
-        <w:t>Probit</w:t>
-      </w:r>
-      <w:proofErr w:type="spellEnd"/>
-      <w:r>
-        <w:rPr>
-          <w:b/>
-          <w:szCs w:val="22"/>
-        </w:rPr>
-        <w:t xml:space="preserve"> bivariado</w:t>
+        <w:t>Resultados. Modelo Probit bivariado</w:t>
       </w:r>
     </w:p>
     <w:tbl>
@@ -16029,7 +14476,6 @@
                 <w:szCs w:val="18"/>
               </w:rPr>
             </w:pPr>
-            <w:proofErr w:type="spellStart"/>
             <w:r>
               <w:rPr>
                 <w:b/>
@@ -16037,9 +14483,8 @@
                 <w:sz w:val="18"/>
                 <w:szCs w:val="18"/>
               </w:rPr>
-              <w:t>Eq</w:t>
-            </w:r>
-            <w:proofErr w:type="spellEnd"/>
+              <w:t xml:space="preserve">Eq. 1: </w:t>
+            </w:r>
             <w:r>
               <w:rPr>
                 <w:b/>
@@ -16047,36 +14492,7 @@
                 <w:sz w:val="18"/>
                 <w:szCs w:val="18"/>
               </w:rPr>
-              <w:t xml:space="preserve">. 1: </w:t>
-            </w:r>
-            <w:r>
-              <w:rPr>
-                <w:b/>
-                <w:color w:val="000000"/>
-                <w:sz w:val="18"/>
-                <w:szCs w:val="18"/>
-              </w:rPr>
-              <w:t xml:space="preserve">U (1:Usuarios </w:t>
-            </w:r>
-            <w:proofErr w:type="spellStart"/>
-            <w:r>
-              <w:rPr>
-                <w:b/>
-                <w:color w:val="000000"/>
-                <w:sz w:val="18"/>
-                <w:szCs w:val="18"/>
-              </w:rPr>
-              <w:t>omnicanal</w:t>
-            </w:r>
-            <w:proofErr w:type="spellEnd"/>
-            <w:r>
-              <w:rPr>
-                <w:b/>
-                <w:color w:val="000000"/>
-                <w:sz w:val="18"/>
-                <w:szCs w:val="18"/>
-              </w:rPr>
-              <w:t>)</w:t>
+              <w:t>U (1:Usuarios omnicanal)</w:t>
             </w:r>
           </w:p>
         </w:tc>
@@ -16103,7 +14519,6 @@
                 <w:szCs w:val="18"/>
               </w:rPr>
             </w:pPr>
-            <w:proofErr w:type="spellStart"/>
             <w:r>
               <w:rPr>
                 <w:b/>
@@ -16111,17 +14526,7 @@
                 <w:sz w:val="18"/>
                 <w:szCs w:val="18"/>
               </w:rPr>
-              <w:t>Coef</w:t>
-            </w:r>
-            <w:proofErr w:type="spellEnd"/>
-            <w:r>
-              <w:rPr>
-                <w:b/>
-                <w:color w:val="000000"/>
-                <w:sz w:val="18"/>
-                <w:szCs w:val="18"/>
-              </w:rPr>
-              <w:t>.</w:t>
+              <w:t>Coef.</w:t>
             </w:r>
           </w:p>
         </w:tc>
@@ -16148,7 +14553,6 @@
                 <w:szCs w:val="18"/>
               </w:rPr>
             </w:pPr>
-            <w:proofErr w:type="spellStart"/>
             <w:r>
               <w:rPr>
                 <w:b/>
@@ -16157,31 +14561,8 @@
                 <w:szCs w:val="18"/>
                 <w:lang w:val="es-ES"/>
               </w:rPr>
-              <w:t>Err</w:t>
-            </w:r>
-            <w:proofErr w:type="spellEnd"/>
-            <w:r>
-              <w:rPr>
-                <w:b/>
-                <w:color w:val="000000"/>
-                <w:sz w:val="18"/>
-                <w:szCs w:val="18"/>
-                <w:lang w:val="es-ES"/>
-              </w:rPr>
-              <w:t xml:space="preserve">. </w:t>
-            </w:r>
-            <w:proofErr w:type="spellStart"/>
-            <w:r>
-              <w:rPr>
-                <w:b/>
-                <w:color w:val="000000"/>
-                <w:sz w:val="18"/>
-                <w:szCs w:val="18"/>
-                <w:lang w:val="es-ES"/>
-              </w:rPr>
-              <w:t>Estánd</w:t>
-            </w:r>
-            <w:proofErr w:type="spellEnd"/>
+              <w:t>Err. Estánd</w:t>
+            </w:r>
           </w:p>
         </w:tc>
         <w:tc>
@@ -16300,7 +14681,6 @@
                 <w:szCs w:val="18"/>
               </w:rPr>
             </w:pPr>
-            <w:proofErr w:type="spellStart"/>
             <w:r>
               <w:rPr>
                 <w:color w:val="000000"/>
@@ -16309,7 +14689,6 @@
               </w:rPr>
               <w:t>Cons</w:t>
             </w:r>
-            <w:proofErr w:type="spellEnd"/>
           </w:p>
         </w:tc>
         <w:tc>
@@ -18222,7 +16601,6 @@
                 <w:szCs w:val="18"/>
               </w:rPr>
             </w:pPr>
-            <w:proofErr w:type="spellStart"/>
             <w:r>
               <w:rPr>
                 <w:b/>
@@ -18230,9 +16608,8 @@
                 <w:sz w:val="18"/>
                 <w:szCs w:val="18"/>
               </w:rPr>
-              <w:t>Eq</w:t>
-            </w:r>
-            <w:proofErr w:type="spellEnd"/>
+              <w:t xml:space="preserve">Eq. 2: </w:t>
+            </w:r>
             <w:r>
               <w:rPr>
                 <w:b/>
@@ -18240,36 +16617,7 @@
                 <w:sz w:val="18"/>
                 <w:szCs w:val="18"/>
               </w:rPr>
-              <w:t xml:space="preserve">. 2: </w:t>
-            </w:r>
-            <w:r>
-              <w:rPr>
-                <w:b/>
-                <w:color w:val="000000"/>
-                <w:sz w:val="18"/>
-                <w:szCs w:val="18"/>
-              </w:rPr>
-              <w:t xml:space="preserve">B (1:Usuarios completamente </w:t>
-            </w:r>
-            <w:proofErr w:type="spellStart"/>
-            <w:r>
-              <w:rPr>
-                <w:b/>
-                <w:color w:val="000000"/>
-                <w:sz w:val="18"/>
-                <w:szCs w:val="18"/>
-              </w:rPr>
-              <w:t>omnicanal</w:t>
-            </w:r>
-            <w:proofErr w:type="spellEnd"/>
-            <w:r>
-              <w:rPr>
-                <w:b/>
-                <w:color w:val="000000"/>
-                <w:sz w:val="18"/>
-                <w:szCs w:val="18"/>
-              </w:rPr>
-              <w:t>)</w:t>
+              <w:t>B (1:Usuarios completamente omnicanal)</w:t>
             </w:r>
           </w:p>
         </w:tc>
@@ -18296,7 +16644,6 @@
                 <w:szCs w:val="18"/>
               </w:rPr>
             </w:pPr>
-            <w:proofErr w:type="spellStart"/>
             <w:r>
               <w:rPr>
                 <w:b/>
@@ -18304,17 +16651,7 @@
                 <w:sz w:val="18"/>
                 <w:szCs w:val="18"/>
               </w:rPr>
-              <w:t>Coef</w:t>
-            </w:r>
-            <w:proofErr w:type="spellEnd"/>
-            <w:r>
-              <w:rPr>
-                <w:b/>
-                <w:color w:val="000000"/>
-                <w:sz w:val="18"/>
-                <w:szCs w:val="18"/>
-              </w:rPr>
-              <w:t>.</w:t>
+              <w:t>Coef.</w:t>
             </w:r>
           </w:p>
         </w:tc>
@@ -18342,7 +16679,6 @@
                 <w:lang w:val="es-ES"/>
               </w:rPr>
             </w:pPr>
-            <w:proofErr w:type="spellStart"/>
             <w:r>
               <w:rPr>
                 <w:b/>
@@ -18351,40 +16687,7 @@
                 <w:szCs w:val="18"/>
                 <w:lang w:val="es-ES"/>
               </w:rPr>
-              <w:t>Err</w:t>
-            </w:r>
-            <w:proofErr w:type="spellEnd"/>
-            <w:r>
-              <w:rPr>
-                <w:b/>
-                <w:color w:val="000000"/>
-                <w:sz w:val="18"/>
-                <w:szCs w:val="18"/>
-                <w:lang w:val="es-ES"/>
-              </w:rPr>
-              <w:t xml:space="preserve">. </w:t>
-            </w:r>
-            <w:proofErr w:type="spellStart"/>
-            <w:r>
-              <w:rPr>
-                <w:b/>
-                <w:color w:val="000000"/>
-                <w:sz w:val="18"/>
-                <w:szCs w:val="18"/>
-                <w:lang w:val="es-ES"/>
-              </w:rPr>
-              <w:t>Estánd</w:t>
-            </w:r>
-            <w:proofErr w:type="spellEnd"/>
-            <w:r>
-              <w:rPr>
-                <w:b/>
-                <w:color w:val="000000"/>
-                <w:sz w:val="18"/>
-                <w:szCs w:val="18"/>
-                <w:lang w:val="es-ES"/>
-              </w:rPr>
-              <w:t>.</w:t>
+              <w:t>Err. Estánd.</w:t>
             </w:r>
           </w:p>
         </w:tc>
@@ -18508,7 +16811,6 @@
                 <w:szCs w:val="18"/>
               </w:rPr>
             </w:pPr>
-            <w:proofErr w:type="spellStart"/>
             <w:r>
               <w:rPr>
                 <w:sz w:val="18"/>
@@ -18516,7 +16818,6 @@
               </w:rPr>
               <w:t>Cons</w:t>
             </w:r>
-            <w:proofErr w:type="spellEnd"/>
           </w:p>
         </w:tc>
         <w:tc>
@@ -24337,18 +22638,8 @@
                 <w:sz w:val="18"/>
                 <w:szCs w:val="18"/>
               </w:rPr>
-              <w:t>/</w:t>
-            </w:r>
-            <w:proofErr w:type="spellStart"/>
-            <w:r>
-              <w:rPr>
-                <w:color w:val="000000"/>
-                <w:sz w:val="18"/>
-                <w:szCs w:val="18"/>
-              </w:rPr>
-              <w:t>athrho</w:t>
-            </w:r>
-            <w:proofErr w:type="spellEnd"/>
+              <w:t>/athrho</w:t>
+            </w:r>
           </w:p>
         </w:tc>
         <w:tc>
@@ -24677,174 +22968,96 @@
         </w:rPr>
         <w:t xml:space="preserve"> como referencia la significatividad al cinco por ciento. Los usuarios de los dos canales son en mayor medida mujeres, más jóvenes, más innovadoras en el uso de canales y que hacen un mayor porcentaje de sus compras online. Respecto a la edad, otros autores han obtenido un resultado similar. </w:t>
       </w:r>
-      <w:proofErr w:type="spellStart"/>
       <w:r>
         <w:rPr>
           <w:szCs w:val="22"/>
         </w:rPr>
-        <w:t>Frasquet</w:t>
-      </w:r>
-      <w:proofErr w:type="spellEnd"/>
+        <w:t>Frasquet et al. (2015), obtuvieron que</w:t>
+      </w:r>
       <w:r>
         <w:rPr>
           <w:szCs w:val="22"/>
         </w:rPr>
-        <w:t xml:space="preserve"> et al. (2015), obtuvieron que</w:t>
+        <w:t>,</w:t>
       </w:r>
       <w:r>
         <w:rPr>
           <w:szCs w:val="22"/>
         </w:rPr>
-        <w:t>,</w:t>
+        <w:t xml:space="preserve"> en la etapa de búsqueda, cuanto mayor se es, menor uso se hace del canal online frente al offline. Además, sobre la edad</w:t>
       </w:r>
       <w:r>
         <w:rPr>
           <w:szCs w:val="22"/>
         </w:rPr>
-        <w:t xml:space="preserve"> en la etapa de búsqueda, cuanto mayor se es, menor uso se hace del canal online frente al offline. Además, sobre la edad</w:t>
+        <w:t xml:space="preserve"> y el género, Strebel, Erdem y</w:t>
       </w:r>
       <w:r>
         <w:rPr>
           <w:szCs w:val="22"/>
         </w:rPr>
-        <w:t xml:space="preserve"> y el género, </w:t>
-      </w:r>
-      <w:proofErr w:type="spellStart"/>
+        <w:t xml:space="preserve"> Swait (2004) obtuvieron que es más probable que </w:t>
+      </w:r>
       <w:r>
         <w:rPr>
           <w:szCs w:val="22"/>
         </w:rPr>
-        <w:t>Strebel</w:t>
-      </w:r>
-      <w:proofErr w:type="spellEnd"/>
+        <w:t xml:space="preserve">las mujeres </w:t>
+      </w:r>
       <w:r>
         <w:rPr>
           <w:szCs w:val="22"/>
         </w:rPr>
-        <w:t xml:space="preserve">, </w:t>
-      </w:r>
-      <w:proofErr w:type="spellStart"/>
+        <w:t xml:space="preserve">se comporten de una manera </w:t>
+      </w:r>
       <w:r>
         <w:rPr>
           <w:szCs w:val="22"/>
         </w:rPr>
-        <w:t>Erdem</w:t>
-      </w:r>
-      <w:proofErr w:type="spellEnd"/>
+        <w:t>multicanal</w:t>
+      </w:r>
       <w:r>
         <w:rPr>
           <w:szCs w:val="22"/>
         </w:rPr>
-        <w:t xml:space="preserve"> y</w:t>
+        <w:t xml:space="preserve"> para buscar información</w:t>
       </w:r>
       <w:r>
         <w:rPr>
           <w:szCs w:val="22"/>
         </w:rPr>
-        <w:t xml:space="preserve"> </w:t>
-      </w:r>
-      <w:proofErr w:type="spellStart"/>
+        <w:t xml:space="preserve">, así como las personas </w:t>
+      </w:r>
       <w:r>
         <w:rPr>
           <w:szCs w:val="22"/>
         </w:rPr>
-        <w:t>Swait</w:t>
-      </w:r>
-      <w:proofErr w:type="spellEnd"/>
+        <w:t>más jóvenes.</w:t>
+      </w:r>
       <w:r>
         <w:rPr>
           <w:szCs w:val="22"/>
         </w:rPr>
-        <w:t xml:space="preserve"> (2004) obtuvieron que es más probable que </w:t>
+        <w:t xml:space="preserve"> Otras dos variables son significativas al 10%, que indican que a mayor experiencia con la marca y a mayores ingresos, </w:t>
       </w:r>
       <w:r>
         <w:rPr>
           <w:szCs w:val="22"/>
         </w:rPr>
-        <w:t xml:space="preserve">las mujeres </w:t>
+        <w:t xml:space="preserve">existe una </w:t>
       </w:r>
       <w:r>
         <w:rPr>
           <w:szCs w:val="22"/>
         </w:rPr>
-        <w:t xml:space="preserve">se comporten de una manera </w:t>
+        <w:t xml:space="preserve">mayor probabilidad de estar en el grupo de usuarios de los dos </w:t>
       </w:r>
       <w:r>
         <w:rPr>
           <w:szCs w:val="22"/>
         </w:rPr>
-        <w:t>multicanal</w:t>
-      </w:r>
-      <w:r>
-        <w:rPr>
-          <w:szCs w:val="22"/>
-        </w:rPr>
-        <w:t xml:space="preserve"> para buscar información</w:t>
-      </w:r>
-      <w:r>
-        <w:rPr>
-          <w:szCs w:val="22"/>
-        </w:rPr>
-        <w:t xml:space="preserve">, así como las personas </w:t>
-      </w:r>
-      <w:r>
-        <w:rPr>
-          <w:szCs w:val="22"/>
-        </w:rPr>
-        <w:t>más jóvenes.</w:t>
-      </w:r>
-      <w:r>
-        <w:rPr>
-          <w:szCs w:val="22"/>
-        </w:rPr>
-        <w:t xml:space="preserve"> Otras dos variables son significativas al 10%, que indican que a mayor experiencia con la marca y a mayores ingresos, </w:t>
-      </w:r>
-      <w:r>
-        <w:rPr>
-          <w:szCs w:val="22"/>
-        </w:rPr>
-        <w:t xml:space="preserve">existe una </w:t>
-      </w:r>
-      <w:r>
-        <w:rPr>
-          <w:szCs w:val="22"/>
-        </w:rPr>
-        <w:t xml:space="preserve">mayor probabilidad de estar en el grupo de usuarios de los dos </w:t>
-      </w:r>
-      <w:r>
-        <w:rPr>
-          <w:szCs w:val="22"/>
-        </w:rPr>
         <w:lastRenderedPageBreak/>
-        <w:t xml:space="preserve">canales. También los resultados de </w:t>
-      </w:r>
-      <w:proofErr w:type="spellStart"/>
-      <w:r>
-        <w:rPr>
-          <w:szCs w:val="22"/>
-        </w:rPr>
-        <w:t>De</w:t>
-      </w:r>
-      <w:proofErr w:type="spellEnd"/>
-      <w:r>
-        <w:rPr>
-          <w:szCs w:val="22"/>
-        </w:rPr>
-        <w:t xml:space="preserve"> </w:t>
-      </w:r>
-      <w:proofErr w:type="spellStart"/>
-      <w:r>
-        <w:rPr>
-          <w:szCs w:val="22"/>
-        </w:rPr>
-        <w:t>Keyser</w:t>
-      </w:r>
-      <w:proofErr w:type="spellEnd"/>
-      <w:r>
-        <w:rPr>
-          <w:szCs w:val="22"/>
-        </w:rPr>
-        <w:t xml:space="preserve"> et al. (2015) están en la misma línea, dado que el segmento que utiliza ambos canales para buscar información se caracteriza por estar formado por personas jóvenes y con mayores ingresos medios.</w:t>
+        <w:t>canales. También los resultados de De Keyser et al. (2015) están en la misma línea, dado que el segmento que utiliza ambos canales para buscar información se caracteriza por estar formado por personas jóvenes y con mayores ingresos medios.</w:t>
       </w:r>
     </w:p>
     <w:p>
@@ -24930,21 +23143,7 @@
         <w:rPr>
           <w:szCs w:val="22"/>
         </w:rPr>
-        <w:t xml:space="preserve">uatro variables son significativas al cinco por ciento. Los individuos que son más innovadores en el uso de canales y que valoran mejor la política de privacidad y seguridad combinan ambos canales en sus compras. En la línea de estos resultados sobre política y privacidad está el trabajo de </w:t>
-      </w:r>
-      <w:proofErr w:type="spellStart"/>
-      <w:r>
-        <w:rPr>
-          <w:szCs w:val="22"/>
-        </w:rPr>
-        <w:t>Frasquet</w:t>
-      </w:r>
-      <w:proofErr w:type="spellEnd"/>
-      <w:r>
-        <w:rPr>
-          <w:szCs w:val="22"/>
-        </w:rPr>
-        <w:t xml:space="preserve"> et al. (2015). Estos autores obtuvieron que en la etapa de compra la seguridad emergía como un factor estadísticamente significativo en el uso de internet. Con respecto a los servicios, solo la seguridad en tiempo distingue a ambos grupos: los que valoran la seguridad de entrega en tiempo de la web compran en ambos canales, mientras que los que valoran la seguridad de la tienda lo hacen solo en uno. Otras cuatro variables son significativas al 10%. Cuando el pago en tienda es muy valorado se compra solo en un canal, mientras que aquellos con mayor experiencia en la marca lo hacen en los dos canales. Con respecto a los servicios, al 10% los individuos que compran en ambos canales valoran más la información de la tienda, mientras que los individuos que valoran mucho la información de la web lo hacen solo en un canal.</w:t>
+        <w:t>uatro variables son significativas al cinco por ciento. Los individuos que son más innovadores en el uso de canales y que valoran mejor la política de privacidad y seguridad combinan ambos canales en sus compras. En la línea de estos resultados sobre política y privacidad está el trabajo de Frasquet et al. (2015). Estos autores obtuvieron que en la etapa de compra la seguridad emergía como un factor estadísticamente significativo en el uso de internet. Con respecto a los servicios, solo la seguridad en tiempo distingue a ambos grupos: los que valoran la seguridad de entrega en tiempo de la web compran en ambos canales, mientras que los que valoran la seguridad de la tienda lo hacen solo en uno. Otras cuatro variables son significativas al 10%. Cuando el pago en tienda es muy valorado se compra solo en un canal, mientras que aquellos con mayor experiencia en la marca lo hacen en los dos canales. Con respecto a los servicios, al 10% los individuos que compran en ambos canales valoran más la información de la tienda, mientras que los individuos que valoran mucho la información de la web lo hacen solo en un canal.</w:t>
       </w:r>
     </w:p>
     <w:p>
@@ -25028,34 +23227,14 @@
                 <w:lang w:val="es-ES" w:eastAsia="es-ES"/>
               </w:rPr>
             </w:pPr>
-            <w:proofErr w:type="spellStart"/>
-            <w:r>
-              <w:rPr>
-                <w:color w:val="000000"/>
-                <w:sz w:val="18"/>
-                <w:szCs w:val="18"/>
-              </w:rPr>
-              <w:t>Number</w:t>
-            </w:r>
-            <w:proofErr w:type="spellEnd"/>
-            <w:r>
-              <w:rPr>
-                <w:color w:val="000000"/>
-                <w:sz w:val="18"/>
-                <w:szCs w:val="18"/>
-              </w:rPr>
-              <w:t xml:space="preserve"> of </w:t>
-            </w:r>
-            <w:proofErr w:type="spellStart"/>
-            <w:r>
-              <w:rPr>
-                <w:color w:val="000000"/>
-                <w:sz w:val="18"/>
-                <w:szCs w:val="18"/>
-              </w:rPr>
-              <w:t>obs</w:t>
-            </w:r>
-            <w:proofErr w:type="spellEnd"/>
+            <w:r>
+              <w:rPr>
+                <w:color w:val="000000"/>
+                <w:sz w:val="18"/>
+                <w:szCs w:val="18"/>
+              </w:rPr>
+              <w:t>Number of obs</w:t>
+            </w:r>
           </w:p>
         </w:tc>
         <w:tc>
@@ -25102,23 +23281,13 @@
                 <w:szCs w:val="18"/>
               </w:rPr>
             </w:pPr>
-            <w:proofErr w:type="spellStart"/>
-            <w:r>
-              <w:rPr>
-                <w:color w:val="000000"/>
-                <w:sz w:val="18"/>
-                <w:szCs w:val="18"/>
-              </w:rPr>
-              <w:t>Wald</w:t>
-            </w:r>
-            <w:proofErr w:type="spellEnd"/>
-            <w:r>
-              <w:rPr>
-                <w:color w:val="000000"/>
-                <w:sz w:val="18"/>
-                <w:szCs w:val="18"/>
-              </w:rPr>
-              <w:t xml:space="preserve"> chi2(37)</w:t>
+            <w:r>
+              <w:rPr>
+                <w:color w:val="000000"/>
+                <w:sz w:val="18"/>
+                <w:szCs w:val="18"/>
+              </w:rPr>
+              <w:t>Wald chi2(37)</w:t>
             </w:r>
           </w:p>
         </w:tc>
@@ -25172,18 +23341,8 @@
                 <w:sz w:val="18"/>
                 <w:szCs w:val="18"/>
               </w:rPr>
-              <w:t xml:space="preserve">Log </w:t>
-            </w:r>
-            <w:proofErr w:type="spellStart"/>
-            <w:r>
-              <w:rPr>
-                <w:color w:val="000000"/>
-                <w:sz w:val="18"/>
-                <w:szCs w:val="18"/>
-              </w:rPr>
-              <w:t>likelihood</w:t>
-            </w:r>
-            <w:proofErr w:type="spellEnd"/>
+              <w:t>Log likelihood</w:t>
+            </w:r>
           </w:p>
         </w:tc>
         <w:tc>
@@ -25231,23 +23390,13 @@
                 <w:szCs w:val="18"/>
               </w:rPr>
             </w:pPr>
-            <w:proofErr w:type="spellStart"/>
-            <w:r>
-              <w:rPr>
-                <w:color w:val="000000"/>
-                <w:sz w:val="18"/>
-                <w:szCs w:val="18"/>
-              </w:rPr>
-              <w:t>Prob</w:t>
-            </w:r>
-            <w:proofErr w:type="spellEnd"/>
-            <w:r>
-              <w:rPr>
-                <w:color w:val="000000"/>
-                <w:sz w:val="18"/>
-                <w:szCs w:val="18"/>
-              </w:rPr>
-              <w:t xml:space="preserve"> &gt; chi2</w:t>
+            <w:r>
+              <w:rPr>
+                <w:color w:val="000000"/>
+                <w:sz w:val="18"/>
+                <w:szCs w:val="18"/>
+              </w:rPr>
+              <w:t>Prob &gt; chi2</w:t>
             </w:r>
           </w:p>
         </w:tc>
@@ -25351,23 +23500,13 @@
                 <w:szCs w:val="18"/>
               </w:rPr>
             </w:pPr>
-            <w:proofErr w:type="spellStart"/>
-            <w:r>
-              <w:rPr>
-                <w:color w:val="000000"/>
-                <w:sz w:val="18"/>
-                <w:szCs w:val="18"/>
-              </w:rPr>
-              <w:t>Prob</w:t>
-            </w:r>
-            <w:proofErr w:type="spellEnd"/>
-            <w:r>
-              <w:rPr>
-                <w:color w:val="000000"/>
-                <w:sz w:val="18"/>
-                <w:szCs w:val="18"/>
-              </w:rPr>
-              <w:t xml:space="preserve"> chi2</w:t>
+            <w:r>
+              <w:rPr>
+                <w:color w:val="000000"/>
+                <w:sz w:val="18"/>
+                <w:szCs w:val="18"/>
+              </w:rPr>
+              <w:t>Prob chi2</w:t>
             </w:r>
           </w:p>
         </w:tc>
@@ -25435,31 +23574,7 @@
         <w:fldChar w:fldCharType="end"/>
       </w:r>
       <w:r>
-        <w:t xml:space="preserve">, la venta minorista se está transformando de una perspectiva multicanal a una </w:t>
-      </w:r>
-      <w:proofErr w:type="spellStart"/>
-      <w:r>
-        <w:t>omnicanal</w:t>
-      </w:r>
-      <w:proofErr w:type="spellEnd"/>
-      <w:r>
-        <w:t xml:space="preserve">, provocado por la integración de nuevos canales como los móviles, las </w:t>
-      </w:r>
-      <w:proofErr w:type="spellStart"/>
-      <w:r>
-        <w:t>tablets</w:t>
-      </w:r>
-      <w:proofErr w:type="spellEnd"/>
-      <w:r>
-        <w:t xml:space="preserve"> y las redes sociales en el comercio minorista online y offline. Sin embargo, este fenómeno fundamentalmente ha sido acometido desde una óptica de gestión del minorista, obviando el punto de vista del consumidor. Conocer el comportamiento y características del consumidor </w:t>
-      </w:r>
-      <w:proofErr w:type="spellStart"/>
-      <w:r>
-        <w:t>omnicanal</w:t>
-      </w:r>
-      <w:proofErr w:type="spellEnd"/>
-      <w:r>
-        <w:t xml:space="preserve"> condicionará a cómo operen los minoristas, en lo que respecta a su oferta de servicios y políticas en cada uno de los canales.</w:t>
+        <w:t>, la venta minorista se está transformando de una perspectiva multicanal a una omnicanal, provocado por la integración de nuevos canales como los móviles, las tablets y las redes sociales en el comercio minorista online y offline. Sin embargo, este fenómeno fundamentalmente ha sido acometido desde una óptica de gestión del minorista, obviando el punto de vista del consumidor. Conocer el comportamiento y características del consumidor omnicanal condicionará a cómo operen los minoristas, en lo que respecta a su oferta de servicios y políticas en cada uno de los canales.</w:t>
       </w:r>
     </w:p>
     <w:p>
@@ -25467,23 +23582,7 @@
         <w:pStyle w:val="Textoindependiente"/>
       </w:pPr>
       <w:r>
-        <w:t xml:space="preserve">Nosotros hemos discutido conceptualmente el papel del consumidor </w:t>
-      </w:r>
-      <w:proofErr w:type="spellStart"/>
-      <w:r>
-        <w:t>omnicanal</w:t>
-      </w:r>
-      <w:proofErr w:type="spellEnd"/>
-      <w:r>
-        <w:t xml:space="preserve"> como cliente y usuario de los servicios de distribución. Esto ha supuesto una contribución a la literatura actual </w:t>
-      </w:r>
-      <w:proofErr w:type="spellStart"/>
-      <w:r>
-        <w:t>omnicanal</w:t>
-      </w:r>
-      <w:proofErr w:type="spellEnd"/>
-      <w:r>
-        <w:t>, al proporcionar una segmentación a priori de los clientes de una empresa que vende utilizando tanto establecimientos físicos como internet. Dichos clientes han podido comprar en un único canal y utilizar los servicios de distribución sólo del canal en el que han comprado o utilizar los servicios de distribución tanto del canal en el que han comprado como del que sólo han visitado. También los consumidores han podido comprar en ambos canales y, como consecuencia, utilizar los servicios de distribución de los dos canales. Por lo tanto, el hecho es que los usuarios de un canal consumen servicios de los mismos, independientemente de si compran o no en dicho canal. Las compañías necesitan una visión más amplia de lo que los usuarios hacen tanto con los servicios de distribución como con otros recursos proporcionados por sus canales.</w:t>
+        <w:t>Nosotros hemos discutido conceptualmente el papel del consumidor omnicanal como cliente y usuario de los servicios de distribución. Esto ha supuesto una contribución a la literatura actual omnicanal, al proporcionar una segmentación a priori de los clientes de una empresa que vende utilizando tanto establecimientos físicos como internet. Dichos clientes han podido comprar en un único canal y utilizar los servicios de distribución sólo del canal en el que han comprado o utilizar los servicios de distribución tanto del canal en el que han comprado como del que sólo han visitado. También los consumidores han podido comprar en ambos canales y, como consecuencia, utilizar los servicios de distribución de los dos canales. Por lo tanto, el hecho es que los usuarios de un canal consumen servicios de los mismos, independientemente de si compran o no en dicho canal. Las compañías necesitan una visión más amplia de lo que los usuarios hacen tanto con los servicios de distribución como con otros recursos proporcionados por sus canales.</w:t>
       </w:r>
     </w:p>
     <w:p>
@@ -25495,59 +23594,19 @@
       </w:r>
       <w:r>
         <w:lastRenderedPageBreak/>
-        <w:t xml:space="preserve">reporta un acceso más rápido a las últimas novedades, una búsqueda de artículos más cómoda, una comparación de alternativas más sencilla, </w:t>
-      </w:r>
-      <w:proofErr w:type="spellStart"/>
-      <w:r>
-        <w:t>etc</w:t>
-      </w:r>
-      <w:proofErr w:type="spellEnd"/>
-      <w:r>
-        <w:t xml:space="preserve">… todo lo cual le permite planificar sus compras en la tienda, reduciendo el tiempo de espera, la búsqueda y la incertidumbre. Lo anterior implica que los usuarios </w:t>
-      </w:r>
-      <w:proofErr w:type="spellStart"/>
-      <w:r>
-        <w:t>onmicanal</w:t>
-      </w:r>
-      <w:proofErr w:type="spellEnd"/>
-      <w:r>
-        <w:t xml:space="preserve"> mezclan los servicios ofertados por los diferentes canales con vistas a optimizar el uso de los mismos, completando la carencia en el nivel de un determinado servicio en un canal (no poder “tocar” un producto, tener </w:t>
+        <w:t xml:space="preserve">reporta un acceso más rápido a las últimas novedades, una búsqueda de artículos más cómoda, una comparación de alternativas más sencilla, etc… todo lo cual le permite planificar sus compras en la tienda, reduciendo el tiempo de espera, la búsqueda y la incertidumbre. Lo anterior implica que los usuarios onmicanal mezclan los servicios ofertados por los diferentes canales con vistas a optimizar el uso de los mismos, completando la carencia en el nivel de un determinado servicio en un canal (no poder “tocar” un producto, tener </w:t>
       </w:r>
       <w:r>
         <w:t xml:space="preserve">que </w:t>
       </w:r>
       <w:r>
-        <w:t xml:space="preserve">visitar diferentes minoristas de un sector para poder comparar la oferta, </w:t>
-      </w:r>
-      <w:proofErr w:type="spellStart"/>
-      <w:r>
-        <w:t>etc</w:t>
-      </w:r>
-      <w:proofErr w:type="spellEnd"/>
-      <w:r>
-        <w:t xml:space="preserve"> …) con el mayor nivel de dicho servicio en otro canal. Una gestión eficiente de los canales de oferta de los productos supone no sólo contemplar diferentes canales de distribución si no saber también qué comportamientos y características de los consumidores distinguen a los usuarios </w:t>
-      </w:r>
-      <w:proofErr w:type="spellStart"/>
-      <w:r>
-        <w:t>omnicanal</w:t>
-      </w:r>
-      <w:proofErr w:type="spellEnd"/>
-      <w:r>
-        <w:t xml:space="preserve"> respecto de los que no lo son. A este respecto, los resultados del trabajo muestran que la edad, el género, un comportamiento más innovador y una mayor familiaridad con las compras online son variables que inciden sobre el carácter </w:t>
-      </w:r>
-      <w:proofErr w:type="spellStart"/>
-      <w:r>
-        <w:t>onmi</w:t>
+        <w:t>visitar diferentes minoristas de un sector para poder comparar la oferta, etc …) con el mayor nivel de dicho servicio en otro canal. Una gestión eficiente de los canales de oferta de los productos supone no sólo contemplar diferentes canales de distribución si no saber también qué comportamientos y características de los consumidores distinguen a los usuarios omnicanal respecto de los que no lo son. A este respecto, los resultados del trabajo muestran que la edad, el género, un comportamiento más innovador y una mayor familiaridad con las compras online son variables que inciden sobre el carácter onmi</w:t>
       </w:r>
       <w:r>
         <w:t>cana</w:t>
       </w:r>
       <w:r>
-        <w:t>l</w:t>
-      </w:r>
-      <w:proofErr w:type="spellEnd"/>
-      <w:r>
-        <w:t xml:space="preserve"> del consumidor. Las dos últimas variables revelan una mayor búsqueda de alternativas de compra y, es de esperar, un mayor uso del canal de compra más novedoso, por lo que los recelos ante la seguridad de las compras online están </w:t>
+        <w:t xml:space="preserve">l del consumidor. Las dos últimas variables revelan una mayor búsqueda de alternativas de compra y, es de esperar, un mayor uso del canal de compra más novedoso, por lo que los recelos ante la seguridad de las compras online están </w:t>
       </w:r>
       <w:r>
         <w:t>más</w:t>
@@ -25562,23 +23621,7 @@
         <w:t xml:space="preserve"> com</w:t>
       </w:r>
       <w:r>
-        <w:t xml:space="preserve">o variables de </w:t>
-      </w:r>
-      <w:proofErr w:type="spellStart"/>
-      <w:r>
-        <w:t>autosegmentación</w:t>
-      </w:r>
-      <w:proofErr w:type="spellEnd"/>
-      <w:r>
-        <w:t xml:space="preserve"> </w:t>
-      </w:r>
-      <w:proofErr w:type="spellStart"/>
-      <w:r>
-        <w:t>omnicanal</w:t>
-      </w:r>
-      <w:proofErr w:type="spellEnd"/>
-      <w:r>
-        <w:t xml:space="preserve"> ya fueron encontradas por otros autores. Se puede entender que la compra suponga una actividad de hobby en </w:t>
+        <w:t xml:space="preserve">o variables de autosegmentación omnicanal ya fueron encontradas por otros autores. Se puede entender que la compra suponga una actividad de hobby en </w:t>
       </w:r>
       <w:r>
         <w:t>mayor</w:t>
@@ -25609,23 +23652,7 @@
           <w:szCs w:val="22"/>
           <w:lang w:val="es-ES_tradnl"/>
         </w:rPr>
-        <w:t xml:space="preserve">como que los clientes multicanal tienden a comprar con más frecuencia, a gastar más dinero, a comprar más categorías de producto o a ser más leales, los hace ser más valiosos que los compradores </w:t>
-      </w:r>
-      <w:proofErr w:type="spellStart"/>
-      <w:r>
-        <w:rPr>
-          <w:szCs w:val="22"/>
-          <w:lang w:val="es-ES_tradnl"/>
-        </w:rPr>
-        <w:t>monocanal</w:t>
-      </w:r>
-      <w:proofErr w:type="spellEnd"/>
-      <w:r>
-        <w:rPr>
-          <w:szCs w:val="22"/>
-          <w:lang w:val="es-ES_tradnl"/>
-        </w:rPr>
-        <w:t xml:space="preserve"> </w:t>
+        <w:t xml:space="preserve">como que los clientes multicanal tienden a comprar con más frecuencia, a gastar más dinero, a comprar más categorías de producto o a ser más leales, los hace ser más valiosos que los compradores monocanal </w:t>
       </w:r>
       <w:r>
         <w:rPr>
@@ -26189,17 +24216,7 @@
           <w:sz w:val="22"/>
           <w:lang w:val="en-US"/>
         </w:rPr>
-        <w:t>Betancourt, R. R. R., Chocarro, R., Corti?as, M., Elorz, M., Mugica, J. M. J. M., Cortiñas, M., … Mugica, J. M. J. M. (2016). Channel Choice in the 21st Century: The Hidden Role of Distribution Servic</w:t>
-      </w:r>
-      <w:bookmarkStart w:id="0" w:name="_GoBack"/>
-      <w:bookmarkEnd w:id="0"/>
-      <w:r>
-        <w:rPr>
-          <w:noProof/>
-          <w:sz w:val="22"/>
-          <w:lang w:val="en-US"/>
-        </w:rPr>
-        <w:t xml:space="preserve">es. </w:t>
+        <w:t xml:space="preserve">Betancourt, R. R. R., Chocarro, R., Corti?as, M., Elorz, M., Mugica, J. M. J. M., Cortiñas, M., … Mugica, J. M. J. M. (2016). Channel Choice in the 21st Century: The Hidden Role of Distribution Services. </w:t>
       </w:r>
       <w:r>
         <w:rPr>
@@ -27298,7 +25315,7 @@
 </file>
 
 <file path=word/endnotes.xml><?xml version="1.0" encoding="utf-8"?>
-<w:endnotes xmlns:wpc="http://schemas.microsoft.com/office/word/2010/wordprocessingCanvas" xmlns:cx="http://schemas.microsoft.com/office/drawing/2014/chartex" xmlns:cx1="http://schemas.microsoft.com/office/drawing/2015/9/8/chartex" xmlns:cx2="http://schemas.microsoft.com/office/drawing/2015/10/21/chartex" xmlns:cx3="http://schemas.microsoft.com/office/drawing/2016/5/9/chartex" xmlns:cx4="http://schemas.microsoft.com/office/drawing/2016/5/10/chartex" xmlns:cx5="http://schemas.microsoft.com/office/drawing/2016/5/11/chartex" xmlns:cx6="http://schemas.microsoft.com/office/drawing/2016/5/12/chartex" xmlns:cx7="http://schemas.microsoft.com/office/drawing/2016/5/13/chartex" xmlns:cx8="http://schemas.microsoft.com/office/drawing/2016/5/14/chartex" xmlns:mc="http://schemas.openxmlformats.org/markup-compatibility/2006" xmlns:o="urn:schemas-microsoft-com:office:office" xmlns:r="http://schemas.openxmlformats.org/officeDocument/2006/relationships" xmlns:m="http://schemas.openxmlformats.org/officeDocument/2006/math" xmlns:v="urn:schemas-microsoft-com:vml" xmlns:wp14="http://schemas.microsoft.com/office/word/2010/wordprocessingDrawing" xmlns:wp="http://schemas.openxmlformats.org/drawingml/2006/wordprocessingDrawing" xmlns:w10="urn:schemas-microsoft-com:office:word" xmlns:w="http://schemas.openxmlformats.org/wordprocessingml/2006/main" xmlns:w14="http://schemas.microsoft.com/office/word/2010/wordml" xmlns:w15="http://schemas.microsoft.com/office/word/2012/wordml" xmlns:w16se="http://schemas.microsoft.com/office/word/2015/wordml/symex" xmlns:wpg="http://schemas.microsoft.com/office/word/2010/wordprocessingGroup" xmlns:wpi="http://schemas.microsoft.com/office/word/2010/wordprocessingInk" xmlns:wne="http://schemas.microsoft.com/office/word/2006/wordml" xmlns:wps="http://schemas.microsoft.com/office/word/2010/wordprocessingShape" mc:Ignorable="w14 w15 w16se wp14">
+<w:endnotes xmlns:wpc="http://schemas.microsoft.com/office/word/2010/wordprocessingCanvas" xmlns:cx="http://schemas.microsoft.com/office/drawing/2014/chartex" xmlns:cx1="http://schemas.microsoft.com/office/drawing/2015/9/8/chartex" xmlns:cx2="http://schemas.microsoft.com/office/drawing/2015/10/21/chartex" xmlns:cx3="http://schemas.microsoft.com/office/drawing/2016/5/9/chartex" xmlns:cx4="http://schemas.microsoft.com/office/drawing/2016/5/10/chartex" xmlns:cx5="http://schemas.microsoft.com/office/drawing/2016/5/11/chartex" xmlns:cx6="http://schemas.microsoft.com/office/drawing/2016/5/12/chartex" xmlns:cx7="http://schemas.microsoft.com/office/drawing/2016/5/13/chartex" xmlns:cx8="http://schemas.microsoft.com/office/drawing/2016/5/14/chartex" xmlns:mc="http://schemas.openxmlformats.org/markup-compatibility/2006" xmlns:aink="http://schemas.microsoft.com/office/drawing/2016/ink" xmlns:am3d="http://schemas.microsoft.com/office/drawing/2017/model3d" xmlns:o="urn:schemas-microsoft-com:office:office" xmlns:r="http://schemas.openxmlformats.org/officeDocument/2006/relationships" xmlns:m="http://schemas.openxmlformats.org/officeDocument/2006/math" xmlns:v="urn:schemas-microsoft-com:vml" xmlns:wp14="http://schemas.microsoft.com/office/word/2010/wordprocessingDrawing" xmlns:wp="http://schemas.openxmlformats.org/drawingml/2006/wordprocessingDrawing" xmlns:w10="urn:schemas-microsoft-com:office:word" xmlns:w="http://schemas.openxmlformats.org/wordprocessingml/2006/main" xmlns:w14="http://schemas.microsoft.com/office/word/2010/wordml" xmlns:w15="http://schemas.microsoft.com/office/word/2012/wordml" xmlns:w16cid="http://schemas.microsoft.com/office/word/2016/wordml/cid" xmlns:w16se="http://schemas.microsoft.com/office/word/2015/wordml/symex" xmlns:wpg="http://schemas.microsoft.com/office/word/2010/wordprocessingGroup" xmlns:wpi="http://schemas.microsoft.com/office/word/2010/wordprocessingInk" xmlns:wne="http://schemas.microsoft.com/office/word/2006/wordml" xmlns:wps="http://schemas.microsoft.com/office/word/2010/wordprocessingShape" mc:Ignorable="w14 w15 w16se w16cid wp14">
   <w:endnote w:type="separator" w:id="-1">
     <w:p>
       <w:r>
@@ -27317,7 +25334,7 @@
 </file>
 
 <file path=word/footer1.xml><?xml version="1.0" encoding="utf-8"?>
-<w:ftr xmlns:wpc="http://schemas.microsoft.com/office/word/2010/wordprocessingCanvas" xmlns:cx="http://schemas.microsoft.com/office/drawing/2014/chartex" xmlns:cx1="http://schemas.microsoft.com/office/drawing/2015/9/8/chartex" xmlns:cx2="http://schemas.microsoft.com/office/drawing/2015/10/21/chartex" xmlns:cx3="http://schemas.microsoft.com/office/drawing/2016/5/9/chartex" xmlns:cx4="http://schemas.microsoft.com/office/drawing/2016/5/10/chartex" xmlns:cx5="http://schemas.microsoft.com/office/drawing/2016/5/11/chartex" xmlns:cx6="http://schemas.microsoft.com/office/drawing/2016/5/12/chartex" xmlns:cx7="http://schemas.microsoft.com/office/drawing/2016/5/13/chartex" xmlns:cx8="http://schemas.microsoft.com/office/drawing/2016/5/14/chartex" xmlns:mc="http://schemas.openxmlformats.org/markup-compatibility/2006" xmlns:o="urn:schemas-microsoft-com:office:office" xmlns:r="http://schemas.openxmlformats.org/officeDocument/2006/relationships" xmlns:m="http://schemas.openxmlformats.org/officeDocument/2006/math" xmlns:v="urn:schemas-microsoft-com:vml" xmlns:wp14="http://schemas.microsoft.com/office/word/2010/wordprocessingDrawing" xmlns:wp="http://schemas.openxmlformats.org/drawingml/2006/wordprocessingDrawing" xmlns:w10="urn:schemas-microsoft-com:office:word" xmlns:w="http://schemas.openxmlformats.org/wordprocessingml/2006/main" xmlns:w14="http://schemas.microsoft.com/office/word/2010/wordml" xmlns:w15="http://schemas.microsoft.com/office/word/2012/wordml" xmlns:w16se="http://schemas.microsoft.com/office/word/2015/wordml/symex" xmlns:wpg="http://schemas.microsoft.com/office/word/2010/wordprocessingGroup" xmlns:wpi="http://schemas.microsoft.com/office/word/2010/wordprocessingInk" xmlns:wne="http://schemas.microsoft.com/office/word/2006/wordml" xmlns:wps="http://schemas.microsoft.com/office/word/2010/wordprocessingShape" mc:Ignorable="w14 w15 w16se wp14">
+<w:ftr xmlns:wpc="http://schemas.microsoft.com/office/word/2010/wordprocessingCanvas" xmlns:cx="http://schemas.microsoft.com/office/drawing/2014/chartex" xmlns:cx1="http://schemas.microsoft.com/office/drawing/2015/9/8/chartex" xmlns:cx2="http://schemas.microsoft.com/office/drawing/2015/10/21/chartex" xmlns:cx3="http://schemas.microsoft.com/office/drawing/2016/5/9/chartex" xmlns:cx4="http://schemas.microsoft.com/office/drawing/2016/5/10/chartex" xmlns:cx5="http://schemas.microsoft.com/office/drawing/2016/5/11/chartex" xmlns:cx6="http://schemas.microsoft.com/office/drawing/2016/5/12/chartex" xmlns:cx7="http://schemas.microsoft.com/office/drawing/2016/5/13/chartex" xmlns:cx8="http://schemas.microsoft.com/office/drawing/2016/5/14/chartex" xmlns:mc="http://schemas.openxmlformats.org/markup-compatibility/2006" xmlns:aink="http://schemas.microsoft.com/office/drawing/2016/ink" xmlns:am3d="http://schemas.microsoft.com/office/drawing/2017/model3d" xmlns:o="urn:schemas-microsoft-com:office:office" xmlns:r="http://schemas.openxmlformats.org/officeDocument/2006/relationships" xmlns:m="http://schemas.openxmlformats.org/officeDocument/2006/math" xmlns:v="urn:schemas-microsoft-com:vml" xmlns:wp14="http://schemas.microsoft.com/office/word/2010/wordprocessingDrawing" xmlns:wp="http://schemas.openxmlformats.org/drawingml/2006/wordprocessingDrawing" xmlns:w10="urn:schemas-microsoft-com:office:word" xmlns:w="http://schemas.openxmlformats.org/wordprocessingml/2006/main" xmlns:w14="http://schemas.microsoft.com/office/word/2010/wordml" xmlns:w15="http://schemas.microsoft.com/office/word/2012/wordml" xmlns:w16cid="http://schemas.microsoft.com/office/word/2016/wordml/cid" xmlns:w16se="http://schemas.microsoft.com/office/word/2015/wordml/symex" xmlns:wpg="http://schemas.microsoft.com/office/word/2010/wordprocessingGroup" xmlns:wpi="http://schemas.microsoft.com/office/word/2010/wordprocessingInk" xmlns:wne="http://schemas.microsoft.com/office/word/2006/wordml" xmlns:wps="http://schemas.microsoft.com/office/word/2010/wordprocessingShape" mc:Ignorable="w14 w15 w16se w16cid wp14">
   <w:p>
     <w:pPr>
       <w:pStyle w:val="Piedepgina"/>
@@ -27355,7 +25372,7 @@
 </file>
 
 <file path=word/footer2.xml><?xml version="1.0" encoding="utf-8"?>
-<w:ftr xmlns:wpc="http://schemas.microsoft.com/office/word/2010/wordprocessingCanvas" xmlns:cx="http://schemas.microsoft.com/office/drawing/2014/chartex" xmlns:cx1="http://schemas.microsoft.com/office/drawing/2015/9/8/chartex" xmlns:cx2="http://schemas.microsoft.com/office/drawing/2015/10/21/chartex" xmlns:cx3="http://schemas.microsoft.com/office/drawing/2016/5/9/chartex" xmlns:cx4="http://schemas.microsoft.com/office/drawing/2016/5/10/chartex" xmlns:cx5="http://schemas.microsoft.com/office/drawing/2016/5/11/chartex" xmlns:cx6="http://schemas.microsoft.com/office/drawing/2016/5/12/chartex" xmlns:cx7="http://schemas.microsoft.com/office/drawing/2016/5/13/chartex" xmlns:cx8="http://schemas.microsoft.com/office/drawing/2016/5/14/chartex" xmlns:mc="http://schemas.openxmlformats.org/markup-compatibility/2006" xmlns:o="urn:schemas-microsoft-com:office:office" xmlns:r="http://schemas.openxmlformats.org/officeDocument/2006/relationships" xmlns:m="http://schemas.openxmlformats.org/officeDocument/2006/math" xmlns:v="urn:schemas-microsoft-com:vml" xmlns:wp14="http://schemas.microsoft.com/office/word/2010/wordprocessingDrawing" xmlns:wp="http://schemas.openxmlformats.org/drawingml/2006/wordprocessingDrawing" xmlns:w10="urn:schemas-microsoft-com:office:word" xmlns:w="http://schemas.openxmlformats.org/wordprocessingml/2006/main" xmlns:w14="http://schemas.microsoft.com/office/word/2010/wordml" xmlns:w15="http://schemas.microsoft.com/office/word/2012/wordml" xmlns:w16se="http://schemas.microsoft.com/office/word/2015/wordml/symex" xmlns:wpg="http://schemas.microsoft.com/office/word/2010/wordprocessingGroup" xmlns:wpi="http://schemas.microsoft.com/office/word/2010/wordprocessingInk" xmlns:wne="http://schemas.microsoft.com/office/word/2006/wordml" xmlns:wps="http://schemas.microsoft.com/office/word/2010/wordprocessingShape" mc:Ignorable="w14 w15 w16se wp14">
+<w:ftr xmlns:wpc="http://schemas.microsoft.com/office/word/2010/wordprocessingCanvas" xmlns:cx="http://schemas.microsoft.com/office/drawing/2014/chartex" xmlns:cx1="http://schemas.microsoft.com/office/drawing/2015/9/8/chartex" xmlns:cx2="http://schemas.microsoft.com/office/drawing/2015/10/21/chartex" xmlns:cx3="http://schemas.microsoft.com/office/drawing/2016/5/9/chartex" xmlns:cx4="http://schemas.microsoft.com/office/drawing/2016/5/10/chartex" xmlns:cx5="http://schemas.microsoft.com/office/drawing/2016/5/11/chartex" xmlns:cx6="http://schemas.microsoft.com/office/drawing/2016/5/12/chartex" xmlns:cx7="http://schemas.microsoft.com/office/drawing/2016/5/13/chartex" xmlns:cx8="http://schemas.microsoft.com/office/drawing/2016/5/14/chartex" xmlns:mc="http://schemas.openxmlformats.org/markup-compatibility/2006" xmlns:aink="http://schemas.microsoft.com/office/drawing/2016/ink" xmlns:am3d="http://schemas.microsoft.com/office/drawing/2017/model3d" xmlns:o="urn:schemas-microsoft-com:office:office" xmlns:r="http://schemas.openxmlformats.org/officeDocument/2006/relationships" xmlns:m="http://schemas.openxmlformats.org/officeDocument/2006/math" xmlns:v="urn:schemas-microsoft-com:vml" xmlns:wp14="http://schemas.microsoft.com/office/word/2010/wordprocessingDrawing" xmlns:wp="http://schemas.openxmlformats.org/drawingml/2006/wordprocessingDrawing" xmlns:w10="urn:schemas-microsoft-com:office:word" xmlns:w="http://schemas.openxmlformats.org/wordprocessingml/2006/main" xmlns:w14="http://schemas.microsoft.com/office/word/2010/wordml" xmlns:w15="http://schemas.microsoft.com/office/word/2012/wordml" xmlns:w16cid="http://schemas.microsoft.com/office/word/2016/wordml/cid" xmlns:w16se="http://schemas.microsoft.com/office/word/2015/wordml/symex" xmlns:wpg="http://schemas.microsoft.com/office/word/2010/wordprocessingGroup" xmlns:wpi="http://schemas.microsoft.com/office/word/2010/wordprocessingInk" xmlns:wne="http://schemas.microsoft.com/office/word/2006/wordml" xmlns:wps="http://schemas.microsoft.com/office/word/2010/wordprocessingShape" mc:Ignorable="w14 w15 w16se w16cid wp14">
   <w:sdt>
     <w:sdtPr>
       <w:id w:val="1277065905"/>
@@ -27399,7 +25416,7 @@
             <w:szCs w:val="18"/>
             <w:lang w:val="es-ES"/>
           </w:rPr>
-          <w:t>15</w:t>
+          <w:t>16</w:t>
         </w:r>
         <w:r>
           <w:rPr>
@@ -27421,7 +25438,7 @@
 </file>
 
 <file path=word/footnotes.xml><?xml version="1.0" encoding="utf-8"?>
-<w:footnotes xmlns:wpc="http://schemas.microsoft.com/office/word/2010/wordprocessingCanvas" xmlns:cx="http://schemas.microsoft.com/office/drawing/2014/chartex" xmlns:cx1="http://schemas.microsoft.com/office/drawing/2015/9/8/chartex" xmlns:cx2="http://schemas.microsoft.com/office/drawing/2015/10/21/chartex" xmlns:cx3="http://schemas.microsoft.com/office/drawing/2016/5/9/chartex" xmlns:cx4="http://schemas.microsoft.com/office/drawing/2016/5/10/chartex" xmlns:cx5="http://schemas.microsoft.com/office/drawing/2016/5/11/chartex" xmlns:cx6="http://schemas.microsoft.com/office/drawing/2016/5/12/chartex" xmlns:cx7="http://schemas.microsoft.com/office/drawing/2016/5/13/chartex" xmlns:cx8="http://schemas.microsoft.com/office/drawing/2016/5/14/chartex" xmlns:mc="http://schemas.openxmlformats.org/markup-compatibility/2006" xmlns:o="urn:schemas-microsoft-com:office:office" xmlns:r="http://schemas.openxmlformats.org/officeDocument/2006/relationships" xmlns:m="http://schemas.openxmlformats.org/officeDocument/2006/math" xmlns:v="urn:schemas-microsoft-com:vml" xmlns:wp14="http://schemas.microsoft.com/office/word/2010/wordprocessingDrawing" xmlns:wp="http://schemas.openxmlformats.org/drawingml/2006/wordprocessingDrawing" xmlns:w10="urn:schemas-microsoft-com:office:word" xmlns:w="http://schemas.openxmlformats.org/wordprocessingml/2006/main" xmlns:w14="http://schemas.microsoft.com/office/word/2010/wordml" xmlns:w15="http://schemas.microsoft.com/office/word/2012/wordml" xmlns:w16se="http://schemas.microsoft.com/office/word/2015/wordml/symex" xmlns:wpg="http://schemas.microsoft.com/office/word/2010/wordprocessingGroup" xmlns:wpi="http://schemas.microsoft.com/office/word/2010/wordprocessingInk" xmlns:wne="http://schemas.microsoft.com/office/word/2006/wordml" xmlns:wps="http://schemas.microsoft.com/office/word/2010/wordprocessingShape" mc:Ignorable="w14 w15 w16se wp14">
+<w:footnotes xmlns:wpc="http://schemas.microsoft.com/office/word/2010/wordprocessingCanvas" xmlns:cx="http://schemas.microsoft.com/office/drawing/2014/chartex" xmlns:cx1="http://schemas.microsoft.com/office/drawing/2015/9/8/chartex" xmlns:cx2="http://schemas.microsoft.com/office/drawing/2015/10/21/chartex" xmlns:cx3="http://schemas.microsoft.com/office/drawing/2016/5/9/chartex" xmlns:cx4="http://schemas.microsoft.com/office/drawing/2016/5/10/chartex" xmlns:cx5="http://schemas.microsoft.com/office/drawing/2016/5/11/chartex" xmlns:cx6="http://schemas.microsoft.com/office/drawing/2016/5/12/chartex" xmlns:cx7="http://schemas.microsoft.com/office/drawing/2016/5/13/chartex" xmlns:cx8="http://schemas.microsoft.com/office/drawing/2016/5/14/chartex" xmlns:mc="http://schemas.openxmlformats.org/markup-compatibility/2006" xmlns:aink="http://schemas.microsoft.com/office/drawing/2016/ink" xmlns:am3d="http://schemas.microsoft.com/office/drawing/2017/model3d" xmlns:o="urn:schemas-microsoft-com:office:office" xmlns:r="http://schemas.openxmlformats.org/officeDocument/2006/relationships" xmlns:m="http://schemas.openxmlformats.org/officeDocument/2006/math" xmlns:v="urn:schemas-microsoft-com:vml" xmlns:wp14="http://schemas.microsoft.com/office/word/2010/wordprocessingDrawing" xmlns:wp="http://schemas.openxmlformats.org/drawingml/2006/wordprocessingDrawing" xmlns:w10="urn:schemas-microsoft-com:office:word" xmlns:w="http://schemas.openxmlformats.org/wordprocessingml/2006/main" xmlns:w14="http://schemas.microsoft.com/office/word/2010/wordml" xmlns:w15="http://schemas.microsoft.com/office/word/2012/wordml" xmlns:w16cid="http://schemas.microsoft.com/office/word/2016/wordml/cid" xmlns:w16se="http://schemas.microsoft.com/office/word/2015/wordml/symex" xmlns:wpg="http://schemas.microsoft.com/office/word/2010/wordprocessingGroup" xmlns:wpi="http://schemas.microsoft.com/office/word/2010/wordprocessingInk" xmlns:wne="http://schemas.microsoft.com/office/word/2006/wordml" xmlns:wps="http://schemas.microsoft.com/office/word/2010/wordprocessingShape" mc:Ignorable="w14 w15 w16se w16cid wp14">
   <w:footnote w:type="separator" w:id="-1">
     <w:p>
       <w:r>
@@ -27440,7 +25457,7 @@
 </file>
 
 <file path=word/numbering.xml><?xml version="1.0" encoding="utf-8"?>
-<w:numbering xmlns:wpc="http://schemas.microsoft.com/office/word/2010/wordprocessingCanvas" xmlns:cx="http://schemas.microsoft.com/office/drawing/2014/chartex" xmlns:cx1="http://schemas.microsoft.com/office/drawing/2015/9/8/chartex" xmlns:cx2="http://schemas.microsoft.com/office/drawing/2015/10/21/chartex" xmlns:cx3="http://schemas.microsoft.com/office/drawing/2016/5/9/chartex" xmlns:cx4="http://schemas.microsoft.com/office/drawing/2016/5/10/chartex" xmlns:cx5="http://schemas.microsoft.com/office/drawing/2016/5/11/chartex" xmlns:cx6="http://schemas.microsoft.com/office/drawing/2016/5/12/chartex" xmlns:cx7="http://schemas.microsoft.com/office/drawing/2016/5/13/chartex" xmlns:cx8="http://schemas.microsoft.com/office/drawing/2016/5/14/chartex" xmlns:mc="http://schemas.openxmlformats.org/markup-compatibility/2006" xmlns:o="urn:schemas-microsoft-com:office:office" xmlns:r="http://schemas.openxmlformats.org/officeDocument/2006/relationships" xmlns:m="http://schemas.openxmlformats.org/officeDocument/2006/math" xmlns:v="urn:schemas-microsoft-com:vml" xmlns:wp14="http://schemas.microsoft.com/office/word/2010/wordprocessingDrawing" xmlns:wp="http://schemas.openxmlformats.org/drawingml/2006/wordprocessingDrawing" xmlns:w10="urn:schemas-microsoft-com:office:word" xmlns:w="http://schemas.openxmlformats.org/wordprocessingml/2006/main" xmlns:w14="http://schemas.microsoft.com/office/word/2010/wordml" xmlns:w15="http://schemas.microsoft.com/office/word/2012/wordml" xmlns:w16se="http://schemas.microsoft.com/office/word/2015/wordml/symex" xmlns:wpg="http://schemas.microsoft.com/office/word/2010/wordprocessingGroup" xmlns:wpi="http://schemas.microsoft.com/office/word/2010/wordprocessingInk" xmlns:wne="http://schemas.microsoft.com/office/word/2006/wordml" xmlns:wps="http://schemas.microsoft.com/office/word/2010/wordprocessingShape" mc:Ignorable="w14 w15 w16se wp14">
+<w:numbering xmlns:wpc="http://schemas.microsoft.com/office/word/2010/wordprocessingCanvas" xmlns:cx="http://schemas.microsoft.com/office/drawing/2014/chartex" xmlns:cx1="http://schemas.microsoft.com/office/drawing/2015/9/8/chartex" xmlns:cx2="http://schemas.microsoft.com/office/drawing/2015/10/21/chartex" xmlns:cx3="http://schemas.microsoft.com/office/drawing/2016/5/9/chartex" xmlns:cx4="http://schemas.microsoft.com/office/drawing/2016/5/10/chartex" xmlns:cx5="http://schemas.microsoft.com/office/drawing/2016/5/11/chartex" xmlns:cx6="http://schemas.microsoft.com/office/drawing/2016/5/12/chartex" xmlns:cx7="http://schemas.microsoft.com/office/drawing/2016/5/13/chartex" xmlns:cx8="http://schemas.microsoft.com/office/drawing/2016/5/14/chartex" xmlns:mc="http://schemas.openxmlformats.org/markup-compatibility/2006" xmlns:aink="http://schemas.microsoft.com/office/drawing/2016/ink" xmlns:am3d="http://schemas.microsoft.com/office/drawing/2017/model3d" xmlns:o="urn:schemas-microsoft-com:office:office" xmlns:r="http://schemas.openxmlformats.org/officeDocument/2006/relationships" xmlns:m="http://schemas.openxmlformats.org/officeDocument/2006/math" xmlns:v="urn:schemas-microsoft-com:vml" xmlns:wp14="http://schemas.microsoft.com/office/word/2010/wordprocessingDrawing" xmlns:wp="http://schemas.openxmlformats.org/drawingml/2006/wordprocessingDrawing" xmlns:w10="urn:schemas-microsoft-com:office:word" xmlns:w="http://schemas.openxmlformats.org/wordprocessingml/2006/main" xmlns:w14="http://schemas.microsoft.com/office/word/2010/wordml" xmlns:w15="http://schemas.microsoft.com/office/word/2012/wordml" xmlns:w16cid="http://schemas.microsoft.com/office/word/2016/wordml/cid" xmlns:w16se="http://schemas.microsoft.com/office/word/2015/wordml/symex" xmlns:wpg="http://schemas.microsoft.com/office/word/2010/wordprocessingGroup" xmlns:wpi="http://schemas.microsoft.com/office/word/2010/wordprocessingInk" xmlns:wne="http://schemas.microsoft.com/office/word/2006/wordml" xmlns:wps="http://schemas.microsoft.com/office/word/2010/wordprocessingShape" mc:Ignorable="w14 w15 w16se w16cid wp14">
   <w:abstractNum w:abstractNumId="0" w15:restartNumberingAfterBreak="0">
     <w:nsid w:val="04F97678"/>
     <w:multiLevelType w:val="hybridMultilevel"/>
@@ -31097,7 +29114,7 @@
 </file>
 
 <file path=word/styles.xml><?xml version="1.0" encoding="utf-8"?>
-<w:styles xmlns:mc="http://schemas.openxmlformats.org/markup-compatibility/2006" xmlns:r="http://schemas.openxmlformats.org/officeDocument/2006/relationships" xmlns:w="http://schemas.openxmlformats.org/wordprocessingml/2006/main" xmlns:w14="http://schemas.microsoft.com/office/word/2010/wordml" xmlns:w15="http://schemas.microsoft.com/office/word/2012/wordml" xmlns:w16se="http://schemas.microsoft.com/office/word/2015/wordml/symex" mc:Ignorable="w14 w15 w16se">
+<w:styles xmlns:mc="http://schemas.openxmlformats.org/markup-compatibility/2006" xmlns:r="http://schemas.openxmlformats.org/officeDocument/2006/relationships" xmlns:w="http://schemas.openxmlformats.org/wordprocessingml/2006/main" xmlns:w14="http://schemas.microsoft.com/office/word/2010/wordml" xmlns:w15="http://schemas.microsoft.com/office/word/2012/wordml" xmlns:w16cid="http://schemas.microsoft.com/office/word/2016/wordml/cid" xmlns:w16se="http://schemas.microsoft.com/office/word/2015/wordml/symex" mc:Ignorable="w14 w15 w16se w16cid">
   <w:docDefaults>
     <w:rPrDefault>
       <w:rPr>
@@ -31107,7 +29124,7 @@
     </w:rPrDefault>
     <w:pPrDefault/>
   </w:docDefaults>
-  <w:latentStyles w:defLockedState="0" w:defUIPriority="0" w:defSemiHidden="0" w:defUnhideWhenUsed="0" w:defQFormat="0" w:count="374">
+  <w:latentStyles w:defLockedState="0" w:defUIPriority="0" w:defSemiHidden="0" w:defUnhideWhenUsed="0" w:defQFormat="0" w:count="375">
     <w:lsdException w:name="Normal" w:qFormat="1"/>
     <w:lsdException w:name="heading 1" w:qFormat="1"/>
     <w:lsdException w:name="heading 2" w:qFormat="1"/>
@@ -31207,7 +29224,6 @@
     <w:lsdException w:name="HTML Sample" w:semiHidden="1" w:unhideWhenUsed="1"/>
     <w:lsdException w:name="HTML Typewriter" w:semiHidden="1" w:unhideWhenUsed="1"/>
     <w:lsdException w:name="HTML Variable" w:semiHidden="1" w:unhideWhenUsed="1"/>
-    <w:lsdException w:name="Normal Table" w:semiHidden="1" w:unhideWhenUsed="1"/>
     <w:lsdException w:name="annotation subject" w:semiHidden="1" w:unhideWhenUsed="1"/>
     <w:lsdException w:name="No List" w:semiHidden="1" w:unhideWhenUsed="1"/>
     <w:lsdException w:name="Outline List 1" w:semiHidden="1" w:unhideWhenUsed="1"/>
@@ -31254,9 +29270,7 @@
     <w:lsdException w:name="Table Subtle 2" w:semiHidden="1" w:unhideWhenUsed="1"/>
     <w:lsdException w:name="Table Web 1" w:semiHidden="1" w:unhideWhenUsed="1"/>
     <w:lsdException w:name="Table Web 2" w:semiHidden="1" w:unhideWhenUsed="1"/>
-    <w:lsdException w:name="Table Web 3" w:semiHidden="1" w:unhideWhenUsed="1"/>
     <w:lsdException w:name="Balloon Text" w:semiHidden="1" w:unhideWhenUsed="1"/>
-    <w:lsdException w:name="Table Theme" w:semiHidden="1" w:unhideWhenUsed="1"/>
     <w:lsdException w:name="Placeholder Text" w:semiHidden="1" w:uiPriority="99"/>
     <w:lsdException w:name="No Spacing" w:uiPriority="1" w:qFormat="1"/>
     <w:lsdException w:name="Light Shading" w:uiPriority="60"/>
@@ -31475,6 +29489,7 @@
     <w:lsdException w:name="Mention" w:semiHidden="1" w:uiPriority="99" w:unhideWhenUsed="1"/>
     <w:lsdException w:name="Smart Hyperlink" w:semiHidden="1" w:uiPriority="99" w:unhideWhenUsed="1"/>
     <w:lsdException w:name="Hashtag" w:semiHidden="1" w:uiPriority="99" w:unhideWhenUsed="1"/>
+    <w:lsdException w:name="Unresolved Mention" w:semiHidden="1" w:uiPriority="99" w:unhideWhenUsed="1"/>
   </w:latentStyles>
   <w:style w:type="paragraph" w:default="1" w:styleId="Normal">
     <w:name w:val="Normal"/>
@@ -32335,7 +30350,7 @@
 </file>
 
 <file path=customXml/itemProps1.xml><?xml version="1.0" encoding="utf-8"?>
-<ds:datastoreItem xmlns:ds="http://schemas.openxmlformats.org/officeDocument/2006/customXml" ds:itemID="{C35746BA-4B2A-47C9-A522-1D74882BF492}">
+<ds:datastoreItem xmlns:ds="http://schemas.openxmlformats.org/officeDocument/2006/customXml" ds:itemID="{C494A363-596F-4B46-889A-35EECA3DEFD0}">
   <ds:schemaRefs>
     <ds:schemaRef ds:uri="http://schemas.openxmlformats.org/officeDocument/2006/bibliography"/>
   </ds:schemaRefs>

</xml_diff>